<commit_message>
Print program for october
</commit_message>
<xml_diff>
--- a/src/assets/examples/S-140-S-template.docx
+++ b/src/assets/examples/S-140-S-template.docx
@@ -71,14 +71,14 @@
         <w:tblInd w:w="0" w:type="dxa"/>
         <w:tblCellMar>
           <w:top w:w="0" w:type="dxa"/>
-          <w:left w:w="108" w:type="dxa"/>
+          <w:left w:w="113" w:type="dxa"/>
           <w:bottom w:w="0" w:type="dxa"/>
           <w:right w:w="108" w:type="dxa"/>
         </w:tblCellMar>
         <w:tblLook w:firstRow="1" w:noVBand="1" w:lastRow="0" w:firstColumn="1" w:lastColumn="0" w:noHBand="0" w:val="04a0"/>
       </w:tblPr>
       <w:tblGrid>
-        <w:gridCol w:w="3000"/>
+        <w:gridCol w:w="2999"/>
         <w:gridCol w:w="7775"/>
       </w:tblGrid>
       <w:tr>
@@ -87,7 +87,7 @@
         </w:trPr>
         <w:tc>
           <w:tcPr>
-            <w:tcW w:w="3000" w:type="dxa"/>
+            <w:tcW w:w="2999" w:type="dxa"/>
             <w:tcBorders>
               <w:top w:val="nil"/>
               <w:left w:val="nil"/>
@@ -103,9 +103,7 @@
             <w:pPr>
               <w:pStyle w:val="Normal"/>
               <w:spacing w:lineRule="auto" w:line="240" w:before="0" w:after="0"/>
-              <w:rPr>
-                <w:lang w:val="es-ES"/>
-              </w:rPr>
+              <w:rPr/>
             </w:pPr>
             <w:r>
               <w:rPr>
@@ -142,9 +140,7 @@
               <w:pStyle w:val="Normal"/>
               <w:spacing w:lineRule="auto" w:line="240" w:before="0" w:after="0"/>
               <w:jc w:val="right"/>
-              <w:rPr>
-                <w:lang w:val="es-ES"/>
-              </w:rPr>
+              <w:rPr/>
             </w:pPr>
             <w:r>
               <w:rPr>
@@ -212,17 +208,17 @@
         <w:tblInd w:w="0" w:type="dxa"/>
         <w:tblCellMar>
           <w:top w:w="0" w:type="dxa"/>
-          <w:left w:w="108" w:type="dxa"/>
+          <w:left w:w="113" w:type="dxa"/>
           <w:bottom w:w="0" w:type="dxa"/>
           <w:right w:w="108" w:type="dxa"/>
         </w:tblCellMar>
         <w:tblLook w:firstRow="1" w:noVBand="1" w:lastRow="0" w:firstColumn="1" w:lastColumn="0" w:noHBand="0" w:val="04a0"/>
       </w:tblPr>
       <w:tblGrid>
-        <w:gridCol w:w="2263"/>
+        <w:gridCol w:w="2262"/>
         <w:gridCol w:w="1250"/>
         <w:gridCol w:w="2725"/>
-        <w:gridCol w:w="1187"/>
+        <w:gridCol w:w="1188"/>
         <w:gridCol w:w="3350"/>
       </w:tblGrid>
       <w:tr>
@@ -231,7 +227,7 @@
         </w:trPr>
         <w:tc>
           <w:tcPr>
-            <w:tcW w:w="2263" w:type="dxa"/>
+            <w:tcW w:w="2262" w:type="dxa"/>
             <w:tcBorders>
               <w:top w:val="nil"/>
               <w:left w:val="nil"/>
@@ -247,23 +243,86 @@
             <w:pPr>
               <w:pStyle w:val="Normal"/>
               <w:spacing w:lineRule="auto" w:line="240" w:before="0" w:after="0"/>
-              <w:rPr>
-                <w:lang w:val="es-ES"/>
-              </w:rPr>
-            </w:pPr>
-            <w:r>
-              <w:rPr>
+              <w:rPr/>
+            </w:pPr>
+            <w:r>
+              <w:rPr>
+                <w:rFonts w:ascii="Cambria" w:hAnsi="Cambria"/>
                 <w:b/>
                 <w:lang w:val="en-CA"/>
               </w:rPr>
-              <w:t>{fecha}</w:t>
-            </w:r>
-            <w:r>
-              <w:rPr>
+              <w:t>{cong}</w:t>
+            </w:r>
+          </w:p>
+        </w:tc>
+        <w:tc>
+          <w:tcPr>
+            <w:tcW w:w="8513" w:type="dxa"/>
+            <w:gridSpan w:val="4"/>
+            <w:tcBorders>
+              <w:top w:val="nil"/>
+              <w:left w:val="nil"/>
+              <w:bottom w:val="nil"/>
+              <w:right w:val="nil"/>
+              <w:insideH w:val="nil"/>
+              <w:insideV w:val="nil"/>
+            </w:tcBorders>
+            <w:shd w:fill="auto" w:val="clear"/>
+            <w:vAlign w:val="center"/>
+          </w:tcPr>
+          <w:p>
+            <w:pPr>
+              <w:pStyle w:val="Normal"/>
+              <w:spacing w:lineRule="auto" w:line="240" w:before="0" w:after="0"/>
+              <w:jc w:val="right"/>
+              <w:rPr/>
+            </w:pPr>
+            <w:r>
+              <w:rPr>
+                <w:rFonts w:ascii="Cambria" w:hAnsi="Cambria" w:asciiTheme="majorHAnsi" w:hAnsiTheme="majorHAnsi"/>
                 <w:b/>
-                <w:lang w:val="es-ES"/>
-              </w:rPr>
-              <w:t xml:space="preserve"> </w:t>
+                <w:spacing w:val="-10"/>
+                <w:sz w:val="34"/>
+                <w:szCs w:val="34"/>
+                <w:lang w:val="es-ES"/>
+              </w:rPr>
+              <w:t>Programa para la reunión de entre semana</w:t>
+            </w:r>
+          </w:p>
+        </w:tc>
+      </w:tr>
+      <w:tr>
+        <w:trPr>
+          <w:trHeight w:val="288" w:hRule="atLeast"/>
+        </w:trPr>
+        <w:tc>
+          <w:tcPr>
+            <w:tcW w:w="2262" w:type="dxa"/>
+            <w:tcBorders>
+              <w:top w:val="nil"/>
+              <w:left w:val="nil"/>
+              <w:bottom w:val="nil"/>
+              <w:right w:val="nil"/>
+              <w:insideH w:val="nil"/>
+              <w:insideV w:val="nil"/>
+            </w:tcBorders>
+            <w:shd w:fill="auto" w:val="clear"/>
+            <w:vAlign w:val="center"/>
+          </w:tcPr>
+          <w:p>
+            <w:pPr>
+              <w:pStyle w:val="Normal"/>
+              <w:spacing w:lineRule="auto" w:line="240" w:before="0" w:after="0"/>
+              <w:rPr>
+                <w:lang w:val="es-ES"/>
+              </w:rPr>
+            </w:pPr>
+            <w:r>
+              <w:rPr>
+                <w:b/>
+                <w:lang w:val="en-CA"/>
+              </w:rPr>
+              <w:t>{resfecha}</w:t>
             </w:r>
           </w:p>
         </w:tc>
@@ -334,7 +393,7 @@
         </w:tc>
         <w:tc>
           <w:tcPr>
-            <w:tcW w:w="1187" w:type="dxa"/>
+            <w:tcW w:w="1188" w:type="dxa"/>
             <w:tcBorders>
               <w:top w:val="nil"/>
               <w:left w:val="nil"/>
@@ -425,7 +484,7 @@
         <w:tblInd w:w="0" w:type="dxa"/>
         <w:tblCellMar>
           <w:top w:w="0" w:type="dxa"/>
-          <w:left w:w="108" w:type="dxa"/>
+          <w:left w:w="113" w:type="dxa"/>
           <w:bottom w:w="0" w:type="dxa"/>
           <w:right w:w="108" w:type="dxa"/>
         </w:tblCellMar>
@@ -435,7 +494,7 @@
         <w:gridCol w:w="963"/>
         <w:gridCol w:w="5275"/>
         <w:gridCol w:w="1165"/>
-        <w:gridCol w:w="3372"/>
+        <w:gridCol w:w="3371"/>
       </w:tblGrid>
       <w:tr>
         <w:trPr>
@@ -499,9 +558,7 @@
               <w:spacing w:lineRule="auto" w:line="240" w:before="0" w:after="0"/>
               <w:ind w:left="144" w:hanging="144"/>
               <w:contextualSpacing/>
-              <w:rPr>
-                <w:lang w:val="es-ES"/>
-              </w:rPr>
+              <w:rPr/>
             </w:pPr>
             <w:r>
               <w:rPr>
@@ -514,6 +571,18 @@
                 <w:lang w:val="en-CA"/>
               </w:rPr>
               <w:t>{cancion1}</w:t>
+            </w:r>
+            <w:r>
+              <w:rPr>
+                <w:lang w:val="es-ES"/>
+              </w:rPr>
+              <w:t xml:space="preserve"> </w:t>
+            </w:r>
+            <w:r>
+              <w:rPr>
+                <w:lang w:val="es-ES"/>
+              </w:rPr>
+              <w:t>{temacancion1}</w:t>
             </w:r>
           </w:p>
         </w:tc>
@@ -564,7 +633,7 @@
         </w:tc>
         <w:tc>
           <w:tcPr>
-            <w:tcW w:w="3372" w:type="dxa"/>
+            <w:tcW w:w="3371" w:type="dxa"/>
             <w:tcBorders>
               <w:top w:val="nil"/>
               <w:left w:val="nil"/>
@@ -633,7 +702,7 @@
         </w:tc>
         <w:tc>
           <w:tcPr>
-            <w:tcW w:w="9812" w:type="dxa"/>
+            <w:tcW w:w="9811" w:type="dxa"/>
             <w:gridSpan w:val="3"/>
             <w:tcBorders>
               <w:top w:val="nil"/>
@@ -712,7 +781,7 @@
         <w:tblInd w:w="0" w:type="dxa"/>
         <w:tblCellMar>
           <w:top w:w="0" w:type="dxa"/>
-          <w:left w:w="108" w:type="dxa"/>
+          <w:left w:w="113" w:type="dxa"/>
           <w:bottom w:w="0" w:type="dxa"/>
           <w:right w:w="108" w:type="dxa"/>
         </w:tblCellMar>
@@ -722,7 +791,7 @@
         <w:gridCol w:w="963"/>
         <w:gridCol w:w="4025"/>
         <w:gridCol w:w="2426"/>
-        <w:gridCol w:w="3361"/>
+        <w:gridCol w:w="3360"/>
       </w:tblGrid>
       <w:tr>
         <w:trPr>
@@ -798,7 +867,7 @@
         </w:tc>
         <w:tc>
           <w:tcPr>
-            <w:tcW w:w="3361" w:type="dxa"/>
+            <w:tcW w:w="3360" w:type="dxa"/>
             <w:tcBorders>
               <w:top w:val="nil"/>
               <w:left w:val="nil"/>
@@ -922,7 +991,7 @@
         </w:tc>
         <w:tc>
           <w:tcPr>
-            <w:tcW w:w="3361" w:type="dxa"/>
+            <w:tcW w:w="3360" w:type="dxa"/>
             <w:tcBorders>
               <w:top w:val="nil"/>
               <w:left w:val="nil"/>
@@ -1044,7 +1113,7 @@
         </w:tc>
         <w:tc>
           <w:tcPr>
-            <w:tcW w:w="3361" w:type="dxa"/>
+            <w:tcW w:w="3360" w:type="dxa"/>
             <w:tcBorders>
               <w:top w:val="nil"/>
               <w:left w:val="nil"/>
@@ -1196,7 +1265,7 @@
         </w:tc>
         <w:tc>
           <w:tcPr>
-            <w:tcW w:w="3361" w:type="dxa"/>
+            <w:tcW w:w="3360" w:type="dxa"/>
             <w:tcBorders>
               <w:top w:val="nil"/>
               <w:left w:val="nil"/>
@@ -1233,6 +1302,8 @@
         <w:rPr>
           <w:rFonts w:ascii="Consolas;Andale Mono WT;Andale Mono;Lucida Console;Lucida Sans Typewriter;DejaVu Sans Mono;Bitstream Vera Sans Mono;Liberation Mono;Nimbus Mono L;Monaco;Courier New;Courier;monospace" w:hAnsi="Consolas;Andale Mono WT;Andale Mono;Lucida Console;Lucida Sans Typewriter;DejaVu Sans Mono;Bitstream Vera Sans Mono;Liberation Mono;Nimbus Mono L;Monaco;Courier New;Courier;monospace"/>
           <w:b w:val="false"/>
+          <w:b w:val="false"/>
+          <w:i w:val="false"/>
           <w:i w:val="false"/>
           <w:caps w:val="false"/>
           <w:smallCaps w:val="false"/>
@@ -1297,7 +1368,7 @@
         <w:tblInd w:w="0" w:type="dxa"/>
         <w:tblCellMar>
           <w:top w:w="0" w:type="dxa"/>
-          <w:left w:w="108" w:type="dxa"/>
+          <w:left w:w="113" w:type="dxa"/>
           <w:bottom w:w="0" w:type="dxa"/>
           <w:right w:w="108" w:type="dxa"/>
         </w:tblCellMar>
@@ -1307,8 +1378,8 @@
         <w:gridCol w:w="963"/>
         <w:gridCol w:w="3062"/>
         <w:gridCol w:w="993"/>
+        <w:gridCol w:w="819"/>
         <w:gridCol w:w="1"/>
-        <w:gridCol w:w="819"/>
         <w:gridCol w:w="4937"/>
       </w:tblGrid>
       <w:tr>
@@ -1317,8 +1388,8 @@
         </w:trPr>
         <w:tc>
           <w:tcPr>
-            <w:tcW w:w="5019" w:type="dxa"/>
-            <w:gridSpan w:val="4"/>
+            <w:tcW w:w="5018" w:type="dxa"/>
+            <w:gridSpan w:val="3"/>
             <w:tcBorders>
               <w:top w:val="nil"/>
               <w:left w:val="nil"/>
@@ -1384,7 +1455,8 @@
         </w:tc>
         <w:tc>
           <w:tcPr>
-            <w:tcW w:w="4937" w:type="dxa"/>
+            <w:tcW w:w="4938" w:type="dxa"/>
+            <w:gridSpan w:val="2"/>
             <w:tcBorders>
               <w:top w:val="nil"/>
               <w:left w:val="nil"/>
@@ -2212,11 +2284,12 @@
       <w:pPr>
         <w:pStyle w:val="PreformattedText"/>
         <w:widowControl/>
-        <w:pBdr/>
         <w:spacing w:before="0" w:after="0"/>
         <w:rPr>
           <w:rFonts w:ascii="Consolas;Andale Mono WT;Andale Mono;Lucida Console;Lucida Sans Typewriter;DejaVu Sans Mono;Bitstream Vera Sans Mono;Liberation Mono;Nimbus Mono L;Monaco;Courier New;Courier;monospace" w:hAnsi="Consolas;Andale Mono WT;Andale Mono;Lucida Console;Lucida Sans Typewriter;DejaVu Sans Mono;Bitstream Vera Sans Mono;Liberation Mono;Nimbus Mono L;Monaco;Courier New;Courier;monospace"/>
           <w:b w:val="false"/>
+          <w:b w:val="false"/>
+          <w:i w:val="false"/>
           <w:i w:val="false"/>
           <w:caps w:val="false"/>
           <w:smallCaps w:val="false"/>
@@ -2320,7 +2393,7 @@
         <w:tblInd w:w="0" w:type="dxa"/>
         <w:tblCellMar>
           <w:top w:w="0" w:type="dxa"/>
-          <w:left w:w="108" w:type="dxa"/>
+          <w:left w:w="113" w:type="dxa"/>
           <w:bottom w:w="0" w:type="dxa"/>
           <w:right w:w="108" w:type="dxa"/>
         </w:tblCellMar>
@@ -2536,11 +2609,12 @@
       <w:pPr>
         <w:pStyle w:val="PreformattedText"/>
         <w:widowControl/>
-        <w:pBdr/>
         <w:spacing w:lineRule="auto" w:line="240" w:before="0" w:after="0"/>
         <w:rPr>
           <w:rFonts w:ascii="Consolas;Andale Mono WT;Andale Mono;Lucida Console;Lucida Sans Typewriter;DejaVu Sans Mono;Bitstream Vera Sans Mono;Liberation Mono;Nimbus Mono L;Monaco;Courier New;Courier;monospace" w:hAnsi="Consolas;Andale Mono WT;Andale Mono;Lucida Console;Lucida Sans Typewriter;DejaVu Sans Mono;Bitstream Vera Sans Mono;Liberation Mono;Nimbus Mono L;Monaco;Courier New;Courier;monospace"/>
           <w:b w:val="false"/>
+          <w:b w:val="false"/>
+          <w:i w:val="false"/>
           <w:i w:val="false"/>
           <w:caps w:val="false"/>
           <w:smallCaps w:val="false"/>
@@ -2605,7 +2679,7 @@
         <w:tblInd w:w="12" w:type="dxa"/>
         <w:tblCellMar>
           <w:top w:w="0" w:type="dxa"/>
-          <w:left w:w="108" w:type="dxa"/>
+          <w:left w:w="113" w:type="dxa"/>
           <w:bottom w:w="0" w:type="dxa"/>
           <w:right w:w="108" w:type="dxa"/>
         </w:tblCellMar>
@@ -2613,12 +2687,12 @@
       </w:tblPr>
       <w:tblGrid>
         <w:gridCol w:w="963"/>
-        <w:gridCol w:w="4650"/>
+        <w:gridCol w:w="4649"/>
         <w:gridCol w:w="125"/>
         <w:gridCol w:w="100"/>
         <w:gridCol w:w="150"/>
-        <w:gridCol w:w="1437"/>
-        <w:gridCol w:w="3350"/>
+        <w:gridCol w:w="1438"/>
+        <w:gridCol w:w="3349"/>
       </w:tblGrid>
       <w:tr>
         <w:trPr>
@@ -2626,7 +2700,7 @@
         </w:trPr>
         <w:tc>
           <w:tcPr>
-            <w:tcW w:w="5738" w:type="dxa"/>
+            <w:tcW w:w="5737" w:type="dxa"/>
             <w:gridSpan w:val="3"/>
             <w:tcBorders>
               <w:top w:val="nil"/>
@@ -2768,7 +2842,7 @@
         </w:tc>
         <w:tc>
           <w:tcPr>
-            <w:tcW w:w="4875" w:type="dxa"/>
+            <w:tcW w:w="4874" w:type="dxa"/>
             <w:gridSpan w:val="3"/>
             <w:tcBorders>
               <w:top w:val="nil"/>
@@ -2791,9 +2865,7 @@
               <w:spacing w:lineRule="auto" w:line="240" w:before="0" w:after="0"/>
               <w:ind w:left="144" w:hanging="144"/>
               <w:contextualSpacing/>
-              <w:rPr>
-                <w:lang w:val="es-ES"/>
-              </w:rPr>
+              <w:rPr/>
             </w:pPr>
             <w:r>
               <w:rPr>
@@ -2805,13 +2877,19 @@
               <w:rPr>
                 <w:lang w:val="en-CA"/>
               </w:rPr>
-              <w:t>{cancion2}</w:t>
-            </w:r>
-          </w:p>
-        </w:tc>
-        <w:tc>
-          <w:tcPr>
-            <w:tcW w:w="1587" w:type="dxa"/>
+              <w:t xml:space="preserve">{cancion2} </w:t>
+            </w:r>
+            <w:r>
+              <w:rPr>
+                <w:lang w:val="es-ES"/>
+              </w:rPr>
+              <w:t>{temacancion2}</w:t>
+            </w:r>
+          </w:p>
+        </w:tc>
+        <w:tc>
+          <w:tcPr>
+            <w:tcW w:w="1588" w:type="dxa"/>
             <w:gridSpan w:val="2"/>
             <w:tcBorders>
               <w:top w:val="nil"/>
@@ -2857,7 +2935,7 @@
         </w:tc>
         <w:tc>
           <w:tcPr>
-            <w:tcW w:w="3350" w:type="dxa"/>
+            <w:tcW w:w="3349" w:type="dxa"/>
             <w:tcBorders>
               <w:top w:val="nil"/>
               <w:left w:val="nil"/>
@@ -2997,7 +3075,7 @@
         </w:tc>
         <w:tc>
           <w:tcPr>
-            <w:tcW w:w="3350" w:type="dxa"/>
+            <w:tcW w:w="3349" w:type="dxa"/>
             <w:tcBorders>
               <w:top w:val="nil"/>
               <w:left w:val="nil"/>
@@ -3182,7 +3260,7 @@
         </w:tc>
         <w:tc>
           <w:tcPr>
-            <w:tcW w:w="3350" w:type="dxa"/>
+            <w:tcW w:w="3349" w:type="dxa"/>
             <w:tcBorders>
               <w:top w:val="nil"/>
               <w:left w:val="nil"/>
@@ -3296,7 +3374,7 @@
         </w:tc>
         <w:tc>
           <w:tcPr>
-            <w:tcW w:w="4775" w:type="dxa"/>
+            <w:tcW w:w="4774" w:type="dxa"/>
             <w:gridSpan w:val="2"/>
             <w:tcBorders>
               <w:top w:val="nil"/>
@@ -3349,7 +3427,7 @@
         </w:tc>
         <w:tc>
           <w:tcPr>
-            <w:tcW w:w="1687" w:type="dxa"/>
+            <w:tcW w:w="1688" w:type="dxa"/>
             <w:gridSpan w:val="3"/>
             <w:tcBorders>
               <w:top w:val="nil"/>
@@ -3385,7 +3463,7 @@
         </w:tc>
         <w:tc>
           <w:tcPr>
-            <w:tcW w:w="3350" w:type="dxa"/>
+            <w:tcW w:w="3349" w:type="dxa"/>
             <w:tcBorders>
               <w:top w:val="nil"/>
               <w:left w:val="nil"/>
@@ -3519,7 +3597,7 @@
         </w:tc>
         <w:tc>
           <w:tcPr>
-            <w:tcW w:w="3350" w:type="dxa"/>
+            <w:tcW w:w="3349" w:type="dxa"/>
             <w:tcBorders>
               <w:top w:val="nil"/>
               <w:left w:val="nil"/>
@@ -3588,7 +3666,7 @@
         </w:tc>
         <w:tc>
           <w:tcPr>
-            <w:tcW w:w="4650" w:type="dxa"/>
+            <w:tcW w:w="4649" w:type="dxa"/>
             <w:tcBorders>
               <w:top w:val="nil"/>
               <w:left w:val="nil"/>
@@ -3610,9 +3688,7 @@
               <w:spacing w:lineRule="auto" w:line="240" w:before="0" w:after="0"/>
               <w:ind w:left="144" w:hanging="144"/>
               <w:contextualSpacing/>
-              <w:rPr>
-                <w:lang w:val="es-ES"/>
-              </w:rPr>
+              <w:rPr/>
             </w:pPr>
             <w:r>
               <w:rPr>
@@ -3636,11 +3712,27 @@
               </w:rPr>
               <w:t>{cancion3}</w:t>
             </w:r>
-          </w:p>
-        </w:tc>
-        <w:tc>
-          <w:tcPr>
-            <w:tcW w:w="1812" w:type="dxa"/>
+            <w:r>
+              <w:rPr>
+                <w:sz w:val="24"/>
+                <w:szCs w:val="24"/>
+                <w:lang w:val="es-ES"/>
+              </w:rPr>
+              <w:t xml:space="preserve"> </w:t>
+            </w:r>
+            <w:r>
+              <w:rPr>
+                <w:sz w:val="24"/>
+                <w:szCs w:val="24"/>
+                <w:lang w:val="es-ES"/>
+              </w:rPr>
+              <w:t>{temacancion3}</w:t>
+            </w:r>
+          </w:p>
+        </w:tc>
+        <w:tc>
+          <w:tcPr>
+            <w:tcW w:w="1813" w:type="dxa"/>
             <w:gridSpan w:val="4"/>
             <w:tcBorders>
               <w:top w:val="nil"/>
@@ -3686,7 +3778,7 @@
         </w:tc>
         <w:tc>
           <w:tcPr>
-            <w:tcW w:w="3350" w:type="dxa"/>
+            <w:tcW w:w="3349" w:type="dxa"/>
             <w:tcBorders>
               <w:top w:val="nil"/>
               <w:left w:val="nil"/>
@@ -3721,7 +3813,7 @@
         </w:trPr>
         <w:tc>
           <w:tcPr>
-            <w:tcW w:w="5613" w:type="dxa"/>
+            <w:tcW w:w="5612" w:type="dxa"/>
             <w:gridSpan w:val="2"/>
             <w:tcBorders>
               <w:top w:val="nil"/>
@@ -3776,7 +3868,7 @@
         </w:tc>
         <w:tc>
           <w:tcPr>
-            <w:tcW w:w="1812" w:type="dxa"/>
+            <w:tcW w:w="1813" w:type="dxa"/>
             <w:gridSpan w:val="4"/>
             <w:tcBorders>
               <w:top w:val="nil"/>
@@ -3812,7 +3904,7 @@
         </w:tc>
         <w:tc>
           <w:tcPr>
-            <w:tcW w:w="3350" w:type="dxa"/>
+            <w:tcW w:w="3349" w:type="dxa"/>
             <w:tcBorders>
               <w:top w:val="nil"/>
               <w:left w:val="nil"/>
@@ -3847,7 +3939,7 @@
         </w:trPr>
         <w:tc>
           <w:tcPr>
-            <w:tcW w:w="5613" w:type="dxa"/>
+            <w:tcW w:w="5612" w:type="dxa"/>
             <w:gridSpan w:val="2"/>
             <w:tcBorders>
               <w:top w:val="nil"/>
@@ -3981,6 +4073,16 @@
         </w:rPr>
         <w:t>{/sabasamblea}</w:t>
       </w:r>
+      <w:r>
+        <w:br w:type="page"/>
+      </w:r>
+    </w:p>
+    <w:p>
+      <w:pPr>
+        <w:pStyle w:val="PreformattedText"/>
+        <w:spacing w:lineRule="auto" w:line="240" w:before="0" w:after="0"/>
+        <w:rPr/>
+      </w:pPr>
       <w:r>
         <w:rPr>
           <w:rFonts w:ascii="Consolas;Andale Mono WT;Andale Mono;Lucida Console;Lucida Sans Typewriter;DejaVu Sans Mono;Bitstream Vera Sans Mono;Liberation Mono;Nimbus Mono L;Monaco;Courier New;Courier;monospace" w:hAnsi="Consolas;Andale Mono WT;Andale Mono;Lucida Console;Lucida Sans Typewriter;DejaVu Sans Mono;Bitstream Vera Sans Mono;Liberation Mono;Nimbus Mono L;Monaco;Courier New;Courier;monospace"/>
@@ -4025,6 +4127,1612 @@
           <w:lang w:val="es-ES"/>
         </w:rPr>
         <w:t>}</w:t>
+      </w:r>
+    </w:p>
+    <w:p>
+      <w:pPr>
+        <w:pStyle w:val="PreformattedText"/>
+        <w:spacing w:lineRule="auto" w:line="240" w:before="0" w:after="0"/>
+        <w:rPr>
+          <w:rFonts w:ascii="Yu Gothic UI Semibold" w:hAnsi="Yu Gothic UI Semibold"/>
+          <w:b w:val="false"/>
+          <w:b w:val="false"/>
+          <w:bCs w:val="false"/>
+          <w:i w:val="false"/>
+          <w:i w:val="false"/>
+          <w:caps w:val="false"/>
+          <w:smallCaps w:val="false"/>
+          <w:color w:val="404040"/>
+          <w:spacing w:val="0"/>
+          <w:sz w:val="28"/>
+          <w:szCs w:val="28"/>
+          <w:lang w:val="es-HN"/>
+        </w:rPr>
+      </w:pPr>
+      <w:r>
+        <w:rPr/>
+      </w:r>
+    </w:p>
+    <w:p>
+      <w:pPr>
+        <w:pStyle w:val="PreformattedText"/>
+        <w:spacing w:lineRule="auto" w:line="240" w:before="0" w:after="0"/>
+        <w:rPr>
+          <w:rFonts w:ascii="Yu Gothic UI Semibold" w:hAnsi="Yu Gothic UI Semibold"/>
+          <w:b w:val="false"/>
+          <w:b w:val="false"/>
+          <w:bCs w:val="false"/>
+          <w:i w:val="false"/>
+          <w:i w:val="false"/>
+          <w:caps w:val="false"/>
+          <w:smallCaps w:val="false"/>
+          <w:color w:val="404040"/>
+          <w:spacing w:val="0"/>
+          <w:sz w:val="28"/>
+          <w:szCs w:val="28"/>
+          <w:lang w:val="es-HN"/>
+        </w:rPr>
+      </w:pPr>
+      <w:r>
+        <w:rPr/>
+      </w:r>
+    </w:p>
+    <w:p>
+      <w:pPr>
+        <w:pStyle w:val="PreformattedText"/>
+        <w:spacing w:lineRule="auto" w:line="240" w:before="0" w:after="0"/>
+        <w:rPr>
+          <w:rFonts w:ascii="Yu Gothic UI Semibold" w:hAnsi="Yu Gothic UI Semibold"/>
+          <w:b w:val="false"/>
+          <w:b w:val="false"/>
+          <w:bCs w:val="false"/>
+          <w:i w:val="false"/>
+          <w:i w:val="false"/>
+          <w:caps w:val="false"/>
+          <w:smallCaps w:val="false"/>
+          <w:color w:val="404040"/>
+          <w:spacing w:val="0"/>
+          <w:sz w:val="28"/>
+          <w:szCs w:val="28"/>
+          <w:lang w:val="es-HN"/>
+        </w:rPr>
+      </w:pPr>
+      <w:r>
+        <w:rPr/>
+      </w:r>
+    </w:p>
+    <w:p>
+      <w:pPr>
+        <w:pStyle w:val="PreformattedText"/>
+        <w:spacing w:lineRule="auto" w:line="240" w:before="0" w:after="0"/>
+        <w:jc w:val="center"/>
+        <w:rPr>
+          <w:rFonts w:ascii="Candara" w:hAnsi="Candara"/>
+          <w:b/>
+          <w:b/>
+          <w:bCs/>
+          <w:sz w:val="44"/>
+          <w:szCs w:val="44"/>
+        </w:rPr>
+      </w:pPr>
+      <w:r>
+        <w:br w:type="column"/>
+      </w:r>
+      <w:r>
+        <w:rPr>
+          <w:rFonts w:ascii="Candara" w:hAnsi="Candara"/>
+          <w:b/>
+          <w:bCs/>
+          <w:i w:val="false"/>
+          <w:caps w:val="false"/>
+          <w:smallCaps w:val="false"/>
+          <w:color w:val="404040"/>
+          <w:spacing w:val="0"/>
+          <w:sz w:val="44"/>
+          <w:szCs w:val="44"/>
+          <w:lang w:val="es-ES"/>
+        </w:rPr>
+        <w:t>Lectura B</w:t>
+      </w:r>
+      <w:r>
+        <w:rPr>
+          <w:rFonts w:ascii="Candara" w:hAnsi="Candara"/>
+          <w:b/>
+          <w:bCs/>
+          <w:i w:val="false"/>
+          <w:caps w:val="false"/>
+          <w:smallCaps w:val="false"/>
+          <w:color w:val="404040"/>
+          <w:spacing w:val="0"/>
+          <w:sz w:val="44"/>
+          <w:szCs w:val="44"/>
+          <w:lang w:val="es-HN"/>
+        </w:rPr>
+        <w:t>íblica y Seamos Mejores Maestros</w:t>
+      </w:r>
+    </w:p>
+    <w:p>
+      <w:pPr>
+        <w:pStyle w:val="PreformattedText"/>
+        <w:spacing w:lineRule="auto" w:line="240" w:before="0" w:after="0"/>
+        <w:rPr>
+          <w:rFonts w:ascii="Consolas;Andale Mono WT;Andale Mono;Lucida Console;Lucida Sans Typewriter;DejaVu Sans Mono;Bitstream Vera Sans Mono;Liberation Mono;Nimbus Mono L;Monaco;Courier New;Courier;monospace" w:hAnsi="Consolas;Andale Mono WT;Andale Mono;Lucida Console;Lucida Sans Typewriter;DejaVu Sans Mono;Bitstream Vera Sans Mono;Liberation Mono;Nimbus Mono L;Monaco;Courier New;Courier;monospace"/>
+          <w:b w:val="false"/>
+          <w:b w:val="false"/>
+          <w:i w:val="false"/>
+          <w:i w:val="false"/>
+          <w:caps w:val="false"/>
+          <w:smallCaps w:val="false"/>
+          <w:color w:val="404040"/>
+          <w:spacing w:val="0"/>
+          <w:sz w:val="18"/>
+          <w:szCs w:val="36"/>
+          <w:lang w:val="es-HN"/>
+        </w:rPr>
+      </w:pPr>
+      <w:r>
+        <w:rPr/>
+      </w:r>
+    </w:p>
+    <w:p>
+      <w:pPr>
+        <w:pStyle w:val="PreformattedText"/>
+        <w:spacing w:lineRule="auto" w:line="240" w:before="0" w:after="0"/>
+        <w:rPr>
+          <w:rFonts w:ascii="Consolas;Andale Mono WT;Andale Mono;Lucida Console;Lucida Sans Typewriter;DejaVu Sans Mono;Bitstream Vera Sans Mono;Liberation Mono;Nimbus Mono L;Monaco;Courier New;Courier;monospace" w:hAnsi="Consolas;Andale Mono WT;Andale Mono;Lucida Console;Lucida Sans Typewriter;DejaVu Sans Mono;Bitstream Vera Sans Mono;Liberation Mono;Nimbus Mono L;Monaco;Courier New;Courier;monospace"/>
+          <w:b w:val="false"/>
+          <w:b w:val="false"/>
+          <w:i w:val="false"/>
+          <w:i w:val="false"/>
+          <w:caps w:val="false"/>
+          <w:smallCaps w:val="false"/>
+          <w:color w:val="404040"/>
+          <w:spacing w:val="0"/>
+          <w:sz w:val="18"/>
+          <w:szCs w:val="36"/>
+          <w:lang w:val="es-HN"/>
+        </w:rPr>
+      </w:pPr>
+      <w:r>
+        <w:rPr/>
+      </w:r>
+    </w:p>
+    <w:p>
+      <w:pPr>
+        <w:pStyle w:val="PreformattedText"/>
+        <w:spacing w:lineRule="auto" w:line="240" w:before="0" w:after="0"/>
+        <w:rPr/>
+      </w:pPr>
+      <w:r>
+        <w:rPr>
+          <w:rFonts w:ascii="MS Gothic" w:hAnsi="MS Gothic"/>
+          <w:b w:val="false"/>
+          <w:i/>
+          <w:iCs/>
+          <w:caps w:val="false"/>
+          <w:smallCaps w:val="false"/>
+          <w:color w:val="404040"/>
+          <w:spacing w:val="0"/>
+          <w:sz w:val="28"/>
+          <w:szCs w:val="28"/>
+          <w:u w:val="single"/>
+          <w:lang w:val="es-HN"/>
+        </w:rPr>
+        <w:t>Control Be</w:t>
+      </w:r>
+      <w:r>
+        <w:rPr>
+          <w:rFonts w:ascii="Consolas;Andale Mono WT;Andale Mono;Lucida Console;Lucida Sans Typewriter;DejaVu Sans Mono;Bitstream Vera Sans Mono;Liberation Mono;Nimbus Mono L;Monaco;Courier New;Courier;monospace" w:hAnsi="Consolas;Andale Mono WT;Andale Mono;Lucida Console;Lucida Sans Typewriter;DejaVu Sans Mono;Bitstream Vera Sans Mono;Liberation Mono;Nimbus Mono L;Monaco;Courier New;Courier;monospace"/>
+          <w:b w:val="false"/>
+          <w:i w:val="false"/>
+          <w:caps w:val="false"/>
+          <w:smallCaps w:val="false"/>
+          <w:color w:val="404040"/>
+          <w:spacing w:val="0"/>
+          <w:sz w:val="18"/>
+          <w:szCs w:val="36"/>
+          <w:lang w:val="es-HN"/>
+        </w:rPr>
+        <w:tab/>
+        <w:tab/>
+        <w:tab/>
+        <w:tab/>
+        <w:tab/>
+        <w:tab/>
+        <w:tab/>
+      </w:r>
+      <w:r>
+        <w:rPr>
+          <w:rFonts w:ascii="Yu Gothic UI Semibold" w:hAnsi="Yu Gothic UI Semibold"/>
+          <w:b w:val="false"/>
+          <w:bCs w:val="false"/>
+          <w:i w:val="false"/>
+          <w:caps w:val="false"/>
+          <w:smallCaps w:val="false"/>
+          <w:color w:val="404040"/>
+          <w:spacing w:val="0"/>
+          <w:sz w:val="28"/>
+          <w:szCs w:val="28"/>
+          <w:lang w:val="es-HN"/>
+        </w:rPr>
+        <w:t>Congregación La Reforma Señas Danlí</w:t>
+      </w:r>
+    </w:p>
+    <w:p>
+      <w:pPr>
+        <w:pStyle w:val="PreformattedText"/>
+        <w:spacing w:lineRule="auto" w:line="240" w:before="0" w:after="0"/>
+        <w:rPr>
+          <w:rFonts w:ascii="Yu Gothic UI Semibold" w:hAnsi="Yu Gothic UI Semibold"/>
+          <w:b w:val="false"/>
+          <w:b w:val="false"/>
+          <w:bCs w:val="false"/>
+          <w:i w:val="false"/>
+          <w:i w:val="false"/>
+          <w:caps w:val="false"/>
+          <w:smallCaps w:val="false"/>
+          <w:color w:val="404040"/>
+          <w:spacing w:val="0"/>
+          <w:sz w:val="28"/>
+          <w:szCs w:val="28"/>
+          <w:lang w:val="es-HN"/>
+        </w:rPr>
+      </w:pPr>
+      <w:r>
+        <w:rPr/>
+      </w:r>
+    </w:p>
+    <w:p>
+      <w:pPr>
+        <w:pStyle w:val="PreformattedText"/>
+        <w:spacing w:lineRule="auto" w:line="240" w:before="0" w:after="0"/>
+        <w:jc w:val="center"/>
+        <w:rPr/>
+      </w:pPr>
+      <w:r>
+        <w:rPr>
+          <w:rFonts w:ascii="Consolas;Andale Mono WT;Andale Mono;Lucida Console;Lucida Sans Typewriter;DejaVu Sans Mono;Bitstream Vera Sans Mono;Liberation Mono;Nimbus Mono L;Monaco;Courier New;Courier;monospace" w:hAnsi="Consolas;Andale Mono WT;Andale Mono;Lucida Console;Lucida Sans Typewriter;DejaVu Sans Mono;Bitstream Vera Sans Mono;Liberation Mono;Nimbus Mono L;Monaco;Courier New;Courier;monospace"/>
+          <w:b w:val="false"/>
+          <w:bCs w:val="false"/>
+          <w:i w:val="false"/>
+          <w:caps w:val="false"/>
+          <w:smallCaps w:val="false"/>
+          <w:color w:val="404040"/>
+          <w:spacing w:val="0"/>
+          <w:sz w:val="18"/>
+          <w:szCs w:val="28"/>
+          <w:lang w:val="en-CA"/>
+        </w:rPr>
+        <w:t>{#semanas}</w:t>
+      </w:r>
+      <w:r>
+        <w:rPr>
+          <w:rFonts w:ascii="Times New Roman" w:hAnsi="Times New Roman"/>
+          <w:b/>
+          <w:bCs w:val="false"/>
+          <w:i w:val="false"/>
+          <w:caps w:val="false"/>
+          <w:smallCaps w:val="false"/>
+          <w:color w:val="404040"/>
+          <w:spacing w:val="0"/>
+          <w:sz w:val="48"/>
+          <w:szCs w:val="48"/>
+          <w:u w:val="single"/>
+          <w:lang w:val="en-CA"/>
+        </w:rPr>
+        <w:t xml:space="preserve">{resfecha} al </w:t>
+      </w:r>
+      <w:r>
+        <w:rPr>
+          <w:rFonts w:ascii="Consolas;Andale Mono WT;Andale Mono;Lucida Console;Lucida Sans Typewriter;DejaVu Sans Mono;Bitstream Vera Sans Mono;Liberation Mono;Nimbus Mono L;Monaco;Courier New;Courier;monospace" w:hAnsi="Consolas;Andale Mono WT;Andale Mono;Lucida Console;Lucida Sans Typewriter;DejaVu Sans Mono;Bitstream Vera Sans Mono;Liberation Mono;Nimbus Mono L;Monaco;Courier New;Courier;monospace"/>
+          <w:b w:val="false"/>
+          <w:bCs w:val="false"/>
+          <w:i w:val="false"/>
+          <w:caps w:val="false"/>
+          <w:smallCaps w:val="false"/>
+          <w:color w:val="404040"/>
+          <w:spacing w:val="0"/>
+          <w:sz w:val="18"/>
+          <w:szCs w:val="36"/>
+          <w:lang w:val="es-ES"/>
+        </w:rPr>
+        <w:t>{/</w:t>
+      </w:r>
+      <w:r>
+        <w:rPr>
+          <w:rFonts w:ascii="Consolas;Andale Mono WT;Andale Mono;Lucida Console;Lucida Sans Typewriter;DejaVu Sans Mono;Bitstream Vera Sans Mono;Liberation Mono;Nimbus Mono L;Monaco;Courier New;Courier;monospace" w:hAnsi="Consolas;Andale Mono WT;Andale Mono;Lucida Console;Lucida Sans Typewriter;DejaVu Sans Mono;Bitstream Vera Sans Mono;Liberation Mono;Nimbus Mono L;Monaco;Courier New;Courier;monospace"/>
+          <w:b w:val="false"/>
+          <w:bCs w:val="false"/>
+          <w:i w:val="false"/>
+          <w:caps w:val="false"/>
+          <w:smallCaps w:val="false"/>
+          <w:color w:val="404040"/>
+          <w:spacing w:val="0"/>
+          <w:sz w:val="18"/>
+          <w:szCs w:val="36"/>
+          <w:lang w:val="en-CA"/>
+        </w:rPr>
+        <w:t>semanas</w:t>
+      </w:r>
+      <w:r>
+        <w:rPr>
+          <w:rFonts w:ascii="Consolas;Andale Mono WT;Andale Mono;Lucida Console;Lucida Sans Typewriter;DejaVu Sans Mono;Bitstream Vera Sans Mono;Liberation Mono;Nimbus Mono L;Monaco;Courier New;Courier;monospace" w:hAnsi="Consolas;Andale Mono WT;Andale Mono;Lucida Console;Lucida Sans Typewriter;DejaVu Sans Mono;Bitstream Vera Sans Mono;Liberation Mono;Nimbus Mono L;Monaco;Courier New;Courier;monospace"/>
+          <w:b w:val="false"/>
+          <w:bCs w:val="false"/>
+          <w:i w:val="false"/>
+          <w:caps w:val="false"/>
+          <w:smallCaps w:val="false"/>
+          <w:color w:val="404040"/>
+          <w:spacing w:val="0"/>
+          <w:sz w:val="18"/>
+          <w:szCs w:val="36"/>
+          <w:lang w:val="es-ES"/>
+        </w:rPr>
+        <w:t>}</w:t>
+      </w:r>
+    </w:p>
+    <w:p>
+      <w:pPr>
+        <w:pStyle w:val="PreformattedText"/>
+        <w:spacing w:lineRule="auto" w:line="240" w:before="0" w:after="0"/>
+        <w:rPr>
+          <w:rFonts w:ascii="Yu Gothic UI Semibold" w:hAnsi="Yu Gothic UI Semibold"/>
+          <w:b w:val="false"/>
+          <w:b w:val="false"/>
+          <w:bCs w:val="false"/>
+          <w:i w:val="false"/>
+          <w:i w:val="false"/>
+          <w:caps w:val="false"/>
+          <w:smallCaps w:val="false"/>
+          <w:color w:val="404040"/>
+          <w:spacing w:val="0"/>
+          <w:sz w:val="28"/>
+          <w:szCs w:val="28"/>
+          <w:lang w:val="es-HN"/>
+        </w:rPr>
+      </w:pPr>
+      <w:r>
+        <w:rPr/>
+      </w:r>
+    </w:p>
+    <w:tbl>
+      <w:tblPr>
+        <w:tblW w:w="10867" w:type="dxa"/>
+        <w:jc w:val="left"/>
+        <w:tblInd w:w="188" w:type="dxa"/>
+        <w:tblBorders>
+          <w:top w:val="single" w:sz="2" w:space="0" w:color="000000"/>
+          <w:left w:val="single" w:sz="2" w:space="0" w:color="000000"/>
+          <w:bottom w:val="single" w:sz="2" w:space="0" w:color="000000"/>
+          <w:insideH w:val="single" w:sz="2" w:space="0" w:color="000000"/>
+        </w:tblBorders>
+        <w:tblCellMar>
+          <w:top w:w="55" w:type="dxa"/>
+          <w:left w:w="54" w:type="dxa"/>
+          <w:bottom w:w="55" w:type="dxa"/>
+          <w:right w:w="55" w:type="dxa"/>
+        </w:tblCellMar>
+      </w:tblPr>
+      <w:tblGrid>
+        <w:gridCol w:w="1425"/>
+        <w:gridCol w:w="1575"/>
+        <w:gridCol w:w="2250"/>
+        <w:gridCol w:w="575"/>
+        <w:gridCol w:w="525"/>
+        <w:gridCol w:w="2825"/>
+        <w:gridCol w:w="425"/>
+        <w:gridCol w:w="1267"/>
+      </w:tblGrid>
+      <w:tr>
+        <w:trPr/>
+        <w:tc>
+          <w:tcPr>
+            <w:tcW w:w="1425" w:type="dxa"/>
+            <w:tcBorders>
+              <w:top w:val="single" w:sz="2" w:space="0" w:color="000000"/>
+              <w:left w:val="single" w:sz="2" w:space="0" w:color="000000"/>
+              <w:bottom w:val="single" w:sz="2" w:space="0" w:color="000000"/>
+              <w:insideH w:val="single" w:sz="2" w:space="0" w:color="000000"/>
+            </w:tcBorders>
+            <w:shd w:fill="auto" w:val="clear"/>
+            <w:tcMar>
+              <w:left w:w="54" w:type="dxa"/>
+            </w:tcMar>
+          </w:tcPr>
+          <w:p>
+            <w:pPr>
+              <w:pStyle w:val="TableContents"/>
+              <w:spacing w:before="0" w:after="200"/>
+              <w:jc w:val="center"/>
+              <w:rPr>
+                <w:b/>
+                <w:b/>
+                <w:bCs/>
+                <w:sz w:val="26"/>
+                <w:szCs w:val="26"/>
+                <w:lang w:val="es-HN"/>
+              </w:rPr>
+            </w:pPr>
+            <w:r>
+              <w:rPr>
+                <w:b/>
+                <w:bCs/>
+                <w:sz w:val="26"/>
+                <w:szCs w:val="26"/>
+                <w:lang w:val="es-HN"/>
+              </w:rPr>
+              <w:t>Fecha</w:t>
+            </w:r>
+          </w:p>
+        </w:tc>
+        <w:tc>
+          <w:tcPr>
+            <w:tcW w:w="1575" w:type="dxa"/>
+            <w:tcBorders>
+              <w:top w:val="single" w:sz="2" w:space="0" w:color="000000"/>
+              <w:left w:val="single" w:sz="2" w:space="0" w:color="000000"/>
+              <w:bottom w:val="single" w:sz="2" w:space="0" w:color="000000"/>
+              <w:insideH w:val="single" w:sz="2" w:space="0" w:color="000000"/>
+            </w:tcBorders>
+            <w:shd w:fill="auto" w:val="clear"/>
+            <w:tcMar>
+              <w:left w:w="54" w:type="dxa"/>
+            </w:tcMar>
+          </w:tcPr>
+          <w:p>
+            <w:pPr>
+              <w:pStyle w:val="TableContents"/>
+              <w:spacing w:before="0" w:after="200"/>
+              <w:jc w:val="center"/>
+              <w:rPr>
+                <w:b/>
+                <w:b/>
+                <w:bCs/>
+                <w:sz w:val="26"/>
+                <w:szCs w:val="26"/>
+                <w:lang w:val="es-HN"/>
+              </w:rPr>
+            </w:pPr>
+            <w:r>
+              <w:rPr>
+                <w:b/>
+                <w:bCs/>
+                <w:sz w:val="26"/>
+                <w:szCs w:val="26"/>
+                <w:lang w:val="es-HN"/>
+              </w:rPr>
+              <w:t>Estudiante</w:t>
+            </w:r>
+          </w:p>
+        </w:tc>
+        <w:tc>
+          <w:tcPr>
+            <w:tcW w:w="2250" w:type="dxa"/>
+            <w:tcBorders>
+              <w:top w:val="single" w:sz="2" w:space="0" w:color="000000"/>
+              <w:left w:val="single" w:sz="2" w:space="0" w:color="000000"/>
+              <w:bottom w:val="single" w:sz="2" w:space="0" w:color="000000"/>
+              <w:insideH w:val="single" w:sz="2" w:space="0" w:color="000000"/>
+            </w:tcBorders>
+            <w:shd w:fill="auto" w:val="clear"/>
+            <w:tcMar>
+              <w:left w:w="54" w:type="dxa"/>
+            </w:tcMar>
+          </w:tcPr>
+          <w:p>
+            <w:pPr>
+              <w:pStyle w:val="TableContents"/>
+              <w:spacing w:before="0" w:after="200"/>
+              <w:jc w:val="center"/>
+              <w:rPr>
+                <w:b/>
+                <w:b/>
+                <w:bCs/>
+                <w:sz w:val="26"/>
+                <w:szCs w:val="26"/>
+                <w:lang w:val="es-HN"/>
+              </w:rPr>
+            </w:pPr>
+            <w:r>
+              <w:rPr>
+                <w:b/>
+                <w:bCs/>
+                <w:sz w:val="26"/>
+                <w:szCs w:val="26"/>
+                <w:lang w:val="es-HN"/>
+              </w:rPr>
+              <w:t>Lección</w:t>
+            </w:r>
+          </w:p>
+        </w:tc>
+        <w:tc>
+          <w:tcPr>
+            <w:tcW w:w="1100" w:type="dxa"/>
+            <w:gridSpan w:val="2"/>
+            <w:tcBorders>
+              <w:top w:val="single" w:sz="2" w:space="0" w:color="000000"/>
+              <w:left w:val="single" w:sz="2" w:space="0" w:color="000000"/>
+              <w:bottom w:val="single" w:sz="2" w:space="0" w:color="000000"/>
+              <w:insideH w:val="single" w:sz="2" w:space="0" w:color="000000"/>
+            </w:tcBorders>
+            <w:shd w:fill="auto" w:val="clear"/>
+            <w:tcMar>
+              <w:left w:w="54" w:type="dxa"/>
+            </w:tcMar>
+          </w:tcPr>
+          <w:p>
+            <w:pPr>
+              <w:pStyle w:val="TableContents"/>
+              <w:spacing w:before="0" w:after="200"/>
+              <w:jc w:val="center"/>
+              <w:rPr>
+                <w:b/>
+                <w:b/>
+                <w:bCs/>
+                <w:sz w:val="26"/>
+                <w:szCs w:val="26"/>
+                <w:lang w:val="es-HN"/>
+              </w:rPr>
+            </w:pPr>
+            <w:r>
+              <w:rPr>
+                <w:b/>
+                <w:bCs/>
+                <w:sz w:val="26"/>
+                <w:szCs w:val="26"/>
+                <w:lang w:val="es-HN"/>
+              </w:rPr>
+              <w:t>Tiempo</w:t>
+            </w:r>
+          </w:p>
+        </w:tc>
+        <w:tc>
+          <w:tcPr>
+            <w:tcW w:w="2825" w:type="dxa"/>
+            <w:tcBorders>
+              <w:top w:val="single" w:sz="2" w:space="0" w:color="000000"/>
+              <w:left w:val="single" w:sz="2" w:space="0" w:color="000000"/>
+              <w:bottom w:val="single" w:sz="2" w:space="0" w:color="000000"/>
+              <w:insideH w:val="single" w:sz="2" w:space="0" w:color="000000"/>
+            </w:tcBorders>
+            <w:shd w:fill="auto" w:val="clear"/>
+            <w:tcMar>
+              <w:left w:w="54" w:type="dxa"/>
+            </w:tcMar>
+          </w:tcPr>
+          <w:p>
+            <w:pPr>
+              <w:pStyle w:val="TableContents"/>
+              <w:spacing w:before="0" w:after="200"/>
+              <w:jc w:val="center"/>
+              <w:rPr>
+                <w:b/>
+                <w:b/>
+                <w:bCs/>
+                <w:sz w:val="26"/>
+                <w:szCs w:val="26"/>
+                <w:lang w:val="es-HN"/>
+              </w:rPr>
+            </w:pPr>
+            <w:r>
+              <w:rPr>
+                <w:b/>
+                <w:bCs/>
+                <w:sz w:val="26"/>
+                <w:szCs w:val="26"/>
+                <w:lang w:val="es-HN"/>
+              </w:rPr>
+              <w:t>Observación</w:t>
+            </w:r>
+          </w:p>
+        </w:tc>
+        <w:tc>
+          <w:tcPr>
+            <w:tcW w:w="425" w:type="dxa"/>
+            <w:tcBorders>
+              <w:top w:val="single" w:sz="2" w:space="0" w:color="000000"/>
+              <w:left w:val="single" w:sz="2" w:space="0" w:color="000000"/>
+              <w:bottom w:val="single" w:sz="2" w:space="0" w:color="000000"/>
+              <w:insideH w:val="single" w:sz="2" w:space="0" w:color="000000"/>
+            </w:tcBorders>
+            <w:shd w:fill="auto" w:val="clear"/>
+            <w:tcMar>
+              <w:left w:w="54" w:type="dxa"/>
+            </w:tcMar>
+          </w:tcPr>
+          <w:p>
+            <w:pPr>
+              <w:pStyle w:val="TableContents"/>
+              <w:spacing w:before="0" w:after="200"/>
+              <w:jc w:val="center"/>
+              <w:rPr/>
+            </w:pPr>
+            <w:r>
+              <w:rPr>
+                <w:b/>
+                <w:bCs/>
+                <w:sz w:val="26"/>
+                <w:szCs w:val="26"/>
+              </w:rPr>
+              <w:t xml:space="preserve"> </w:t>
+            </w:r>
+            <w:bookmarkStart w:id="1" w:name="h1-display-char"/>
+            <w:bookmarkEnd w:id="1"/>
+            <w:r>
+              <w:rPr>
+                <w:caps w:val="false"/>
+                <w:smallCaps w:val="false"/>
+                <w:color w:val="191E3F"/>
+                <w:spacing w:val="0"/>
+                <w:sz w:val="28"/>
+                <w:szCs w:val="28"/>
+              </w:rPr>
+              <w:t>✔</w:t>
+            </w:r>
+            <w:r>
+              <w:rPr>
+                <w:b/>
+                <w:bCs/>
+                <w:sz w:val="26"/>
+                <w:szCs w:val="26"/>
+              </w:rPr>
+              <w:t xml:space="preserve">  </w:t>
+            </w:r>
+          </w:p>
+        </w:tc>
+        <w:tc>
+          <w:tcPr>
+            <w:tcW w:w="1267" w:type="dxa"/>
+            <w:tcBorders>
+              <w:top w:val="single" w:sz="2" w:space="0" w:color="000000"/>
+              <w:left w:val="single" w:sz="2" w:space="0" w:color="000000"/>
+              <w:bottom w:val="single" w:sz="2" w:space="0" w:color="000000"/>
+              <w:right w:val="single" w:sz="2" w:space="0" w:color="000000"/>
+              <w:insideH w:val="single" w:sz="2" w:space="0" w:color="000000"/>
+              <w:insideV w:val="single" w:sz="2" w:space="0" w:color="000000"/>
+            </w:tcBorders>
+            <w:shd w:fill="auto" w:val="clear"/>
+            <w:tcMar>
+              <w:left w:w="54" w:type="dxa"/>
+            </w:tcMar>
+          </w:tcPr>
+          <w:p>
+            <w:pPr>
+              <w:pStyle w:val="TableContents"/>
+              <w:spacing w:before="0" w:after="200"/>
+              <w:jc w:val="center"/>
+              <w:rPr>
+                <w:b/>
+                <w:b/>
+                <w:bCs/>
+                <w:sz w:val="26"/>
+                <w:szCs w:val="26"/>
+                <w:lang w:val="es-HN"/>
+              </w:rPr>
+            </w:pPr>
+            <w:r>
+              <w:rPr>
+                <w:b/>
+                <w:bCs/>
+                <w:sz w:val="26"/>
+                <w:szCs w:val="26"/>
+                <w:lang w:val="es-HN"/>
+              </w:rPr>
+              <w:t>Próximo Punto</w:t>
+            </w:r>
+          </w:p>
+        </w:tc>
+      </w:tr>
+      <w:tr>
+        <w:trPr/>
+        <w:tc>
+          <w:tcPr>
+            <w:tcW w:w="1425" w:type="dxa"/>
+            <w:tcBorders>
+              <w:left w:val="single" w:sz="2" w:space="0" w:color="000000"/>
+              <w:bottom w:val="single" w:sz="2" w:space="0" w:color="000000"/>
+              <w:insideH w:val="single" w:sz="2" w:space="0" w:color="000000"/>
+            </w:tcBorders>
+            <w:shd w:fill="auto" w:val="clear"/>
+            <w:tcMar>
+              <w:left w:w="54" w:type="dxa"/>
+            </w:tcMar>
+          </w:tcPr>
+          <w:p>
+            <w:pPr>
+              <w:pStyle w:val="TableContents"/>
+              <w:spacing w:before="0" w:after="200"/>
+              <w:rPr>
+                <w:lang w:val="en-CA"/>
+              </w:rPr>
+            </w:pPr>
+            <w:r>
+              <w:rPr>
+                <w:rFonts w:ascii="Consolas;Andale Mono WT;Andale Mono;Lucida Console;Lucida Sans Typewriter;DejaVu Sans Mono;Bitstream Vera Sans Mono;Liberation Mono;Nimbus Mono L;Monaco;Courier New;Courier;monospace" w:hAnsi="Consolas;Andale Mono WT;Andale Mono;Lucida Console;Lucida Sans Typewriter;DejaVu Sans Mono;Bitstream Vera Sans Mono;Liberation Mono;Nimbus Mono L;Monaco;Courier New;Courier;monospace"/>
+                <w:b w:val="false"/>
+                <w:i w:val="false"/>
+                <w:caps w:val="false"/>
+                <w:smallCaps w:val="false"/>
+                <w:color w:val="404040"/>
+                <w:spacing w:val="0"/>
+                <w:sz w:val="18"/>
+                <w:lang w:val="en-CA"/>
+              </w:rPr>
+              <w:t>{#semanas}</w:t>
+            </w:r>
+            <w:r>
+              <w:rPr>
+                <w:lang w:val="en-CA"/>
+              </w:rPr>
+              <w:t>{resfecha}</w:t>
+            </w:r>
+          </w:p>
+        </w:tc>
+        <w:tc>
+          <w:tcPr>
+            <w:tcW w:w="1575" w:type="dxa"/>
+            <w:tcBorders>
+              <w:left w:val="single" w:sz="2" w:space="0" w:color="000000"/>
+              <w:bottom w:val="single" w:sz="2" w:space="0" w:color="000000"/>
+              <w:insideH w:val="single" w:sz="2" w:space="0" w:color="000000"/>
+            </w:tcBorders>
+            <w:shd w:fill="auto" w:val="clear"/>
+            <w:tcMar>
+              <w:left w:w="54" w:type="dxa"/>
+            </w:tcMar>
+          </w:tcPr>
+          <w:p>
+            <w:pPr>
+              <w:pStyle w:val="TableContents"/>
+              <w:spacing w:before="0" w:after="200"/>
+              <w:rPr>
+                <w:lang w:val="en-CA"/>
+              </w:rPr>
+            </w:pPr>
+            <w:r>
+              <w:rPr>
+                <w:lang w:val="en-CA"/>
+              </w:rPr>
+              <w:t>{tblector}</w:t>
+            </w:r>
+          </w:p>
+        </w:tc>
+        <w:tc>
+          <w:tcPr>
+            <w:tcW w:w="2250" w:type="dxa"/>
+            <w:tcBorders>
+              <w:left w:val="single" w:sz="2" w:space="0" w:color="000000"/>
+              <w:bottom w:val="single" w:sz="2" w:space="0" w:color="000000"/>
+              <w:insideH w:val="single" w:sz="2" w:space="0" w:color="000000"/>
+            </w:tcBorders>
+            <w:shd w:fill="auto" w:val="clear"/>
+            <w:tcMar>
+              <w:left w:w="54" w:type="dxa"/>
+            </w:tcMar>
+          </w:tcPr>
+          <w:p>
+            <w:pPr>
+              <w:pStyle w:val="TableContents"/>
+              <w:spacing w:before="0" w:after="200"/>
+              <w:rPr>
+                <w:lang w:val="en-CA"/>
+              </w:rPr>
+            </w:pPr>
+            <w:r>
+              <w:rPr>
+                <w:lang w:val="en-CA"/>
+              </w:rPr>
+              <w:t>{consejolector}</w:t>
+            </w:r>
+          </w:p>
+        </w:tc>
+        <w:tc>
+          <w:tcPr>
+            <w:tcW w:w="575" w:type="dxa"/>
+            <w:tcBorders>
+              <w:left w:val="single" w:sz="2" w:space="0" w:color="000000"/>
+              <w:bottom w:val="single" w:sz="2" w:space="0" w:color="000000"/>
+              <w:insideH w:val="single" w:sz="2" w:space="0" w:color="000000"/>
+            </w:tcBorders>
+            <w:shd w:fill="auto" w:val="clear"/>
+            <w:tcMar>
+              <w:left w:w="54" w:type="dxa"/>
+            </w:tcMar>
+          </w:tcPr>
+          <w:p>
+            <w:pPr>
+              <w:pStyle w:val="TableContents"/>
+              <w:spacing w:before="0" w:after="200"/>
+              <w:rPr/>
+            </w:pPr>
+            <w:r>
+              <w:rPr/>
+            </w:r>
+          </w:p>
+        </w:tc>
+        <w:tc>
+          <w:tcPr>
+            <w:tcW w:w="525" w:type="dxa"/>
+            <w:tcBorders>
+              <w:left w:val="single" w:sz="2" w:space="0" w:color="000000"/>
+              <w:bottom w:val="single" w:sz="2" w:space="0" w:color="000000"/>
+              <w:insideH w:val="single" w:sz="2" w:space="0" w:color="000000"/>
+            </w:tcBorders>
+            <w:shd w:fill="auto" w:val="clear"/>
+            <w:tcMar>
+              <w:left w:w="54" w:type="dxa"/>
+            </w:tcMar>
+          </w:tcPr>
+          <w:p>
+            <w:pPr>
+              <w:pStyle w:val="TableContents"/>
+              <w:spacing w:before="0" w:after="200"/>
+              <w:rPr/>
+            </w:pPr>
+            <w:r>
+              <w:rPr/>
+            </w:r>
+          </w:p>
+        </w:tc>
+        <w:tc>
+          <w:tcPr>
+            <w:tcW w:w="2825" w:type="dxa"/>
+            <w:tcBorders>
+              <w:left w:val="single" w:sz="2" w:space="0" w:color="000000"/>
+              <w:bottom w:val="single" w:sz="2" w:space="0" w:color="000000"/>
+              <w:insideH w:val="single" w:sz="2" w:space="0" w:color="000000"/>
+            </w:tcBorders>
+            <w:shd w:fill="auto" w:val="clear"/>
+            <w:tcMar>
+              <w:left w:w="54" w:type="dxa"/>
+            </w:tcMar>
+          </w:tcPr>
+          <w:p>
+            <w:pPr>
+              <w:pStyle w:val="TableContents"/>
+              <w:spacing w:before="0" w:after="200"/>
+              <w:rPr/>
+            </w:pPr>
+            <w:r>
+              <w:rPr/>
+            </w:r>
+          </w:p>
+        </w:tc>
+        <w:tc>
+          <w:tcPr>
+            <w:tcW w:w="425" w:type="dxa"/>
+            <w:tcBorders>
+              <w:left w:val="single" w:sz="2" w:space="0" w:color="000000"/>
+              <w:bottom w:val="single" w:sz="2" w:space="0" w:color="000000"/>
+              <w:insideH w:val="single" w:sz="2" w:space="0" w:color="000000"/>
+            </w:tcBorders>
+            <w:shd w:fill="auto" w:val="clear"/>
+            <w:tcMar>
+              <w:left w:w="54" w:type="dxa"/>
+            </w:tcMar>
+          </w:tcPr>
+          <w:p>
+            <w:pPr>
+              <w:pStyle w:val="TableContents"/>
+              <w:spacing w:before="0" w:after="200"/>
+              <w:rPr/>
+            </w:pPr>
+            <w:r>
+              <w:rPr/>
+            </w:r>
+          </w:p>
+        </w:tc>
+        <w:tc>
+          <w:tcPr>
+            <w:tcW w:w="1267" w:type="dxa"/>
+            <w:tcBorders>
+              <w:left w:val="single" w:sz="2" w:space="0" w:color="000000"/>
+              <w:bottom w:val="single" w:sz="2" w:space="0" w:color="000000"/>
+              <w:right w:val="single" w:sz="2" w:space="0" w:color="000000"/>
+              <w:insideH w:val="single" w:sz="2" w:space="0" w:color="000000"/>
+              <w:insideV w:val="single" w:sz="2" w:space="0" w:color="000000"/>
+            </w:tcBorders>
+            <w:shd w:fill="auto" w:val="clear"/>
+            <w:tcMar>
+              <w:left w:w="54" w:type="dxa"/>
+            </w:tcMar>
+          </w:tcPr>
+          <w:p>
+            <w:pPr>
+              <w:pStyle w:val="TableContents"/>
+              <w:spacing w:before="0" w:after="200"/>
+              <w:rPr/>
+            </w:pPr>
+            <w:r>
+              <w:rPr/>
+            </w:r>
+          </w:p>
+        </w:tc>
+      </w:tr>
+      <w:tr>
+        <w:trPr/>
+        <w:tc>
+          <w:tcPr>
+            <w:tcW w:w="1425" w:type="dxa"/>
+            <w:tcBorders>
+              <w:left w:val="single" w:sz="2" w:space="0" w:color="000000"/>
+              <w:bottom w:val="single" w:sz="2" w:space="0" w:color="000000"/>
+              <w:insideH w:val="single" w:sz="2" w:space="0" w:color="000000"/>
+            </w:tcBorders>
+            <w:shd w:fill="auto" w:val="clear"/>
+            <w:tcMar>
+              <w:left w:w="54" w:type="dxa"/>
+            </w:tcMar>
+          </w:tcPr>
+          <w:p>
+            <w:pPr>
+              <w:pStyle w:val="TableContents"/>
+              <w:spacing w:before="0" w:after="200"/>
+              <w:rPr>
+                <w:lang w:val="en-CA"/>
+              </w:rPr>
+            </w:pPr>
+            <w:r>
+              <w:rPr>
+                <w:lang w:val="en-CA"/>
+              </w:rPr>
+              <w:t>{resfecha}</w:t>
+            </w:r>
+          </w:p>
+        </w:tc>
+        <w:tc>
+          <w:tcPr>
+            <w:tcW w:w="1575" w:type="dxa"/>
+            <w:tcBorders>
+              <w:left w:val="single" w:sz="2" w:space="0" w:color="000000"/>
+              <w:bottom w:val="single" w:sz="2" w:space="0" w:color="000000"/>
+              <w:insideH w:val="single" w:sz="2" w:space="0" w:color="000000"/>
+            </w:tcBorders>
+            <w:shd w:fill="auto" w:val="clear"/>
+            <w:tcMar>
+              <w:left w:w="54" w:type="dxa"/>
+            </w:tcMar>
+          </w:tcPr>
+          <w:p>
+            <w:pPr>
+              <w:pStyle w:val="TableContents"/>
+              <w:spacing w:before="0" w:after="200"/>
+              <w:rPr>
+                <w:lang w:val="en-CA"/>
+              </w:rPr>
+            </w:pPr>
+            <w:r>
+              <w:rPr>
+                <w:lang w:val="en-CA"/>
+              </w:rPr>
+              <w:t>{smmprimeraes}</w:t>
+            </w:r>
+          </w:p>
+        </w:tc>
+        <w:tc>
+          <w:tcPr>
+            <w:tcW w:w="2250" w:type="dxa"/>
+            <w:tcBorders>
+              <w:left w:val="single" w:sz="2" w:space="0" w:color="000000"/>
+              <w:bottom w:val="single" w:sz="2" w:space="0" w:color="000000"/>
+              <w:insideH w:val="single" w:sz="2" w:space="0" w:color="000000"/>
+            </w:tcBorders>
+            <w:shd w:fill="auto" w:val="clear"/>
+            <w:tcMar>
+              <w:left w:w="54" w:type="dxa"/>
+            </w:tcMar>
+          </w:tcPr>
+          <w:p>
+            <w:pPr>
+              <w:pStyle w:val="TableContents"/>
+              <w:spacing w:before="0" w:after="200"/>
+              <w:rPr>
+                <w:lang w:val="en-CA"/>
+              </w:rPr>
+            </w:pPr>
+            <w:r>
+              <w:rPr>
+                <w:lang w:val="en-CA"/>
+              </w:rPr>
+              <w:t>{consejoprimera}</w:t>
+            </w:r>
+          </w:p>
+        </w:tc>
+        <w:tc>
+          <w:tcPr>
+            <w:tcW w:w="575" w:type="dxa"/>
+            <w:tcBorders>
+              <w:left w:val="single" w:sz="2" w:space="0" w:color="000000"/>
+              <w:bottom w:val="single" w:sz="2" w:space="0" w:color="000000"/>
+              <w:insideH w:val="single" w:sz="2" w:space="0" w:color="000000"/>
+            </w:tcBorders>
+            <w:shd w:fill="auto" w:val="clear"/>
+            <w:tcMar>
+              <w:left w:w="54" w:type="dxa"/>
+            </w:tcMar>
+          </w:tcPr>
+          <w:p>
+            <w:pPr>
+              <w:pStyle w:val="TableContents"/>
+              <w:spacing w:before="0" w:after="200"/>
+              <w:rPr/>
+            </w:pPr>
+            <w:r>
+              <w:rPr/>
+            </w:r>
+          </w:p>
+        </w:tc>
+        <w:tc>
+          <w:tcPr>
+            <w:tcW w:w="525" w:type="dxa"/>
+            <w:tcBorders>
+              <w:left w:val="single" w:sz="2" w:space="0" w:color="000000"/>
+              <w:bottom w:val="single" w:sz="2" w:space="0" w:color="000000"/>
+              <w:insideH w:val="single" w:sz="2" w:space="0" w:color="000000"/>
+            </w:tcBorders>
+            <w:shd w:fill="auto" w:val="clear"/>
+            <w:tcMar>
+              <w:left w:w="54" w:type="dxa"/>
+            </w:tcMar>
+          </w:tcPr>
+          <w:p>
+            <w:pPr>
+              <w:pStyle w:val="TableContents"/>
+              <w:spacing w:before="0" w:after="200"/>
+              <w:rPr/>
+            </w:pPr>
+            <w:r>
+              <w:rPr/>
+            </w:r>
+          </w:p>
+        </w:tc>
+        <w:tc>
+          <w:tcPr>
+            <w:tcW w:w="2825" w:type="dxa"/>
+            <w:tcBorders>
+              <w:left w:val="single" w:sz="2" w:space="0" w:color="000000"/>
+              <w:bottom w:val="single" w:sz="2" w:space="0" w:color="000000"/>
+              <w:insideH w:val="single" w:sz="2" w:space="0" w:color="000000"/>
+            </w:tcBorders>
+            <w:shd w:fill="auto" w:val="clear"/>
+            <w:tcMar>
+              <w:left w:w="54" w:type="dxa"/>
+            </w:tcMar>
+          </w:tcPr>
+          <w:p>
+            <w:pPr>
+              <w:pStyle w:val="TableContents"/>
+              <w:spacing w:before="0" w:after="200"/>
+              <w:rPr/>
+            </w:pPr>
+            <w:r>
+              <w:rPr/>
+            </w:r>
+          </w:p>
+        </w:tc>
+        <w:tc>
+          <w:tcPr>
+            <w:tcW w:w="425" w:type="dxa"/>
+            <w:tcBorders>
+              <w:left w:val="single" w:sz="2" w:space="0" w:color="000000"/>
+              <w:bottom w:val="single" w:sz="2" w:space="0" w:color="000000"/>
+              <w:insideH w:val="single" w:sz="2" w:space="0" w:color="000000"/>
+            </w:tcBorders>
+            <w:shd w:fill="auto" w:val="clear"/>
+            <w:tcMar>
+              <w:left w:w="54" w:type="dxa"/>
+            </w:tcMar>
+          </w:tcPr>
+          <w:p>
+            <w:pPr>
+              <w:pStyle w:val="TableContents"/>
+              <w:spacing w:before="0" w:after="200"/>
+              <w:rPr/>
+            </w:pPr>
+            <w:r>
+              <w:rPr/>
+            </w:r>
+          </w:p>
+        </w:tc>
+        <w:tc>
+          <w:tcPr>
+            <w:tcW w:w="1267" w:type="dxa"/>
+            <w:tcBorders>
+              <w:left w:val="single" w:sz="2" w:space="0" w:color="000000"/>
+              <w:bottom w:val="single" w:sz="2" w:space="0" w:color="000000"/>
+              <w:right w:val="single" w:sz="2" w:space="0" w:color="000000"/>
+              <w:insideH w:val="single" w:sz="2" w:space="0" w:color="000000"/>
+              <w:insideV w:val="single" w:sz="2" w:space="0" w:color="000000"/>
+            </w:tcBorders>
+            <w:shd w:fill="auto" w:val="clear"/>
+            <w:tcMar>
+              <w:left w:w="54" w:type="dxa"/>
+            </w:tcMar>
+          </w:tcPr>
+          <w:p>
+            <w:pPr>
+              <w:pStyle w:val="TableContents"/>
+              <w:spacing w:before="0" w:after="200"/>
+              <w:rPr/>
+            </w:pPr>
+            <w:r>
+              <w:rPr/>
+            </w:r>
+          </w:p>
+        </w:tc>
+      </w:tr>
+      <w:tr>
+        <w:trPr/>
+        <w:tc>
+          <w:tcPr>
+            <w:tcW w:w="1425" w:type="dxa"/>
+            <w:tcBorders>
+              <w:left w:val="single" w:sz="2" w:space="0" w:color="000000"/>
+              <w:bottom w:val="single" w:sz="2" w:space="0" w:color="000000"/>
+              <w:insideH w:val="single" w:sz="2" w:space="0" w:color="000000"/>
+            </w:tcBorders>
+            <w:shd w:fill="auto" w:val="clear"/>
+            <w:tcMar>
+              <w:left w:w="54" w:type="dxa"/>
+            </w:tcMar>
+          </w:tcPr>
+          <w:p>
+            <w:pPr>
+              <w:pStyle w:val="TableContents"/>
+              <w:spacing w:before="0" w:after="200"/>
+              <w:rPr>
+                <w:lang w:val="en-CA"/>
+              </w:rPr>
+            </w:pPr>
+            <w:r>
+              <w:rPr>
+                <w:lang w:val="en-CA"/>
+              </w:rPr>
+              <w:t>{resfecha}</w:t>
+            </w:r>
+          </w:p>
+        </w:tc>
+        <w:tc>
+          <w:tcPr>
+            <w:tcW w:w="1575" w:type="dxa"/>
+            <w:tcBorders>
+              <w:left w:val="single" w:sz="2" w:space="0" w:color="000000"/>
+              <w:bottom w:val="single" w:sz="2" w:space="0" w:color="000000"/>
+              <w:insideH w:val="single" w:sz="2" w:space="0" w:color="000000"/>
+            </w:tcBorders>
+            <w:shd w:fill="auto" w:val="clear"/>
+            <w:tcMar>
+              <w:left w:w="54" w:type="dxa"/>
+            </w:tcMar>
+          </w:tcPr>
+          <w:p>
+            <w:pPr>
+              <w:pStyle w:val="TableContents"/>
+              <w:spacing w:before="0" w:after="200"/>
+              <w:rPr>
+                <w:lang w:val="en-CA"/>
+              </w:rPr>
+            </w:pPr>
+            <w:r>
+              <w:rPr>
+                <w:lang w:val="en-CA"/>
+              </w:rPr>
+              <w:t>{smmcbes}</w:t>
+            </w:r>
+          </w:p>
+        </w:tc>
+        <w:tc>
+          <w:tcPr>
+            <w:tcW w:w="2250" w:type="dxa"/>
+            <w:tcBorders>
+              <w:left w:val="single" w:sz="2" w:space="0" w:color="000000"/>
+              <w:bottom w:val="single" w:sz="2" w:space="0" w:color="000000"/>
+              <w:insideH w:val="single" w:sz="2" w:space="0" w:color="000000"/>
+            </w:tcBorders>
+            <w:shd w:fill="auto" w:val="clear"/>
+            <w:tcMar>
+              <w:left w:w="54" w:type="dxa"/>
+            </w:tcMar>
+          </w:tcPr>
+          <w:p>
+            <w:pPr>
+              <w:pStyle w:val="TableContents"/>
+              <w:spacing w:before="0" w:after="200"/>
+              <w:rPr>
+                <w:lang w:val="en-CA"/>
+              </w:rPr>
+            </w:pPr>
+            <w:r>
+              <w:rPr>
+                <w:lang w:val="en-CA"/>
+              </w:rPr>
+              <w:t>{consejocb}</w:t>
+            </w:r>
+          </w:p>
+        </w:tc>
+        <w:tc>
+          <w:tcPr>
+            <w:tcW w:w="575" w:type="dxa"/>
+            <w:tcBorders>
+              <w:left w:val="single" w:sz="2" w:space="0" w:color="000000"/>
+              <w:bottom w:val="single" w:sz="2" w:space="0" w:color="000000"/>
+              <w:insideH w:val="single" w:sz="2" w:space="0" w:color="000000"/>
+            </w:tcBorders>
+            <w:shd w:fill="auto" w:val="clear"/>
+            <w:tcMar>
+              <w:left w:w="54" w:type="dxa"/>
+            </w:tcMar>
+          </w:tcPr>
+          <w:p>
+            <w:pPr>
+              <w:pStyle w:val="TableContents"/>
+              <w:spacing w:before="0" w:after="200"/>
+              <w:rPr/>
+            </w:pPr>
+            <w:r>
+              <w:rPr/>
+            </w:r>
+          </w:p>
+        </w:tc>
+        <w:tc>
+          <w:tcPr>
+            <w:tcW w:w="525" w:type="dxa"/>
+            <w:tcBorders>
+              <w:left w:val="single" w:sz="2" w:space="0" w:color="000000"/>
+              <w:bottom w:val="single" w:sz="2" w:space="0" w:color="000000"/>
+              <w:insideH w:val="single" w:sz="2" w:space="0" w:color="000000"/>
+            </w:tcBorders>
+            <w:shd w:fill="auto" w:val="clear"/>
+            <w:tcMar>
+              <w:left w:w="54" w:type="dxa"/>
+            </w:tcMar>
+          </w:tcPr>
+          <w:p>
+            <w:pPr>
+              <w:pStyle w:val="TableContents"/>
+              <w:spacing w:before="0" w:after="200"/>
+              <w:rPr/>
+            </w:pPr>
+            <w:r>
+              <w:rPr/>
+            </w:r>
+          </w:p>
+        </w:tc>
+        <w:tc>
+          <w:tcPr>
+            <w:tcW w:w="2825" w:type="dxa"/>
+            <w:tcBorders>
+              <w:left w:val="single" w:sz="2" w:space="0" w:color="000000"/>
+              <w:bottom w:val="single" w:sz="2" w:space="0" w:color="000000"/>
+              <w:insideH w:val="single" w:sz="2" w:space="0" w:color="000000"/>
+            </w:tcBorders>
+            <w:shd w:fill="auto" w:val="clear"/>
+            <w:tcMar>
+              <w:left w:w="54" w:type="dxa"/>
+            </w:tcMar>
+          </w:tcPr>
+          <w:p>
+            <w:pPr>
+              <w:pStyle w:val="TableContents"/>
+              <w:spacing w:before="0" w:after="200"/>
+              <w:rPr/>
+            </w:pPr>
+            <w:r>
+              <w:rPr/>
+            </w:r>
+          </w:p>
+        </w:tc>
+        <w:tc>
+          <w:tcPr>
+            <w:tcW w:w="425" w:type="dxa"/>
+            <w:tcBorders>
+              <w:left w:val="single" w:sz="2" w:space="0" w:color="000000"/>
+              <w:bottom w:val="single" w:sz="2" w:space="0" w:color="000000"/>
+              <w:insideH w:val="single" w:sz="2" w:space="0" w:color="000000"/>
+            </w:tcBorders>
+            <w:shd w:fill="auto" w:val="clear"/>
+            <w:tcMar>
+              <w:left w:w="54" w:type="dxa"/>
+            </w:tcMar>
+          </w:tcPr>
+          <w:p>
+            <w:pPr>
+              <w:pStyle w:val="TableContents"/>
+              <w:spacing w:before="0" w:after="200"/>
+              <w:rPr/>
+            </w:pPr>
+            <w:r>
+              <w:rPr/>
+            </w:r>
+          </w:p>
+        </w:tc>
+        <w:tc>
+          <w:tcPr>
+            <w:tcW w:w="1267" w:type="dxa"/>
+            <w:tcBorders>
+              <w:left w:val="single" w:sz="2" w:space="0" w:color="000000"/>
+              <w:bottom w:val="single" w:sz="2" w:space="0" w:color="000000"/>
+              <w:right w:val="single" w:sz="2" w:space="0" w:color="000000"/>
+              <w:insideH w:val="single" w:sz="2" w:space="0" w:color="000000"/>
+              <w:insideV w:val="single" w:sz="2" w:space="0" w:color="000000"/>
+            </w:tcBorders>
+            <w:shd w:fill="auto" w:val="clear"/>
+            <w:tcMar>
+              <w:left w:w="54" w:type="dxa"/>
+            </w:tcMar>
+          </w:tcPr>
+          <w:p>
+            <w:pPr>
+              <w:pStyle w:val="TableContents"/>
+              <w:spacing w:before="0" w:after="200"/>
+              <w:rPr/>
+            </w:pPr>
+            <w:r>
+              <w:rPr/>
+            </w:r>
+          </w:p>
+        </w:tc>
+      </w:tr>
+      <w:tr>
+        <w:trPr/>
+        <w:tc>
+          <w:tcPr>
+            <w:tcW w:w="1425" w:type="dxa"/>
+            <w:tcBorders>
+              <w:left w:val="single" w:sz="2" w:space="0" w:color="000000"/>
+              <w:bottom w:val="single" w:sz="2" w:space="0" w:color="000000"/>
+              <w:insideH w:val="single" w:sz="2" w:space="0" w:color="000000"/>
+            </w:tcBorders>
+            <w:shd w:fill="auto" w:val="clear"/>
+            <w:tcMar>
+              <w:left w:w="54" w:type="dxa"/>
+            </w:tcMar>
+          </w:tcPr>
+          <w:p>
+            <w:pPr>
+              <w:pStyle w:val="PreformattedText"/>
+              <w:spacing w:lineRule="auto" w:line="240" w:before="0" w:after="0"/>
+              <w:rPr/>
+            </w:pPr>
+            <w:r>
+              <w:rPr>
+                <w:rFonts w:ascii="Consolas;Andale Mono WT;Andale Mono;Lucida Console;Lucida Sans Typewriter;DejaVu Sans Mono;Bitstream Vera Sans Mono;Liberation Mono;Nimbus Mono L;Monaco;Courier New;Courier;monospace" w:hAnsi="Consolas;Andale Mono WT;Andale Mono;Lucida Console;Lucida Sans Typewriter;DejaVu Sans Mono;Bitstream Vera Sans Mono;Liberation Mono;Nimbus Mono L;Monaco;Courier New;Courier;monospace"/>
+                <w:b w:val="false"/>
+                <w:i w:val="false"/>
+                <w:caps w:val="false"/>
+                <w:smallCaps w:val="false"/>
+                <w:color w:val="404040"/>
+                <w:spacing w:val="0"/>
+                <w:sz w:val="18"/>
+                <w:szCs w:val="36"/>
+                <w:lang w:val="es-ES"/>
+              </w:rPr>
+              <w:t>{/</w:t>
+            </w:r>
+            <w:r>
+              <w:rPr>
+                <w:rFonts w:ascii="Consolas;Andale Mono WT;Andale Mono;Lucida Console;Lucida Sans Typewriter;DejaVu Sans Mono;Bitstream Vera Sans Mono;Liberation Mono;Nimbus Mono L;Monaco;Courier New;Courier;monospace" w:hAnsi="Consolas;Andale Mono WT;Andale Mono;Lucida Console;Lucida Sans Typewriter;DejaVu Sans Mono;Bitstream Vera Sans Mono;Liberation Mono;Nimbus Mono L;Monaco;Courier New;Courier;monospace"/>
+                <w:b w:val="false"/>
+                <w:i w:val="false"/>
+                <w:caps w:val="false"/>
+                <w:smallCaps w:val="false"/>
+                <w:color w:val="404040"/>
+                <w:spacing w:val="0"/>
+                <w:sz w:val="18"/>
+                <w:szCs w:val="36"/>
+                <w:lang w:val="en-CA"/>
+              </w:rPr>
+              <w:t>semanas</w:t>
+            </w:r>
+            <w:r>
+              <w:rPr>
+                <w:rFonts w:ascii="Consolas;Andale Mono WT;Andale Mono;Lucida Console;Lucida Sans Typewriter;DejaVu Sans Mono;Bitstream Vera Sans Mono;Liberation Mono;Nimbus Mono L;Monaco;Courier New;Courier;monospace" w:hAnsi="Consolas;Andale Mono WT;Andale Mono;Lucida Console;Lucida Sans Typewriter;DejaVu Sans Mono;Bitstream Vera Sans Mono;Liberation Mono;Nimbus Mono L;Monaco;Courier New;Courier;monospace"/>
+                <w:b w:val="false"/>
+                <w:i w:val="false"/>
+                <w:caps w:val="false"/>
+                <w:smallCaps w:val="false"/>
+                <w:color w:val="404040"/>
+                <w:spacing w:val="0"/>
+                <w:sz w:val="18"/>
+                <w:szCs w:val="36"/>
+                <w:lang w:val="es-ES"/>
+              </w:rPr>
+              <w:t>}</w:t>
+            </w:r>
+          </w:p>
+        </w:tc>
+        <w:tc>
+          <w:tcPr>
+            <w:tcW w:w="1575" w:type="dxa"/>
+            <w:tcBorders>
+              <w:left w:val="single" w:sz="2" w:space="0" w:color="000000"/>
+              <w:bottom w:val="single" w:sz="2" w:space="0" w:color="000000"/>
+              <w:insideH w:val="single" w:sz="2" w:space="0" w:color="000000"/>
+            </w:tcBorders>
+            <w:shd w:fill="auto" w:val="clear"/>
+            <w:tcMar>
+              <w:left w:w="54" w:type="dxa"/>
+            </w:tcMar>
+          </w:tcPr>
+          <w:p>
+            <w:pPr>
+              <w:pStyle w:val="TableContents"/>
+              <w:spacing w:before="0" w:after="200"/>
+              <w:rPr/>
+            </w:pPr>
+            <w:r>
+              <w:rPr/>
+            </w:r>
+          </w:p>
+        </w:tc>
+        <w:tc>
+          <w:tcPr>
+            <w:tcW w:w="2250" w:type="dxa"/>
+            <w:tcBorders>
+              <w:left w:val="single" w:sz="2" w:space="0" w:color="000000"/>
+              <w:bottom w:val="single" w:sz="2" w:space="0" w:color="000000"/>
+              <w:insideH w:val="single" w:sz="2" w:space="0" w:color="000000"/>
+            </w:tcBorders>
+            <w:shd w:fill="auto" w:val="clear"/>
+            <w:tcMar>
+              <w:left w:w="54" w:type="dxa"/>
+            </w:tcMar>
+          </w:tcPr>
+          <w:p>
+            <w:pPr>
+              <w:pStyle w:val="TableContents"/>
+              <w:spacing w:before="0" w:after="200"/>
+              <w:rPr/>
+            </w:pPr>
+            <w:r>
+              <w:rPr/>
+            </w:r>
+          </w:p>
+        </w:tc>
+        <w:tc>
+          <w:tcPr>
+            <w:tcW w:w="575" w:type="dxa"/>
+            <w:tcBorders>
+              <w:left w:val="single" w:sz="2" w:space="0" w:color="000000"/>
+              <w:bottom w:val="single" w:sz="2" w:space="0" w:color="000000"/>
+              <w:insideH w:val="single" w:sz="2" w:space="0" w:color="000000"/>
+            </w:tcBorders>
+            <w:shd w:fill="auto" w:val="clear"/>
+            <w:tcMar>
+              <w:left w:w="54" w:type="dxa"/>
+            </w:tcMar>
+          </w:tcPr>
+          <w:p>
+            <w:pPr>
+              <w:pStyle w:val="TableContents"/>
+              <w:spacing w:before="0" w:after="200"/>
+              <w:rPr/>
+            </w:pPr>
+            <w:r>
+              <w:rPr/>
+            </w:r>
+          </w:p>
+        </w:tc>
+        <w:tc>
+          <w:tcPr>
+            <w:tcW w:w="525" w:type="dxa"/>
+            <w:tcBorders>
+              <w:left w:val="single" w:sz="2" w:space="0" w:color="000000"/>
+              <w:bottom w:val="single" w:sz="2" w:space="0" w:color="000000"/>
+              <w:insideH w:val="single" w:sz="2" w:space="0" w:color="000000"/>
+            </w:tcBorders>
+            <w:shd w:fill="auto" w:val="clear"/>
+            <w:tcMar>
+              <w:left w:w="54" w:type="dxa"/>
+            </w:tcMar>
+          </w:tcPr>
+          <w:p>
+            <w:pPr>
+              <w:pStyle w:val="TableContents"/>
+              <w:spacing w:before="0" w:after="200"/>
+              <w:rPr/>
+            </w:pPr>
+            <w:r>
+              <w:rPr/>
+            </w:r>
+          </w:p>
+        </w:tc>
+        <w:tc>
+          <w:tcPr>
+            <w:tcW w:w="2825" w:type="dxa"/>
+            <w:tcBorders>
+              <w:left w:val="single" w:sz="2" w:space="0" w:color="000000"/>
+              <w:bottom w:val="single" w:sz="2" w:space="0" w:color="000000"/>
+              <w:insideH w:val="single" w:sz="2" w:space="0" w:color="000000"/>
+            </w:tcBorders>
+            <w:shd w:fill="auto" w:val="clear"/>
+            <w:tcMar>
+              <w:left w:w="54" w:type="dxa"/>
+            </w:tcMar>
+          </w:tcPr>
+          <w:p>
+            <w:pPr>
+              <w:pStyle w:val="TableContents"/>
+              <w:spacing w:before="0" w:after="200"/>
+              <w:rPr/>
+            </w:pPr>
+            <w:r>
+              <w:rPr/>
+            </w:r>
+          </w:p>
+        </w:tc>
+        <w:tc>
+          <w:tcPr>
+            <w:tcW w:w="425" w:type="dxa"/>
+            <w:tcBorders>
+              <w:left w:val="single" w:sz="2" w:space="0" w:color="000000"/>
+              <w:bottom w:val="single" w:sz="2" w:space="0" w:color="000000"/>
+              <w:insideH w:val="single" w:sz="2" w:space="0" w:color="000000"/>
+            </w:tcBorders>
+            <w:shd w:fill="auto" w:val="clear"/>
+            <w:tcMar>
+              <w:left w:w="54" w:type="dxa"/>
+            </w:tcMar>
+          </w:tcPr>
+          <w:p>
+            <w:pPr>
+              <w:pStyle w:val="TableContents"/>
+              <w:spacing w:before="0" w:after="200"/>
+              <w:rPr/>
+            </w:pPr>
+            <w:r>
+              <w:rPr/>
+            </w:r>
+          </w:p>
+        </w:tc>
+        <w:tc>
+          <w:tcPr>
+            <w:tcW w:w="1267" w:type="dxa"/>
+            <w:tcBorders>
+              <w:left w:val="single" w:sz="2" w:space="0" w:color="000000"/>
+              <w:bottom w:val="single" w:sz="2" w:space="0" w:color="000000"/>
+              <w:right w:val="single" w:sz="2" w:space="0" w:color="000000"/>
+              <w:insideH w:val="single" w:sz="2" w:space="0" w:color="000000"/>
+              <w:insideV w:val="single" w:sz="2" w:space="0" w:color="000000"/>
+            </w:tcBorders>
+            <w:shd w:fill="auto" w:val="clear"/>
+            <w:tcMar>
+              <w:left w:w="54" w:type="dxa"/>
+            </w:tcMar>
+          </w:tcPr>
+          <w:p>
+            <w:pPr>
+              <w:pStyle w:val="TableContents"/>
+              <w:spacing w:before="0" w:after="200"/>
+              <w:rPr/>
+            </w:pPr>
+            <w:r>
+              <w:rPr/>
+            </w:r>
+          </w:p>
+        </w:tc>
+      </w:tr>
+    </w:tbl>
+    <w:p>
+      <w:pPr>
+        <w:pStyle w:val="Normal"/>
+        <w:rPr>
+          <w:rFonts w:ascii="Consolas;Andale Mono WT;Andale Mono;Lucida Console;Lucida Sans Typewriter;DejaVu Sans Mono;Bitstream Vera Sans Mono;Liberation Mono;Nimbus Mono L;Monaco;Courier New;Courier;monospace" w:hAnsi="Consolas;Andale Mono WT;Andale Mono;Lucida Console;Lucida Sans Typewriter;DejaVu Sans Mono;Bitstream Vera Sans Mono;Liberation Mono;Nimbus Mono L;Monaco;Courier New;Courier;monospace"/>
+          <w:b w:val="false"/>
+          <w:b w:val="false"/>
+          <w:i w:val="false"/>
+          <w:i w:val="false"/>
+          <w:caps w:val="false"/>
+          <w:smallCaps w:val="false"/>
+          <w:color w:val="404040"/>
+          <w:spacing w:val="0"/>
+          <w:sz w:val="18"/>
+          <w:szCs w:val="36"/>
+          <w:lang w:val="es-HN"/>
+        </w:rPr>
+      </w:pPr>
+      <w:r>
+        <w:rPr/>
       </w:r>
       <w:r>
         <w:br w:type="page"/>
@@ -4329,9 +6037,7 @@
       <w:pPr>
         <w:pStyle w:val="PreformattedText"/>
         <w:spacing w:lineRule="auto" w:line="240" w:before="0" w:after="0"/>
-        <w:rPr>
-          <w:lang w:val="es-ES"/>
-        </w:rPr>
+        <w:rPr/>
       </w:pPr>
       <w:r>
         <w:rPr>
@@ -4380,10 +6086,9 @@
       </w:r>
     </w:p>
     <w:sectPr>
-      <w:headerReference w:type="default" r:id="rId2"/>
       <w:type w:val="nextPage"/>
-      <w:pgSz w:w="11906" w:h="16838"/>
-      <w:pgMar w:left="567" w:right="567" w:header="567" w:top="1298" w:footer="0" w:bottom="964" w:gutter="0"/>
+      <w:pgSz w:w="12240" w:h="15840"/>
+      <w:pgMar w:left="567" w:right="567" w:header="0" w:top="227" w:footer="0" w:bottom="964" w:gutter="0"/>
       <w:pgNumType w:fmt="decimal"/>
       <w:formProt w:val="false"/>
       <w:textDirection w:val="lrTb"/>
@@ -4391,116 +6096,6 @@
     </w:sectPr>
   </w:body>
 </w:document>
-</file>
-
-<file path=word/header1.xml><?xml version="1.0" encoding="utf-8"?>
-<w:hdr xmlns:o="urn:schemas-microsoft-com:office:office" xmlns:r="http://schemas.openxmlformats.org/officeDocument/2006/relationships" xmlns:v="urn:schemas-microsoft-com:vml" xmlns:w="http://schemas.openxmlformats.org/wordprocessingml/2006/main" xmlns:w10="urn:schemas-microsoft-com:office:word" xmlns:wp="http://schemas.openxmlformats.org/drawingml/2006/wordprocessingDrawing" xmlns:wps="http://schemas.microsoft.com/office/word/2010/wordprocessingShape" xmlns:wpg="http://schemas.microsoft.com/office/word/2010/wordprocessingGroup" xmlns:mc="http://schemas.openxmlformats.org/markup-compatibility/2006" xmlns:wp14="http://schemas.microsoft.com/office/word/2010/wordprocessingDrawing" xmlns:w14="http://schemas.microsoft.com/office/word/2010/wordml" mc:Ignorable="w14 wp14">
-  <w:tbl>
-    <w:tblPr>
-      <w:tblStyle w:val="Tablaconcuadrcula"/>
-      <w:tblW w:w="10775" w:type="dxa"/>
-      <w:jc w:val="left"/>
-      <w:tblInd w:w="0" w:type="dxa"/>
-      <w:tblCellMar>
-        <w:top w:w="0" w:type="dxa"/>
-        <w:left w:w="113" w:type="dxa"/>
-        <w:bottom w:w="0" w:type="dxa"/>
-        <w:right w:w="108" w:type="dxa"/>
-      </w:tblCellMar>
-      <w:tblLook w:firstRow="1" w:noVBand="1" w:lastRow="0" w:firstColumn="1" w:lastColumn="0" w:noHBand="0" w:val="04a0"/>
-    </w:tblPr>
-    <w:tblGrid>
-      <w:gridCol w:w="3226"/>
-      <w:gridCol w:w="7549"/>
-    </w:tblGrid>
-    <w:tr>
-      <w:trPr/>
-      <w:tc>
-        <w:tcPr>
-          <w:tcW w:w="3226" w:type="dxa"/>
-          <w:tcBorders>
-            <w:top w:val="nil"/>
-            <w:left w:val="nil"/>
-            <w:bottom w:val="nil"/>
-            <w:right w:val="nil"/>
-            <w:insideH w:val="nil"/>
-            <w:insideV w:val="nil"/>
-          </w:tcBorders>
-          <w:shd w:fill="auto" w:val="clear"/>
-          <w:vAlign w:val="bottom"/>
-        </w:tcPr>
-        <w:p>
-          <w:pPr>
-            <w:pStyle w:val="Normal"/>
-            <w:spacing w:lineRule="auto" w:line="240" w:before="0" w:after="0"/>
-            <w:rPr>
-              <w:rFonts w:ascii="Cambria" w:hAnsi="Cambria"/>
-              <w:lang w:val="es-ES"/>
-            </w:rPr>
-          </w:pPr>
-          <w:r>
-            <w:rPr>
-              <w:rFonts w:ascii="Cambria" w:hAnsi="Cambria"/>
-              <w:b/>
-              <w:lang w:val="en-CA"/>
-            </w:rPr>
-            <w:t>{cong}</w:t>
-          </w:r>
-        </w:p>
-      </w:tc>
-      <w:tc>
-        <w:tcPr>
-          <w:tcW w:w="7549" w:type="dxa"/>
-          <w:tcBorders>
-            <w:top w:val="nil"/>
-            <w:left w:val="nil"/>
-            <w:bottom w:val="nil"/>
-            <w:right w:val="nil"/>
-            <w:insideH w:val="nil"/>
-            <w:insideV w:val="nil"/>
-          </w:tcBorders>
-          <w:shd w:fill="auto" w:val="clear"/>
-          <w:vAlign w:val="bottom"/>
-        </w:tcPr>
-        <w:p>
-          <w:pPr>
-            <w:pStyle w:val="Normal"/>
-            <w:spacing w:lineRule="auto" w:line="240" w:before="0" w:after="0"/>
-            <w:jc w:val="right"/>
-            <w:rPr/>
-          </w:pPr>
-          <w:r>
-            <w:rPr>
-              <w:rFonts w:ascii="Cambria" w:hAnsi="Cambria" w:asciiTheme="majorHAnsi" w:hAnsiTheme="majorHAnsi"/>
-              <w:b/>
-              <w:spacing w:val="-10"/>
-              <w:sz w:val="34"/>
-              <w:szCs w:val="34"/>
-              <w:lang w:val="es-ES"/>
-            </w:rPr>
-            <w:t>Programa para la reunión de entre semana</w:t>
-          </w:r>
-        </w:p>
-      </w:tc>
-    </w:tr>
-  </w:tbl>
-  <w:p>
-    <w:pPr>
-      <w:pStyle w:val="Normal"/>
-      <w:spacing w:before="0" w:after="200"/>
-      <w:rPr>
-        <w:sz w:val="4"/>
-        <w:szCs w:val="4"/>
-      </w:rPr>
-    </w:pPr>
-    <w:r>
-      <w:rPr>
-        <w:sz w:val="4"/>
-        <w:szCs w:val="4"/>
-      </w:rPr>
-    </w:r>
-  </w:p>
-</w:hdr>
 </file>
 
 <file path=word/numbering.xml><?xml version="1.0" encoding="utf-8"?>
@@ -4517,6 +6112,7 @@
       <w:rPr>
         <w:rFonts w:ascii="Symbol" w:hAnsi="Symbol" w:cs="Symbol" w:hint="default"/>
         <w:sz w:val="24"/>
+        <w:rFonts w:cs="Symbol"/>
         <w:color w:val="575A5D"/>
       </w:rPr>
     </w:lvl>
@@ -4543,6 +6139,7 @@
       </w:pPr>
       <w:rPr>
         <w:rFonts w:ascii="Wingdings" w:hAnsi="Wingdings" w:cs="Wingdings" w:hint="default"/>
+        <w:rFonts w:cs="Wingdings"/>
       </w:rPr>
     </w:lvl>
     <w:lvl w:ilvl="3">
@@ -4555,6 +6152,7 @@
       </w:pPr>
       <w:rPr>
         <w:rFonts w:ascii="Symbol" w:hAnsi="Symbol" w:cs="Symbol" w:hint="default"/>
+        <w:rFonts w:cs="Symbol"/>
       </w:rPr>
     </w:lvl>
     <w:lvl w:ilvl="4">
@@ -4580,6 +6178,7 @@
       </w:pPr>
       <w:rPr>
         <w:rFonts w:ascii="Wingdings" w:hAnsi="Wingdings" w:cs="Wingdings" w:hint="default"/>
+        <w:rFonts w:cs="Wingdings"/>
       </w:rPr>
     </w:lvl>
     <w:lvl w:ilvl="6">
@@ -4592,6 +6191,7 @@
       </w:pPr>
       <w:rPr>
         <w:rFonts w:ascii="Symbol" w:hAnsi="Symbol" w:cs="Symbol" w:hint="default"/>
+        <w:rFonts w:cs="Symbol"/>
       </w:rPr>
     </w:lvl>
     <w:lvl w:ilvl="7">
@@ -4617,6 +6217,7 @@
       </w:pPr>
       <w:rPr>
         <w:rFonts w:ascii="Wingdings" w:hAnsi="Wingdings" w:cs="Wingdings" w:hint="default"/>
+        <w:rFonts w:cs="Wingdings"/>
       </w:rPr>
     </w:lvl>
   </w:abstractNum>
@@ -4633,6 +6234,7 @@
         <w:rFonts w:ascii="Symbol" w:hAnsi="Symbol" w:cs="Symbol" w:hint="default"/>
         <w:sz w:val="24"/>
         <w:b/>
+        <w:rFonts w:cs="Symbol"/>
         <w:color w:val="BE8900"/>
       </w:rPr>
     </w:lvl>
@@ -4659,6 +6261,7 @@
       </w:pPr>
       <w:rPr>
         <w:rFonts w:ascii="Wingdings" w:hAnsi="Wingdings" w:cs="Wingdings" w:hint="default"/>
+        <w:rFonts w:cs="Wingdings"/>
       </w:rPr>
     </w:lvl>
     <w:lvl w:ilvl="3">
@@ -4671,6 +6274,7 @@
       </w:pPr>
       <w:rPr>
         <w:rFonts w:ascii="Symbol" w:hAnsi="Symbol" w:cs="Symbol" w:hint="default"/>
+        <w:rFonts w:cs="Symbol"/>
       </w:rPr>
     </w:lvl>
     <w:lvl w:ilvl="4">
@@ -4696,6 +6300,7 @@
       </w:pPr>
       <w:rPr>
         <w:rFonts w:ascii="Wingdings" w:hAnsi="Wingdings" w:cs="Wingdings" w:hint="default"/>
+        <w:rFonts w:cs="Wingdings"/>
       </w:rPr>
     </w:lvl>
     <w:lvl w:ilvl="6">
@@ -4708,6 +6313,7 @@
       </w:pPr>
       <w:rPr>
         <w:rFonts w:ascii="Symbol" w:hAnsi="Symbol" w:cs="Symbol" w:hint="default"/>
+        <w:rFonts w:cs="Symbol"/>
       </w:rPr>
     </w:lvl>
     <w:lvl w:ilvl="7">
@@ -4733,6 +6339,7 @@
       </w:pPr>
       <w:rPr>
         <w:rFonts w:ascii="Wingdings" w:hAnsi="Wingdings" w:cs="Wingdings" w:hint="default"/>
+        <w:rFonts w:cs="Wingdings"/>
       </w:rPr>
     </w:lvl>
   </w:abstractNum>
@@ -4749,6 +6356,7 @@
         <w:rFonts w:ascii="Symbol" w:hAnsi="Symbol" w:cs="Symbol" w:hint="default"/>
         <w:sz w:val="24"/>
         <w:szCs w:val="22"/>
+        <w:rFonts w:cs="Symbol"/>
         <w:color w:val="7E0024"/>
       </w:rPr>
     </w:lvl>
@@ -4775,6 +6383,7 @@
       </w:pPr>
       <w:rPr>
         <w:rFonts w:ascii="Wingdings" w:hAnsi="Wingdings" w:cs="Wingdings" w:hint="default"/>
+        <w:rFonts w:cs="Wingdings"/>
       </w:rPr>
     </w:lvl>
     <w:lvl w:ilvl="3">
@@ -4787,6 +6396,7 @@
       </w:pPr>
       <w:rPr>
         <w:rFonts w:ascii="Symbol" w:hAnsi="Symbol" w:cs="Symbol" w:hint="default"/>
+        <w:rFonts w:cs="Symbol"/>
       </w:rPr>
     </w:lvl>
     <w:lvl w:ilvl="4">
@@ -4812,6 +6422,7 @@
       </w:pPr>
       <w:rPr>
         <w:rFonts w:ascii="Wingdings" w:hAnsi="Wingdings" w:cs="Wingdings" w:hint="default"/>
+        <w:rFonts w:cs="Wingdings"/>
       </w:rPr>
     </w:lvl>
     <w:lvl w:ilvl="6">
@@ -4824,6 +6435,7 @@
       </w:pPr>
       <w:rPr>
         <w:rFonts w:ascii="Symbol" w:hAnsi="Symbol" w:cs="Symbol" w:hint="default"/>
+        <w:rFonts w:cs="Symbol"/>
       </w:rPr>
     </w:lvl>
     <w:lvl w:ilvl="7">
@@ -4849,6 +6461,7 @@
       </w:pPr>
       <w:rPr>
         <w:rFonts w:ascii="Wingdings" w:hAnsi="Wingdings" w:cs="Wingdings" w:hint="default"/>
+        <w:rFonts w:cs="Wingdings"/>
       </w:rPr>
     </w:lvl>
   </w:abstractNum>
@@ -4965,7 +6578,6 @@
     <w:rPrDefault>
       <w:rPr>
         <w:rFonts w:ascii="Calibri" w:hAnsi="Calibri" w:eastAsia="Calibri" w:cs="" w:asciiTheme="minorHAnsi" w:cstheme="minorBidi" w:eastAsiaTheme="minorHAnsi" w:hAnsiTheme="minorHAnsi"/>
-        <w:sz w:val="22"/>
         <w:szCs w:val="22"/>
         <w:lang w:val="en-US" w:eastAsia="en-US" w:bidi="ar-SA"/>
       </w:rPr>
@@ -5124,11 +6736,18 @@
     </w:pPr>
     <w:rPr>
       <w:rFonts w:ascii="Calibri" w:hAnsi="Calibri" w:eastAsia="Calibri" w:cs="" w:asciiTheme="minorHAnsi" w:cstheme="minorBidi" w:eastAsiaTheme="minorHAnsi" w:hAnsiTheme="minorHAnsi"/>
-      <w:color w:val="auto"/>
+      <w:color w:val="00000A"/>
       <w:sz w:val="22"/>
       <w:szCs w:val="22"/>
       <w:lang w:val="en-US" w:eastAsia="en-US" w:bidi="ar-SA"/>
     </w:rPr>
+  </w:style>
+  <w:style w:type="paragraph" w:styleId="Heading1">
+    <w:name w:val="Heading 1"/>
+    <w:basedOn w:val="Heading"/>
+    <w:qFormat/>
+    <w:pPr/>
+    <w:rPr/>
   </w:style>
   <w:style w:type="character" w:styleId="DefaultParagraphFont" w:default="1">
     <w:name w:val="Default Paragraph Font"/>
@@ -5437,6 +7056,203 @@
     <w:qFormat/>
     <w:rPr>
       <w:rFonts w:cs="Courier New"/>
+    </w:rPr>
+  </w:style>
+  <w:style w:type="character" w:styleId="ListLabel31">
+    <w:name w:val="ListLabel 31"/>
+    <w:qFormat/>
+    <w:rPr>
+      <w:rFonts w:cs="Symbol"/>
+      <w:color w:val="575A5D"/>
+      <w:sz w:val="24"/>
+    </w:rPr>
+  </w:style>
+  <w:style w:type="character" w:styleId="ListLabel32">
+    <w:name w:val="ListLabel 32"/>
+    <w:qFormat/>
+    <w:rPr>
+      <w:rFonts w:cs="Courier New"/>
+    </w:rPr>
+  </w:style>
+  <w:style w:type="character" w:styleId="ListLabel33">
+    <w:name w:val="ListLabel 33"/>
+    <w:qFormat/>
+    <w:rPr>
+      <w:rFonts w:cs="Wingdings"/>
+    </w:rPr>
+  </w:style>
+  <w:style w:type="character" w:styleId="ListLabel34">
+    <w:name w:val="ListLabel 34"/>
+    <w:qFormat/>
+    <w:rPr>
+      <w:rFonts w:cs="Symbol"/>
+    </w:rPr>
+  </w:style>
+  <w:style w:type="character" w:styleId="ListLabel35">
+    <w:name w:val="ListLabel 35"/>
+    <w:qFormat/>
+    <w:rPr>
+      <w:rFonts w:cs="Courier New"/>
+    </w:rPr>
+  </w:style>
+  <w:style w:type="character" w:styleId="ListLabel36">
+    <w:name w:val="ListLabel 36"/>
+    <w:qFormat/>
+    <w:rPr>
+      <w:rFonts w:cs="Wingdings"/>
+    </w:rPr>
+  </w:style>
+  <w:style w:type="character" w:styleId="ListLabel37">
+    <w:name w:val="ListLabel 37"/>
+    <w:qFormat/>
+    <w:rPr>
+      <w:rFonts w:cs="Symbol"/>
+    </w:rPr>
+  </w:style>
+  <w:style w:type="character" w:styleId="ListLabel38">
+    <w:name w:val="ListLabel 38"/>
+    <w:qFormat/>
+    <w:rPr>
+      <w:rFonts w:cs="Courier New"/>
+    </w:rPr>
+  </w:style>
+  <w:style w:type="character" w:styleId="ListLabel39">
+    <w:name w:val="ListLabel 39"/>
+    <w:qFormat/>
+    <w:rPr>
+      <w:rFonts w:cs="Wingdings"/>
+    </w:rPr>
+  </w:style>
+  <w:style w:type="character" w:styleId="ListLabel40">
+    <w:name w:val="ListLabel 40"/>
+    <w:qFormat/>
+    <w:rPr>
+      <w:rFonts w:cs="Symbol"/>
+      <w:b/>
+      <w:color w:val="BE8900"/>
+      <w:sz w:val="24"/>
+    </w:rPr>
+  </w:style>
+  <w:style w:type="character" w:styleId="ListLabel41">
+    <w:name w:val="ListLabel 41"/>
+    <w:qFormat/>
+    <w:rPr>
+      <w:rFonts w:cs="Courier New"/>
+    </w:rPr>
+  </w:style>
+  <w:style w:type="character" w:styleId="ListLabel42">
+    <w:name w:val="ListLabel 42"/>
+    <w:qFormat/>
+    <w:rPr>
+      <w:rFonts w:cs="Wingdings"/>
+    </w:rPr>
+  </w:style>
+  <w:style w:type="character" w:styleId="ListLabel43">
+    <w:name w:val="ListLabel 43"/>
+    <w:qFormat/>
+    <w:rPr>
+      <w:rFonts w:cs="Symbol"/>
+    </w:rPr>
+  </w:style>
+  <w:style w:type="character" w:styleId="ListLabel44">
+    <w:name w:val="ListLabel 44"/>
+    <w:qFormat/>
+    <w:rPr>
+      <w:rFonts w:cs="Courier New"/>
+    </w:rPr>
+  </w:style>
+  <w:style w:type="character" w:styleId="ListLabel45">
+    <w:name w:val="ListLabel 45"/>
+    <w:qFormat/>
+    <w:rPr>
+      <w:rFonts w:cs="Wingdings"/>
+    </w:rPr>
+  </w:style>
+  <w:style w:type="character" w:styleId="ListLabel46">
+    <w:name w:val="ListLabel 46"/>
+    <w:qFormat/>
+    <w:rPr>
+      <w:rFonts w:cs="Symbol"/>
+    </w:rPr>
+  </w:style>
+  <w:style w:type="character" w:styleId="ListLabel47">
+    <w:name w:val="ListLabel 47"/>
+    <w:qFormat/>
+    <w:rPr>
+      <w:rFonts w:cs="Courier New"/>
+    </w:rPr>
+  </w:style>
+  <w:style w:type="character" w:styleId="ListLabel48">
+    <w:name w:val="ListLabel 48"/>
+    <w:qFormat/>
+    <w:rPr>
+      <w:rFonts w:cs="Wingdings"/>
+    </w:rPr>
+  </w:style>
+  <w:style w:type="character" w:styleId="ListLabel49">
+    <w:name w:val="ListLabel 49"/>
+    <w:qFormat/>
+    <w:rPr>
+      <w:rFonts w:cs="Symbol"/>
+      <w:color w:val="7E0024"/>
+      <w:sz w:val="24"/>
+      <w:szCs w:val="22"/>
+    </w:rPr>
+  </w:style>
+  <w:style w:type="character" w:styleId="ListLabel50">
+    <w:name w:val="ListLabel 50"/>
+    <w:qFormat/>
+    <w:rPr>
+      <w:rFonts w:cs="Courier New"/>
+    </w:rPr>
+  </w:style>
+  <w:style w:type="character" w:styleId="ListLabel51">
+    <w:name w:val="ListLabel 51"/>
+    <w:qFormat/>
+    <w:rPr>
+      <w:rFonts w:cs="Wingdings"/>
+    </w:rPr>
+  </w:style>
+  <w:style w:type="character" w:styleId="ListLabel52">
+    <w:name w:val="ListLabel 52"/>
+    <w:qFormat/>
+    <w:rPr>
+      <w:rFonts w:cs="Symbol"/>
+    </w:rPr>
+  </w:style>
+  <w:style w:type="character" w:styleId="ListLabel53">
+    <w:name w:val="ListLabel 53"/>
+    <w:qFormat/>
+    <w:rPr>
+      <w:rFonts w:cs="Courier New"/>
+    </w:rPr>
+  </w:style>
+  <w:style w:type="character" w:styleId="ListLabel54">
+    <w:name w:val="ListLabel 54"/>
+    <w:qFormat/>
+    <w:rPr>
+      <w:rFonts w:cs="Wingdings"/>
+    </w:rPr>
+  </w:style>
+  <w:style w:type="character" w:styleId="ListLabel55">
+    <w:name w:val="ListLabel 55"/>
+    <w:qFormat/>
+    <w:rPr>
+      <w:rFonts w:cs="Symbol"/>
+    </w:rPr>
+  </w:style>
+  <w:style w:type="character" w:styleId="ListLabel56">
+    <w:name w:val="ListLabel 56"/>
+    <w:qFormat/>
+    <w:rPr>
+      <w:rFonts w:cs="Courier New"/>
+    </w:rPr>
+  </w:style>
+  <w:style w:type="character" w:styleId="ListLabel57">
+    <w:name w:val="ListLabel 57"/>
+    <w:qFormat/>
+    <w:rPr>
+      <w:rFonts w:cs="Wingdings"/>
     </w:rPr>
   </w:style>
   <w:style w:type="paragraph" w:styleId="Heading">

</xml_diff>

<commit_message>
Update template to one counsel sheet per week
</commit_message>
<xml_diff>
--- a/src/assets/examples/S-140-S-template.docx
+++ b/src/assets/examples/S-140-S-template.docx
@@ -71,15 +71,15 @@
         <w:tblInd w:w="0" w:type="dxa"/>
         <w:tblCellMar>
           <w:top w:w="0" w:type="dxa"/>
-          <w:left w:w="123" w:type="dxa"/>
+          <w:left w:w="128" w:type="dxa"/>
           <w:bottom w:w="0" w:type="dxa"/>
           <w:right w:w="108" w:type="dxa"/>
         </w:tblCellMar>
         <w:tblLook w:firstRow="1" w:noVBand="1" w:lastRow="0" w:firstColumn="1" w:lastColumn="0" w:noHBand="0" w:val="04a0"/>
       </w:tblPr>
       <w:tblGrid>
-        <w:gridCol w:w="3179"/>
-        <w:gridCol w:w="7595"/>
+        <w:gridCol w:w="3178"/>
+        <w:gridCol w:w="7596"/>
       </w:tblGrid>
       <w:tr>
         <w:trPr>
@@ -87,7 +87,7 @@
         </w:trPr>
         <w:tc>
           <w:tcPr>
-            <w:tcW w:w="3179" w:type="dxa"/>
+            <w:tcW w:w="3178" w:type="dxa"/>
             <w:tcBorders>
               <w:top w:val="nil"/>
               <w:left w:val="nil"/>
@@ -123,7 +123,7 @@
         </w:tc>
         <w:tc>
           <w:tcPr>
-            <w:tcW w:w="7595" w:type="dxa"/>
+            <w:tcW w:w="7596" w:type="dxa"/>
             <w:tcBorders>
               <w:top w:val="nil"/>
               <w:left w:val="nil"/>
@@ -208,7 +208,7 @@
         <w:tblInd w:w="0" w:type="dxa"/>
         <w:tblCellMar>
           <w:top w:w="0" w:type="dxa"/>
-          <w:left w:w="123" w:type="dxa"/>
+          <w:left w:w="128" w:type="dxa"/>
           <w:bottom w:w="0" w:type="dxa"/>
           <w:right w:w="108" w:type="dxa"/>
         </w:tblCellMar>
@@ -216,7 +216,8 @@
       </w:tblPr>
       <w:tblGrid>
         <w:gridCol w:w="1814"/>
-        <w:gridCol w:w="1365"/>
+        <w:gridCol w:w="1364"/>
+        <w:gridCol w:w="1"/>
         <w:gridCol w:w="4470"/>
         <w:gridCol w:w="819"/>
         <w:gridCol w:w="2307"/>
@@ -227,7 +228,7 @@
         </w:trPr>
         <w:tc>
           <w:tcPr>
-            <w:tcW w:w="3179" w:type="dxa"/>
+            <w:tcW w:w="3178" w:type="dxa"/>
             <w:gridSpan w:val="2"/>
             <w:tcBorders>
               <w:top w:val="nil"/>
@@ -259,8 +260,8 @@
         </w:tc>
         <w:tc>
           <w:tcPr>
-            <w:tcW w:w="7596" w:type="dxa"/>
-            <w:gridSpan w:val="3"/>
+            <w:tcW w:w="7597" w:type="dxa"/>
+            <w:gridSpan w:val="4"/>
             <w:tcBorders>
               <w:top w:val="nil"/>
               <w:left w:val="nil"/>
@@ -335,6 +336,7 @@
         <w:tc>
           <w:tcPr>
             <w:tcW w:w="1365" w:type="dxa"/>
+            <w:gridSpan w:val="2"/>
             <w:tcBorders>
               <w:top w:val="nil"/>
               <w:left w:val="nil"/>
@@ -488,7 +490,7 @@
         <w:tblInd w:w="0" w:type="dxa"/>
         <w:tblCellMar>
           <w:top w:w="0" w:type="dxa"/>
-          <w:left w:w="123" w:type="dxa"/>
+          <w:left w:w="128" w:type="dxa"/>
           <w:bottom w:w="0" w:type="dxa"/>
           <w:right w:w="108" w:type="dxa"/>
         </w:tblCellMar>
@@ -779,7 +781,7 @@
         <w:tblInd w:w="0" w:type="dxa"/>
         <w:tblCellMar>
           <w:top w:w="0" w:type="dxa"/>
-          <w:left w:w="123" w:type="dxa"/>
+          <w:left w:w="128" w:type="dxa"/>
           <w:bottom w:w="0" w:type="dxa"/>
           <w:right w:w="108" w:type="dxa"/>
         </w:tblCellMar>
@@ -790,8 +792,8 @@
         <w:gridCol w:w="4025"/>
         <w:gridCol w:w="2426"/>
         <w:gridCol w:w="1"/>
-        <w:gridCol w:w="1"/>
-        <w:gridCol w:w="3358"/>
+        <w:gridCol w:w="2"/>
+        <w:gridCol w:w="3357"/>
       </w:tblGrid>
       <w:tr>
         <w:trPr>
@@ -1198,7 +1200,7 @@
         </w:tc>
         <w:tc>
           <w:tcPr>
-            <w:tcW w:w="2428" w:type="dxa"/>
+            <w:tcW w:w="2429" w:type="dxa"/>
             <w:gridSpan w:val="3"/>
             <w:tcBorders>
               <w:top w:val="nil"/>
@@ -1238,7 +1240,7 @@
         </w:tc>
         <w:tc>
           <w:tcPr>
-            <w:tcW w:w="3358" w:type="dxa"/>
+            <w:tcW w:w="3357" w:type="dxa"/>
             <w:tcBorders>
               <w:top w:val="nil"/>
               <w:left w:val="nil"/>
@@ -1341,7 +1343,7 @@
         <w:tblInd w:w="0" w:type="dxa"/>
         <w:tblCellMar>
           <w:top w:w="0" w:type="dxa"/>
-          <w:left w:w="123" w:type="dxa"/>
+          <w:left w:w="128" w:type="dxa"/>
           <w:bottom w:w="0" w:type="dxa"/>
           <w:right w:w="108" w:type="dxa"/>
         </w:tblCellMar>
@@ -1350,10 +1352,10 @@
       <w:tblGrid>
         <w:gridCol w:w="963"/>
         <w:gridCol w:w="3062"/>
-        <w:gridCol w:w="991"/>
+        <w:gridCol w:w="990"/>
+        <w:gridCol w:w="3"/>
+        <w:gridCol w:w="1040"/>
         <w:gridCol w:w="2"/>
-        <w:gridCol w:w="1041"/>
-        <w:gridCol w:w="1"/>
         <w:gridCol w:w="4715"/>
       </w:tblGrid>
       <w:tr>
@@ -1362,7 +1364,7 @@
         </w:trPr>
         <w:tc>
           <w:tcPr>
-            <w:tcW w:w="5016" w:type="dxa"/>
+            <w:tcW w:w="5015" w:type="dxa"/>
             <w:gridSpan w:val="3"/>
             <w:tcBorders>
               <w:top w:val="nil"/>
@@ -1437,7 +1439,7 @@
         </w:tc>
         <w:tc>
           <w:tcPr>
-            <w:tcW w:w="4716" w:type="dxa"/>
+            <w:tcW w:w="4717" w:type="dxa"/>
             <w:gridSpan w:val="2"/>
             <w:tcBorders>
               <w:top w:val="nil"/>
@@ -2387,7 +2389,7 @@
         <w:tblInd w:w="0" w:type="dxa"/>
         <w:tblCellMar>
           <w:top w:w="0" w:type="dxa"/>
-          <w:left w:w="123" w:type="dxa"/>
+          <w:left w:w="128" w:type="dxa"/>
           <w:bottom w:w="0" w:type="dxa"/>
           <w:right w:w="108" w:type="dxa"/>
         </w:tblCellMar>
@@ -2634,7 +2636,7 @@
         <w:tblInd w:w="12" w:type="dxa"/>
         <w:tblCellMar>
           <w:top w:w="0" w:type="dxa"/>
-          <w:left w:w="123" w:type="dxa"/>
+          <w:left w:w="128" w:type="dxa"/>
           <w:bottom w:w="0" w:type="dxa"/>
           <w:right w:w="108" w:type="dxa"/>
         </w:tblCellMar>
@@ -2642,12 +2644,12 @@
       </w:tblPr>
       <w:tblGrid>
         <w:gridCol w:w="963"/>
-        <w:gridCol w:w="4649"/>
-        <w:gridCol w:w="124"/>
+        <w:gridCol w:w="4648"/>
+        <w:gridCol w:w="125"/>
         <w:gridCol w:w="99"/>
-        <w:gridCol w:w="1590"/>
+        <w:gridCol w:w="1591"/>
         <w:gridCol w:w="1"/>
-        <w:gridCol w:w="3348"/>
+        <w:gridCol w:w="3347"/>
       </w:tblGrid>
       <w:tr>
         <w:trPr>
@@ -2776,7 +2778,7 @@
         </w:tc>
         <w:tc>
           <w:tcPr>
-            <w:tcW w:w="1590" w:type="dxa"/>
+            <w:tcW w:w="1591" w:type="dxa"/>
             <w:tcBorders>
               <w:top w:val="nil"/>
               <w:left w:val="nil"/>
@@ -2821,7 +2823,7 @@
         </w:tc>
         <w:tc>
           <w:tcPr>
-            <w:tcW w:w="3349" w:type="dxa"/>
+            <w:tcW w:w="3348" w:type="dxa"/>
             <w:gridSpan w:val="2"/>
             <w:tcBorders>
               <w:top w:val="nil"/>
@@ -2891,7 +2893,7 @@
         </w:tc>
         <w:tc>
           <w:tcPr>
-            <w:tcW w:w="6462" w:type="dxa"/>
+            <w:tcW w:w="6463" w:type="dxa"/>
             <w:gridSpan w:val="4"/>
             <w:tcBorders>
               <w:top w:val="nil"/>
@@ -2962,7 +2964,7 @@
         </w:tc>
         <w:tc>
           <w:tcPr>
-            <w:tcW w:w="3349" w:type="dxa"/>
+            <w:tcW w:w="3348" w:type="dxa"/>
             <w:gridSpan w:val="2"/>
             <w:tcBorders>
               <w:top w:val="nil"/>
@@ -3077,7 +3079,7 @@
         </w:tc>
         <w:tc>
           <w:tcPr>
-            <w:tcW w:w="6462" w:type="dxa"/>
+            <w:tcW w:w="6463" w:type="dxa"/>
             <w:gridSpan w:val="4"/>
             <w:tcBorders>
               <w:top w:val="nil"/>
@@ -3148,7 +3150,7 @@
         </w:tc>
         <w:tc>
           <w:tcPr>
-            <w:tcW w:w="3349" w:type="dxa"/>
+            <w:tcW w:w="3348" w:type="dxa"/>
             <w:gridSpan w:val="2"/>
             <w:tcBorders>
               <w:top w:val="nil"/>
@@ -3316,7 +3318,7 @@
         </w:tc>
         <w:tc>
           <w:tcPr>
-            <w:tcW w:w="1690" w:type="dxa"/>
+            <w:tcW w:w="1691" w:type="dxa"/>
             <w:gridSpan w:val="3"/>
             <w:tcBorders>
               <w:top w:val="nil"/>
@@ -3352,7 +3354,7 @@
         </w:tc>
         <w:tc>
           <w:tcPr>
-            <w:tcW w:w="3348" w:type="dxa"/>
+            <w:tcW w:w="3347" w:type="dxa"/>
             <w:tcBorders>
               <w:top w:val="nil"/>
               <w:left w:val="nil"/>
@@ -3433,7 +3435,7 @@
         </w:tc>
         <w:tc>
           <w:tcPr>
-            <w:tcW w:w="6462" w:type="dxa"/>
+            <w:tcW w:w="6463" w:type="dxa"/>
             <w:gridSpan w:val="4"/>
             <w:tcBorders>
               <w:top w:val="nil"/>
@@ -3486,7 +3488,7 @@
         </w:tc>
         <w:tc>
           <w:tcPr>
-            <w:tcW w:w="3349" w:type="dxa"/>
+            <w:tcW w:w="3348" w:type="dxa"/>
             <w:gridSpan w:val="2"/>
             <w:tcBorders>
               <w:top w:val="nil"/>
@@ -3556,7 +3558,7 @@
         </w:tc>
         <w:tc>
           <w:tcPr>
-            <w:tcW w:w="4649" w:type="dxa"/>
+            <w:tcW w:w="4648" w:type="dxa"/>
             <w:tcBorders>
               <w:top w:val="nil"/>
               <w:left w:val="nil"/>
@@ -3614,8 +3616,8 @@
         </w:tc>
         <w:tc>
           <w:tcPr>
-            <w:tcW w:w="1814" w:type="dxa"/>
-            <w:gridSpan w:val="4"/>
+            <w:tcW w:w="1815" w:type="dxa"/>
+            <w:gridSpan w:val="3"/>
             <w:tcBorders>
               <w:top w:val="nil"/>
               <w:left w:val="nil"/>
@@ -3661,6 +3663,7 @@
         <w:tc>
           <w:tcPr>
             <w:tcW w:w="3348" w:type="dxa"/>
+            <w:gridSpan w:val="2"/>
             <w:tcBorders>
               <w:top w:val="nil"/>
               <w:left w:val="nil"/>
@@ -3695,7 +3698,7 @@
         </w:trPr>
         <w:tc>
           <w:tcPr>
-            <w:tcW w:w="5612" w:type="dxa"/>
+            <w:tcW w:w="5611" w:type="dxa"/>
             <w:gridSpan w:val="2"/>
             <w:tcBorders>
               <w:top w:val="nil"/>
@@ -3750,8 +3753,8 @@
         </w:tc>
         <w:tc>
           <w:tcPr>
-            <w:tcW w:w="1814" w:type="dxa"/>
-            <w:gridSpan w:val="4"/>
+            <w:tcW w:w="1815" w:type="dxa"/>
+            <w:gridSpan w:val="3"/>
             <w:tcBorders>
               <w:top w:val="nil"/>
               <w:left w:val="nil"/>
@@ -3787,6 +3790,7 @@
         <w:tc>
           <w:tcPr>
             <w:tcW w:w="3348" w:type="dxa"/>
+            <w:gridSpan w:val="2"/>
             <w:tcBorders>
               <w:top w:val="nil"/>
               <w:left w:val="nil"/>
@@ -3821,7 +3825,7 @@
         </w:trPr>
         <w:tc>
           <w:tcPr>
-            <w:tcW w:w="5612" w:type="dxa"/>
+            <w:tcW w:w="5611" w:type="dxa"/>
             <w:gridSpan w:val="2"/>
             <w:tcBorders>
               <w:top w:val="nil"/>
@@ -3877,7 +3881,7 @@
         </w:tc>
         <w:tc>
           <w:tcPr>
-            <w:tcW w:w="5162" w:type="dxa"/>
+            <w:tcW w:w="5163" w:type="dxa"/>
             <w:gridSpan w:val="5"/>
             <w:tcBorders>
               <w:top w:val="nil"/>
@@ -4138,6 +4142,22 @@
       </w:r>
       <w:r>
         <w:rPr>
+          <w:rFonts w:ascii="Consolas;Andale Mono WT;Andale Mono;Lucida Console;Lucida Sans Typewriter;DejaVu Sans Mono;Bitstream Vera Sans Mono;Liberation Mono;Nimbus Mono L;Monaco;Courier New;Courier;monospace" w:hAnsi="Consolas;Andale Mono WT;Andale Mono;Lucida Console;Lucida Sans Typewriter;DejaVu Sans Mono;Bitstream Vera Sans Mono;Liberation Mono;Nimbus Mono L;Monaco;Courier New;Courier;monospace"/>
+          <w:b w:val="false"/>
+          <w:bCs w:val="false"/>
+          <w:i w:val="false"/>
+          <w:caps w:val="false"/>
+          <w:smallCaps w:val="false"/>
+          <w:color w:val="404040"/>
+          <w:spacing w:val="0"/>
+          <w:sz w:val="18"/>
+          <w:szCs w:val="28"/>
+          <w:lang w:val="en-CA"/>
+        </w:rPr>
+        <w:t>{#semanas}</w:t>
+      </w:r>
+      <w:r>
+        <w:rPr>
           <w:rFonts w:ascii="Candara" w:hAnsi="Candara"/>
           <w:b/>
           <w:bCs/>
@@ -4343,22 +4363,6 @@
       </w:pPr>
       <w:r>
         <w:rPr>
-          <w:rFonts w:ascii="Consolas;Andale Mono WT;Andale Mono;Lucida Console;Lucida Sans Typewriter;DejaVu Sans Mono;Bitstream Vera Sans Mono;Liberation Mono;Nimbus Mono L;Monaco;Courier New;Courier;monospace" w:hAnsi="Consolas;Andale Mono WT;Andale Mono;Lucida Console;Lucida Sans Typewriter;DejaVu Sans Mono;Bitstream Vera Sans Mono;Liberation Mono;Nimbus Mono L;Monaco;Courier New;Courier;monospace"/>
-          <w:b w:val="false"/>
-          <w:bCs w:val="false"/>
-          <w:i w:val="false"/>
-          <w:caps w:val="false"/>
-          <w:smallCaps w:val="false"/>
-          <w:color w:val="404040"/>
-          <w:spacing w:val="0"/>
-          <w:sz w:val="18"/>
-          <w:szCs w:val="28"/>
-          <w:lang w:val="en-CA"/>
-        </w:rPr>
-        <w:t>{#semanas}</w:t>
-      </w:r>
-      <w:r>
-        <w:rPr>
           <w:rFonts w:ascii="Times New Roman" w:hAnsi="Times New Roman"/>
           <w:b/>
           <w:bCs w:val="false"/>
@@ -4372,55 +4376,7 @@
           <w:u w:val="single"/>
           <w:lang w:val="en-CA"/>
         </w:rPr>
-        <w:t xml:space="preserve">{resfecha} al </w:t>
-      </w:r>
-      <w:r>
-        <w:rPr>
-          <w:rFonts w:ascii="Consolas;Andale Mono WT;Andale Mono;Lucida Console;Lucida Sans Typewriter;DejaVu Sans Mono;Bitstream Vera Sans Mono;Liberation Mono;Nimbus Mono L;Monaco;Courier New;Courier;monospace" w:hAnsi="Consolas;Andale Mono WT;Andale Mono;Lucida Console;Lucida Sans Typewriter;DejaVu Sans Mono;Bitstream Vera Sans Mono;Liberation Mono;Nimbus Mono L;Monaco;Courier New;Courier;monospace"/>
-          <w:b w:val="false"/>
-          <w:bCs w:val="false"/>
-          <w:i w:val="false"/>
-          <w:caps w:val="false"/>
-          <w:smallCaps w:val="false"/>
-          <w:color w:val="404040"/>
-          <w:spacing w:val="0"/>
-          <w:sz w:val="18"/>
-          <w:szCs w:val="36"/>
-          <w:lang w:val="es-ES"/>
-        </w:rPr>
-        <w:t>{/</w:t>
-      </w:r>
-      <w:r>
-        <w:rPr>
-          <w:rFonts w:ascii="Consolas;Andale Mono WT;Andale Mono;Lucida Console;Lucida Sans Typewriter;DejaVu Sans Mono;Bitstream Vera Sans Mono;Liberation Mono;Nimbus Mono L;Monaco;Courier New;Courier;monospace" w:hAnsi="Consolas;Andale Mono WT;Andale Mono;Lucida Console;Lucida Sans Typewriter;DejaVu Sans Mono;Bitstream Vera Sans Mono;Liberation Mono;Nimbus Mono L;Monaco;Courier New;Courier;monospace"/>
-          <w:b w:val="false"/>
-          <w:bCs w:val="false"/>
-          <w:i w:val="false"/>
-          <w:caps w:val="false"/>
-          <w:smallCaps w:val="false"/>
-          <w:color w:val="404040"/>
-          <w:spacing w:val="0"/>
-          <w:sz w:val="18"/>
-          <w:szCs w:val="36"/>
-          <w:lang w:val="en-CA"/>
-        </w:rPr>
-        <w:t>semanas</w:t>
-      </w:r>
-      <w:r>
-        <w:rPr>
-          <w:rFonts w:ascii="Consolas;Andale Mono WT;Andale Mono;Lucida Console;Lucida Sans Typewriter;DejaVu Sans Mono;Bitstream Vera Sans Mono;Liberation Mono;Nimbus Mono L;Monaco;Courier New;Courier;monospace" w:hAnsi="Consolas;Andale Mono WT;Andale Mono;Lucida Console;Lucida Sans Typewriter;DejaVu Sans Mono;Bitstream Vera Sans Mono;Liberation Mono;Nimbus Mono L;Monaco;Courier New;Courier;monospace"/>
-          <w:b w:val="false"/>
-          <w:bCs w:val="false"/>
-          <w:i w:val="false"/>
-          <w:caps w:val="false"/>
-          <w:smallCaps w:val="false"/>
-          <w:color w:val="404040"/>
-          <w:spacing w:val="0"/>
-          <w:sz w:val="18"/>
-          <w:szCs w:val="36"/>
-          <w:lang w:val="es-ES"/>
-        </w:rPr>
-        <w:t>}</w:t>
+        <w:t>{resfecha}</w:t>
       </w:r>
     </w:p>
     <w:p>
@@ -4463,7 +4419,7 @@
       <w:tblPr>
         <w:tblW w:w="10867" w:type="dxa"/>
         <w:jc w:val="left"/>
-        <w:tblInd w:w="184" w:type="dxa"/>
+        <w:tblInd w:w="182" w:type="dxa"/>
         <w:tblBorders>
           <w:top w:val="single" w:sz="2" w:space="0" w:color="000001"/>
           <w:left w:val="single" w:sz="2" w:space="0" w:color="000001"/>
@@ -4472,20 +4428,20 @@
         </w:tblBorders>
         <w:tblCellMar>
           <w:top w:w="55" w:type="dxa"/>
-          <w:left w:w="48" w:type="dxa"/>
+          <w:left w:w="45" w:type="dxa"/>
           <w:bottom w:w="55" w:type="dxa"/>
           <w:right w:w="55" w:type="dxa"/>
         </w:tblCellMar>
       </w:tblPr>
       <w:tblGrid>
         <w:gridCol w:w="1424"/>
-        <w:gridCol w:w="1576"/>
-        <w:gridCol w:w="2250"/>
-        <w:gridCol w:w="575"/>
+        <w:gridCol w:w="1577"/>
+        <w:gridCol w:w="2251"/>
+        <w:gridCol w:w="574"/>
         <w:gridCol w:w="525"/>
-        <w:gridCol w:w="2827"/>
+        <w:gridCol w:w="2828"/>
         <w:gridCol w:w="423"/>
-        <w:gridCol w:w="1265"/>
+        <w:gridCol w:w="1263"/>
       </w:tblGrid>
       <w:tr>
         <w:trPr/>
@@ -4500,7 +4456,7 @@
             </w:tcBorders>
             <w:shd w:fill="auto" w:val="clear"/>
             <w:tcMar>
-              <w:left w:w="48" w:type="dxa"/>
+              <w:left w:w="45" w:type="dxa"/>
             </w:tcMar>
           </w:tcPr>
           <w:p>
@@ -4531,7 +4487,7 @@
         </w:tc>
         <w:tc>
           <w:tcPr>
-            <w:tcW w:w="1576" w:type="dxa"/>
+            <w:tcW w:w="1577" w:type="dxa"/>
             <w:tcBorders>
               <w:top w:val="single" w:sz="2" w:space="0" w:color="000001"/>
               <w:left w:val="single" w:sz="2" w:space="0" w:color="000001"/>
@@ -4540,7 +4496,7 @@
             </w:tcBorders>
             <w:shd w:fill="auto" w:val="clear"/>
             <w:tcMar>
-              <w:left w:w="48" w:type="dxa"/>
+              <w:left w:w="45" w:type="dxa"/>
             </w:tcMar>
           </w:tcPr>
           <w:p>
@@ -4571,7 +4527,7 @@
         </w:tc>
         <w:tc>
           <w:tcPr>
-            <w:tcW w:w="2250" w:type="dxa"/>
+            <w:tcW w:w="2251" w:type="dxa"/>
             <w:tcBorders>
               <w:top w:val="single" w:sz="2" w:space="0" w:color="000001"/>
               <w:left w:val="single" w:sz="2" w:space="0" w:color="000001"/>
@@ -4580,7 +4536,7 @@
             </w:tcBorders>
             <w:shd w:fill="auto" w:val="clear"/>
             <w:tcMar>
-              <w:left w:w="48" w:type="dxa"/>
+              <w:left w:w="45" w:type="dxa"/>
             </w:tcMar>
           </w:tcPr>
           <w:p>
@@ -4611,7 +4567,7 @@
         </w:tc>
         <w:tc>
           <w:tcPr>
-            <w:tcW w:w="1100" w:type="dxa"/>
+            <w:tcW w:w="1099" w:type="dxa"/>
             <w:gridSpan w:val="2"/>
             <w:tcBorders>
               <w:top w:val="single" w:sz="2" w:space="0" w:color="000001"/>
@@ -4621,7 +4577,7 @@
             </w:tcBorders>
             <w:shd w:fill="auto" w:val="clear"/>
             <w:tcMar>
-              <w:left w:w="48" w:type="dxa"/>
+              <w:left w:w="45" w:type="dxa"/>
             </w:tcMar>
           </w:tcPr>
           <w:p>
@@ -4652,7 +4608,7 @@
         </w:tc>
         <w:tc>
           <w:tcPr>
-            <w:tcW w:w="2827" w:type="dxa"/>
+            <w:tcW w:w="2828" w:type="dxa"/>
             <w:tcBorders>
               <w:top w:val="single" w:sz="2" w:space="0" w:color="000001"/>
               <w:left w:val="single" w:sz="2" w:space="0" w:color="000001"/>
@@ -4661,7 +4617,7 @@
             </w:tcBorders>
             <w:shd w:fill="auto" w:val="clear"/>
             <w:tcMar>
-              <w:left w:w="48" w:type="dxa"/>
+              <w:left w:w="45" w:type="dxa"/>
             </w:tcMar>
           </w:tcPr>
           <w:p>
@@ -4701,7 +4657,7 @@
             </w:tcBorders>
             <w:shd w:fill="auto" w:val="clear"/>
             <w:tcMar>
-              <w:left w:w="48" w:type="dxa"/>
+              <w:left w:w="45" w:type="dxa"/>
             </w:tcMar>
           </w:tcPr>
           <w:p>
@@ -4746,7 +4702,7 @@
         </w:tc>
         <w:tc>
           <w:tcPr>
-            <w:tcW w:w="1265" w:type="dxa"/>
+            <w:tcW w:w="1263" w:type="dxa"/>
             <w:tcBorders>
               <w:top w:val="single" w:sz="2" w:space="0" w:color="000001"/>
               <w:left w:val="single" w:sz="2" w:space="0" w:color="000001"/>
@@ -4757,7 +4713,7 @@
             </w:tcBorders>
             <w:shd w:fill="auto" w:val="clear"/>
             <w:tcMar>
-              <w:left w:w="48" w:type="dxa"/>
+              <w:left w:w="45" w:type="dxa"/>
             </w:tcMar>
           </w:tcPr>
           <w:p>
@@ -4800,31 +4756,15 @@
             </w:tcBorders>
             <w:shd w:fill="auto" w:val="clear"/>
             <w:tcMar>
-              <w:left w:w="48" w:type="dxa"/>
+              <w:left w:w="45" w:type="dxa"/>
             </w:tcMar>
           </w:tcPr>
           <w:p>
             <w:pPr>
               <w:pStyle w:val="TableContents"/>
               <w:spacing w:before="0" w:after="200"/>
-              <w:rPr>
-                <w:lang w:val="en-CA"/>
-              </w:rPr>
-            </w:pPr>
-            <w:r>
-              <w:rPr>
-                <w:rFonts w:ascii="Consolas;Andale Mono WT;Andale Mono;Lucida Console;Lucida Sans Typewriter;DejaVu Sans Mono;Bitstream Vera Sans Mono;Liberation Mono;Nimbus Mono L;Monaco;Courier New;Courier;monospace" w:hAnsi="Consolas;Andale Mono WT;Andale Mono;Lucida Console;Lucida Sans Typewriter;DejaVu Sans Mono;Bitstream Vera Sans Mono;Liberation Mono;Nimbus Mono L;Monaco;Courier New;Courier;monospace"/>
-                <w:b w:val="false"/>
-                <w:i w:val="false"/>
-                <w:caps w:val="false"/>
-                <w:smallCaps w:val="false"/>
-                <w:color w:val="404040"/>
-                <w:spacing w:val="0"/>
-                <w:sz w:val="18"/>
-                <w:lang w:val="en-CA"/>
-              </w:rPr>
-              <w:t>{#semanas}</w:t>
-            </w:r>
+              <w:rPr/>
+            </w:pPr>
             <w:r>
               <w:rPr>
                 <w:lang w:val="en-CA"/>
@@ -4835,7 +4775,7 @@
         </w:tc>
         <w:tc>
           <w:tcPr>
-            <w:tcW w:w="1576" w:type="dxa"/>
+            <w:tcW w:w="1577" w:type="dxa"/>
             <w:tcBorders>
               <w:top w:val="single" w:sz="2" w:space="0" w:color="000001"/>
               <w:left w:val="single" w:sz="2" w:space="0" w:color="000001"/>
@@ -4844,7 +4784,7 @@
             </w:tcBorders>
             <w:shd w:fill="auto" w:val="clear"/>
             <w:tcMar>
-              <w:left w:w="48" w:type="dxa"/>
+              <w:left w:w="45" w:type="dxa"/>
             </w:tcMar>
           </w:tcPr>
           <w:p>
@@ -4865,7 +4805,7 @@
         </w:tc>
         <w:tc>
           <w:tcPr>
-            <w:tcW w:w="2250" w:type="dxa"/>
+            <w:tcW w:w="2251" w:type="dxa"/>
             <w:tcBorders>
               <w:top w:val="single" w:sz="2" w:space="0" w:color="000001"/>
               <w:left w:val="single" w:sz="2" w:space="0" w:color="000001"/>
@@ -4874,7 +4814,7 @@
             </w:tcBorders>
             <w:shd w:fill="auto" w:val="clear"/>
             <w:tcMar>
-              <w:left w:w="48" w:type="dxa"/>
+              <w:left w:w="45" w:type="dxa"/>
             </w:tcMar>
           </w:tcPr>
           <w:p>
@@ -4895,7 +4835,7 @@
         </w:tc>
         <w:tc>
           <w:tcPr>
-            <w:tcW w:w="575" w:type="dxa"/>
+            <w:tcW w:w="574" w:type="dxa"/>
             <w:tcBorders>
               <w:top w:val="single" w:sz="2" w:space="0" w:color="000001"/>
               <w:left w:val="single" w:sz="2" w:space="0" w:color="000001"/>
@@ -4904,7 +4844,7 @@
             </w:tcBorders>
             <w:shd w:fill="auto" w:val="clear"/>
             <w:tcMar>
-              <w:left w:w="48" w:type="dxa"/>
+              <w:left w:w="45" w:type="dxa"/>
             </w:tcMar>
           </w:tcPr>
           <w:p>
@@ -4929,7 +4869,7 @@
             </w:tcBorders>
             <w:shd w:fill="auto" w:val="clear"/>
             <w:tcMar>
-              <w:left w:w="48" w:type="dxa"/>
+              <w:left w:w="45" w:type="dxa"/>
             </w:tcMar>
           </w:tcPr>
           <w:p>
@@ -4945,7 +4885,7 @@
         </w:tc>
         <w:tc>
           <w:tcPr>
-            <w:tcW w:w="2827" w:type="dxa"/>
+            <w:tcW w:w="2828" w:type="dxa"/>
             <w:tcBorders>
               <w:top w:val="single" w:sz="2" w:space="0" w:color="000001"/>
               <w:left w:val="single" w:sz="2" w:space="0" w:color="000001"/>
@@ -4954,7 +4894,7 @@
             </w:tcBorders>
             <w:shd w:fill="auto" w:val="clear"/>
             <w:tcMar>
-              <w:left w:w="48" w:type="dxa"/>
+              <w:left w:w="45" w:type="dxa"/>
             </w:tcMar>
           </w:tcPr>
           <w:p>
@@ -4979,7 +4919,7 @@
             </w:tcBorders>
             <w:shd w:fill="auto" w:val="clear"/>
             <w:tcMar>
-              <w:left w:w="48" w:type="dxa"/>
+              <w:left w:w="45" w:type="dxa"/>
             </w:tcMar>
           </w:tcPr>
           <w:p>
@@ -4995,7 +4935,7 @@
         </w:tc>
         <w:tc>
           <w:tcPr>
-            <w:tcW w:w="1265" w:type="dxa"/>
+            <w:tcW w:w="1263" w:type="dxa"/>
             <w:tcBorders>
               <w:top w:val="single" w:sz="2" w:space="0" w:color="000001"/>
               <w:left w:val="single" w:sz="2" w:space="0" w:color="000001"/>
@@ -5006,7 +4946,7 @@
             </w:tcBorders>
             <w:shd w:fill="auto" w:val="clear"/>
             <w:tcMar>
-              <w:left w:w="48" w:type="dxa"/>
+              <w:left w:w="45" w:type="dxa"/>
             </w:tcMar>
           </w:tcPr>
           <w:p>
@@ -5034,7 +4974,7 @@
             </w:tcBorders>
             <w:shd w:fill="auto" w:val="clear"/>
             <w:tcMar>
-              <w:left w:w="48" w:type="dxa"/>
+              <w:left w:w="45" w:type="dxa"/>
             </w:tcMar>
           </w:tcPr>
           <w:p>
@@ -5055,7 +4995,7 @@
         </w:tc>
         <w:tc>
           <w:tcPr>
-            <w:tcW w:w="1576" w:type="dxa"/>
+            <w:tcW w:w="1577" w:type="dxa"/>
             <w:tcBorders>
               <w:top w:val="single" w:sz="2" w:space="0" w:color="000001"/>
               <w:left w:val="single" w:sz="2" w:space="0" w:color="000001"/>
@@ -5064,7 +5004,7 @@
             </w:tcBorders>
             <w:shd w:fill="auto" w:val="clear"/>
             <w:tcMar>
-              <w:left w:w="48" w:type="dxa"/>
+              <w:left w:w="45" w:type="dxa"/>
             </w:tcMar>
           </w:tcPr>
           <w:p>
@@ -5085,7 +5025,7 @@
         </w:tc>
         <w:tc>
           <w:tcPr>
-            <w:tcW w:w="2250" w:type="dxa"/>
+            <w:tcW w:w="2251" w:type="dxa"/>
             <w:tcBorders>
               <w:top w:val="single" w:sz="2" w:space="0" w:color="000001"/>
               <w:left w:val="single" w:sz="2" w:space="0" w:color="000001"/>
@@ -5094,7 +5034,7 @@
             </w:tcBorders>
             <w:shd w:fill="auto" w:val="clear"/>
             <w:tcMar>
-              <w:left w:w="48" w:type="dxa"/>
+              <w:left w:w="45" w:type="dxa"/>
             </w:tcMar>
           </w:tcPr>
           <w:p>
@@ -5115,7 +5055,7 @@
         </w:tc>
         <w:tc>
           <w:tcPr>
-            <w:tcW w:w="575" w:type="dxa"/>
+            <w:tcW w:w="574" w:type="dxa"/>
             <w:tcBorders>
               <w:top w:val="single" w:sz="2" w:space="0" w:color="000001"/>
               <w:left w:val="single" w:sz="2" w:space="0" w:color="000001"/>
@@ -5124,7 +5064,7 @@
             </w:tcBorders>
             <w:shd w:fill="auto" w:val="clear"/>
             <w:tcMar>
-              <w:left w:w="48" w:type="dxa"/>
+              <w:left w:w="45" w:type="dxa"/>
             </w:tcMar>
           </w:tcPr>
           <w:p>
@@ -5149,7 +5089,7 @@
             </w:tcBorders>
             <w:shd w:fill="auto" w:val="clear"/>
             <w:tcMar>
-              <w:left w:w="48" w:type="dxa"/>
+              <w:left w:w="45" w:type="dxa"/>
             </w:tcMar>
           </w:tcPr>
           <w:p>
@@ -5165,7 +5105,7 @@
         </w:tc>
         <w:tc>
           <w:tcPr>
-            <w:tcW w:w="2827" w:type="dxa"/>
+            <w:tcW w:w="2828" w:type="dxa"/>
             <w:tcBorders>
               <w:top w:val="single" w:sz="2" w:space="0" w:color="000001"/>
               <w:left w:val="single" w:sz="2" w:space="0" w:color="000001"/>
@@ -5174,7 +5114,7 @@
             </w:tcBorders>
             <w:shd w:fill="auto" w:val="clear"/>
             <w:tcMar>
-              <w:left w:w="48" w:type="dxa"/>
+              <w:left w:w="45" w:type="dxa"/>
             </w:tcMar>
           </w:tcPr>
           <w:p>
@@ -5199,7 +5139,7 @@
             </w:tcBorders>
             <w:shd w:fill="auto" w:val="clear"/>
             <w:tcMar>
-              <w:left w:w="48" w:type="dxa"/>
+              <w:left w:w="45" w:type="dxa"/>
             </w:tcMar>
           </w:tcPr>
           <w:p>
@@ -5215,7 +5155,7 @@
         </w:tc>
         <w:tc>
           <w:tcPr>
-            <w:tcW w:w="1265" w:type="dxa"/>
+            <w:tcW w:w="1263" w:type="dxa"/>
             <w:tcBorders>
               <w:top w:val="single" w:sz="2" w:space="0" w:color="000001"/>
               <w:left w:val="single" w:sz="2" w:space="0" w:color="000001"/>
@@ -5226,7 +5166,7 @@
             </w:tcBorders>
             <w:shd w:fill="auto" w:val="clear"/>
             <w:tcMar>
-              <w:left w:w="48" w:type="dxa"/>
+              <w:left w:w="45" w:type="dxa"/>
             </w:tcMar>
           </w:tcPr>
           <w:p>
@@ -5254,7 +5194,7 @@
             </w:tcBorders>
             <w:shd w:fill="auto" w:val="clear"/>
             <w:tcMar>
-              <w:left w:w="48" w:type="dxa"/>
+              <w:left w:w="45" w:type="dxa"/>
             </w:tcMar>
           </w:tcPr>
           <w:p>
@@ -5275,7 +5215,7 @@
         </w:tc>
         <w:tc>
           <w:tcPr>
-            <w:tcW w:w="1576" w:type="dxa"/>
+            <w:tcW w:w="1577" w:type="dxa"/>
             <w:tcBorders>
               <w:top w:val="single" w:sz="2" w:space="0" w:color="000001"/>
               <w:left w:val="single" w:sz="2" w:space="0" w:color="000001"/>
@@ -5284,7 +5224,7 @@
             </w:tcBorders>
             <w:shd w:fill="auto" w:val="clear"/>
             <w:tcMar>
-              <w:left w:w="48" w:type="dxa"/>
+              <w:left w:w="45" w:type="dxa"/>
             </w:tcMar>
           </w:tcPr>
           <w:p>
@@ -5305,7 +5245,7 @@
         </w:tc>
         <w:tc>
           <w:tcPr>
-            <w:tcW w:w="2250" w:type="dxa"/>
+            <w:tcW w:w="2251" w:type="dxa"/>
             <w:tcBorders>
               <w:top w:val="single" w:sz="2" w:space="0" w:color="000001"/>
               <w:left w:val="single" w:sz="2" w:space="0" w:color="000001"/>
@@ -5314,7 +5254,7 @@
             </w:tcBorders>
             <w:shd w:fill="auto" w:val="clear"/>
             <w:tcMar>
-              <w:left w:w="48" w:type="dxa"/>
+              <w:left w:w="45" w:type="dxa"/>
             </w:tcMar>
           </w:tcPr>
           <w:p>
@@ -5335,7 +5275,7 @@
         </w:tc>
         <w:tc>
           <w:tcPr>
-            <w:tcW w:w="575" w:type="dxa"/>
+            <w:tcW w:w="574" w:type="dxa"/>
             <w:tcBorders>
               <w:top w:val="single" w:sz="2" w:space="0" w:color="000001"/>
               <w:left w:val="single" w:sz="2" w:space="0" w:color="000001"/>
@@ -5344,7 +5284,7 @@
             </w:tcBorders>
             <w:shd w:fill="auto" w:val="clear"/>
             <w:tcMar>
-              <w:left w:w="48" w:type="dxa"/>
+              <w:left w:w="45" w:type="dxa"/>
             </w:tcMar>
           </w:tcPr>
           <w:p>
@@ -5369,7 +5309,7 @@
             </w:tcBorders>
             <w:shd w:fill="auto" w:val="clear"/>
             <w:tcMar>
-              <w:left w:w="48" w:type="dxa"/>
+              <w:left w:w="45" w:type="dxa"/>
             </w:tcMar>
           </w:tcPr>
           <w:p>
@@ -5385,7 +5325,7 @@
         </w:tc>
         <w:tc>
           <w:tcPr>
-            <w:tcW w:w="2827" w:type="dxa"/>
+            <w:tcW w:w="2828" w:type="dxa"/>
             <w:tcBorders>
               <w:top w:val="single" w:sz="2" w:space="0" w:color="000001"/>
               <w:left w:val="single" w:sz="2" w:space="0" w:color="000001"/>
@@ -5394,7 +5334,7 @@
             </w:tcBorders>
             <w:shd w:fill="auto" w:val="clear"/>
             <w:tcMar>
-              <w:left w:w="48" w:type="dxa"/>
+              <w:left w:w="45" w:type="dxa"/>
             </w:tcMar>
           </w:tcPr>
           <w:p>
@@ -5419,7 +5359,7 @@
             </w:tcBorders>
             <w:shd w:fill="auto" w:val="clear"/>
             <w:tcMar>
-              <w:left w:w="48" w:type="dxa"/>
+              <w:left w:w="45" w:type="dxa"/>
             </w:tcMar>
           </w:tcPr>
           <w:p>
@@ -5435,7 +5375,7 @@
         </w:tc>
         <w:tc>
           <w:tcPr>
-            <w:tcW w:w="1265" w:type="dxa"/>
+            <w:tcW w:w="1263" w:type="dxa"/>
             <w:tcBorders>
               <w:top w:val="single" w:sz="2" w:space="0" w:color="000001"/>
               <w:left w:val="single" w:sz="2" w:space="0" w:color="000001"/>
@@ -5446,7 +5386,7 @@
             </w:tcBorders>
             <w:shd w:fill="auto" w:val="clear"/>
             <w:tcMar>
-              <w:left w:w="48" w:type="dxa"/>
+              <w:left w:w="45" w:type="dxa"/>
             </w:tcMar>
           </w:tcPr>
           <w:p>
@@ -5474,19 +5414,18 @@
             </w:tcBorders>
             <w:shd w:fill="auto" w:val="clear"/>
             <w:tcMar>
-              <w:left w:w="48" w:type="dxa"/>
+              <w:left w:w="45" w:type="dxa"/>
             </w:tcMar>
           </w:tcPr>
           <w:p>
             <w:pPr>
               <w:pStyle w:val="PreformattedText"/>
               <w:spacing w:lineRule="auto" w:line="240" w:before="0" w:after="0"/>
-              <w:rPr/>
-            </w:pPr>
-            <w:r>
               <w:rPr>
                 <w:rFonts w:ascii="Consolas;Andale Mono WT;Andale Mono;Lucida Console;Lucida Sans Typewriter;DejaVu Sans Mono;Bitstream Vera Sans Mono;Liberation Mono;Nimbus Mono L;Monaco;Courier New;Courier;monospace" w:hAnsi="Consolas;Andale Mono WT;Andale Mono;Lucida Console;Lucida Sans Typewriter;DejaVu Sans Mono;Bitstream Vera Sans Mono;Liberation Mono;Nimbus Mono L;Monaco;Courier New;Courier;monospace"/>
                 <w:b w:val="false"/>
+                <w:b w:val="false"/>
+                <w:i w:val="false"/>
                 <w:i w:val="false"/>
                 <w:caps w:val="false"/>
                 <w:smallCaps w:val="false"/>
@@ -5496,43 +5435,15 @@
                 <w:szCs w:val="36"/>
                 <w:lang w:val="es-ES"/>
               </w:rPr>
-              <w:t>{/</w:t>
-            </w:r>
-            <w:r>
-              <w:rPr>
-                <w:rFonts w:ascii="Consolas;Andale Mono WT;Andale Mono;Lucida Console;Lucida Sans Typewriter;DejaVu Sans Mono;Bitstream Vera Sans Mono;Liberation Mono;Nimbus Mono L;Monaco;Courier New;Courier;monospace" w:hAnsi="Consolas;Andale Mono WT;Andale Mono;Lucida Console;Lucida Sans Typewriter;DejaVu Sans Mono;Bitstream Vera Sans Mono;Liberation Mono;Nimbus Mono L;Monaco;Courier New;Courier;monospace"/>
-                <w:b w:val="false"/>
-                <w:i w:val="false"/>
-                <w:caps w:val="false"/>
-                <w:smallCaps w:val="false"/>
-                <w:color w:val="404040"/>
-                <w:spacing w:val="0"/>
-                <w:sz w:val="18"/>
-                <w:szCs w:val="36"/>
-                <w:lang w:val="en-CA"/>
-              </w:rPr>
-              <w:t>semanas</w:t>
-            </w:r>
-            <w:r>
-              <w:rPr>
-                <w:rFonts w:ascii="Consolas;Andale Mono WT;Andale Mono;Lucida Console;Lucida Sans Typewriter;DejaVu Sans Mono;Bitstream Vera Sans Mono;Liberation Mono;Nimbus Mono L;Monaco;Courier New;Courier;monospace" w:hAnsi="Consolas;Andale Mono WT;Andale Mono;Lucida Console;Lucida Sans Typewriter;DejaVu Sans Mono;Bitstream Vera Sans Mono;Liberation Mono;Nimbus Mono L;Monaco;Courier New;Courier;monospace"/>
-                <w:b w:val="false"/>
-                <w:i w:val="false"/>
-                <w:caps w:val="false"/>
-                <w:smallCaps w:val="false"/>
-                <w:color w:val="404040"/>
-                <w:spacing w:val="0"/>
-                <w:sz w:val="18"/>
-                <w:szCs w:val="36"/>
-                <w:lang w:val="es-ES"/>
-              </w:rPr>
-              <w:t>}</w:t>
-            </w:r>
-          </w:p>
-        </w:tc>
-        <w:tc>
-          <w:tcPr>
-            <w:tcW w:w="1576" w:type="dxa"/>
+            </w:pPr>
+            <w:r>
+              <w:rPr/>
+            </w:r>
+          </w:p>
+        </w:tc>
+        <w:tc>
+          <w:tcPr>
+            <w:tcW w:w="1577" w:type="dxa"/>
             <w:tcBorders>
               <w:top w:val="single" w:sz="2" w:space="0" w:color="000001"/>
               <w:left w:val="single" w:sz="2" w:space="0" w:color="000001"/>
@@ -5541,7 +5452,7 @@
             </w:tcBorders>
             <w:shd w:fill="auto" w:val="clear"/>
             <w:tcMar>
-              <w:left w:w="48" w:type="dxa"/>
+              <w:left w:w="45" w:type="dxa"/>
             </w:tcMar>
           </w:tcPr>
           <w:p>
@@ -5557,7 +5468,7 @@
         </w:tc>
         <w:tc>
           <w:tcPr>
-            <w:tcW w:w="2250" w:type="dxa"/>
+            <w:tcW w:w="2251" w:type="dxa"/>
             <w:tcBorders>
               <w:top w:val="single" w:sz="2" w:space="0" w:color="000001"/>
               <w:left w:val="single" w:sz="2" w:space="0" w:color="000001"/>
@@ -5566,7 +5477,7 @@
             </w:tcBorders>
             <w:shd w:fill="auto" w:val="clear"/>
             <w:tcMar>
-              <w:left w:w="48" w:type="dxa"/>
+              <w:left w:w="45" w:type="dxa"/>
             </w:tcMar>
           </w:tcPr>
           <w:p>
@@ -5582,7 +5493,7 @@
         </w:tc>
         <w:tc>
           <w:tcPr>
-            <w:tcW w:w="575" w:type="dxa"/>
+            <w:tcW w:w="574" w:type="dxa"/>
             <w:tcBorders>
               <w:top w:val="single" w:sz="2" w:space="0" w:color="000001"/>
               <w:left w:val="single" w:sz="2" w:space="0" w:color="000001"/>
@@ -5591,7 +5502,7 @@
             </w:tcBorders>
             <w:shd w:fill="auto" w:val="clear"/>
             <w:tcMar>
-              <w:left w:w="48" w:type="dxa"/>
+              <w:left w:w="45" w:type="dxa"/>
             </w:tcMar>
           </w:tcPr>
           <w:p>
@@ -5616,7 +5527,7 @@
             </w:tcBorders>
             <w:shd w:fill="auto" w:val="clear"/>
             <w:tcMar>
-              <w:left w:w="48" w:type="dxa"/>
+              <w:left w:w="45" w:type="dxa"/>
             </w:tcMar>
           </w:tcPr>
           <w:p>
@@ -5632,7 +5543,7 @@
         </w:tc>
         <w:tc>
           <w:tcPr>
-            <w:tcW w:w="2827" w:type="dxa"/>
+            <w:tcW w:w="2828" w:type="dxa"/>
             <w:tcBorders>
               <w:top w:val="single" w:sz="2" w:space="0" w:color="000001"/>
               <w:left w:val="single" w:sz="2" w:space="0" w:color="000001"/>
@@ -5641,7 +5552,7 @@
             </w:tcBorders>
             <w:shd w:fill="auto" w:val="clear"/>
             <w:tcMar>
-              <w:left w:w="48" w:type="dxa"/>
+              <w:left w:w="45" w:type="dxa"/>
             </w:tcMar>
           </w:tcPr>
           <w:p>
@@ -5666,7 +5577,7 @@
             </w:tcBorders>
             <w:shd w:fill="auto" w:val="clear"/>
             <w:tcMar>
-              <w:left w:w="48" w:type="dxa"/>
+              <w:left w:w="45" w:type="dxa"/>
             </w:tcMar>
           </w:tcPr>
           <w:p>
@@ -5682,7 +5593,7 @@
         </w:tc>
         <w:tc>
           <w:tcPr>
-            <w:tcW w:w="1265" w:type="dxa"/>
+            <w:tcW w:w="1263" w:type="dxa"/>
             <w:tcBorders>
               <w:top w:val="single" w:sz="2" w:space="0" w:color="000001"/>
               <w:left w:val="single" w:sz="2" w:space="0" w:color="000001"/>
@@ -5693,7 +5604,7 @@
             </w:tcBorders>
             <w:shd w:fill="auto" w:val="clear"/>
             <w:tcMar>
-              <w:left w:w="48" w:type="dxa"/>
+              <w:left w:w="45" w:type="dxa"/>
             </w:tcMar>
           </w:tcPr>
           <w:p>
@@ -5740,6 +5651,108 @@
           <w:szCs w:val="36"/>
           <w:lang w:val="es-HN"/>
         </w:rPr>
+      </w:r>
+    </w:p>
+    <w:p>
+      <w:pPr>
+        <w:pStyle w:val="Normal"/>
+        <w:rPr>
+          <w:rFonts w:ascii="Consolas;Andale Mono WT;Andale Mono;Lucida Console;Lucida Sans Typewriter;DejaVu Sans Mono;Bitstream Vera Sans Mono;Liberation Mono;Nimbus Mono L;Monaco;Courier New;Courier;monospace" w:hAnsi="Consolas;Andale Mono WT;Andale Mono;Lucida Console;Lucida Sans Typewriter;DejaVu Sans Mono;Bitstream Vera Sans Mono;Liberation Mono;Nimbus Mono L;Monaco;Courier New;Courier;monospace"/>
+          <w:b w:val="false"/>
+          <w:b w:val="false"/>
+          <w:i w:val="false"/>
+          <w:i w:val="false"/>
+          <w:caps w:val="false"/>
+          <w:smallCaps w:val="false"/>
+          <w:color w:val="404040"/>
+          <w:spacing w:val="0"/>
+          <w:sz w:val="18"/>
+          <w:szCs w:val="36"/>
+          <w:lang w:val="es-HN"/>
+        </w:rPr>
+      </w:pPr>
+      <w:r>
+        <w:rPr>
+          <w:rFonts w:ascii="Consolas;Andale Mono WT;Andale Mono;Lucida Console;Lucida Sans Typewriter;DejaVu Sans Mono;Bitstream Vera Sans Mono;Liberation Mono;Nimbus Mono L;Monaco;Courier New;Courier;monospace" w:hAnsi="Consolas;Andale Mono WT;Andale Mono;Lucida Console;Lucida Sans Typewriter;DejaVu Sans Mono;Bitstream Vera Sans Mono;Liberation Mono;Nimbus Mono L;Monaco;Courier New;Courier;monospace"/>
+          <w:b w:val="false"/>
+          <w:i w:val="false"/>
+          <w:caps w:val="false"/>
+          <w:smallCaps w:val="false"/>
+          <w:color w:val="404040"/>
+          <w:spacing w:val="0"/>
+          <w:sz w:val="18"/>
+          <w:szCs w:val="36"/>
+          <w:lang w:val="es-HN"/>
+        </w:rPr>
+      </w:r>
+    </w:p>
+    <w:p>
+      <w:pPr>
+        <w:pStyle w:val="PreformattedText"/>
+        <w:spacing w:lineRule="auto" w:line="240" w:before="0" w:after="0"/>
+        <w:jc w:val="center"/>
+        <w:rPr>
+          <w:rFonts w:ascii="Consolas;Andale Mono WT;Andale Mono;Lucida Console;Lucida Sans Typewriter;DejaVu Sans Mono;Bitstream Vera Sans Mono;Liberation Mono;Nimbus Mono L;Monaco;Courier New;Courier;monospace" w:hAnsi="Consolas;Andale Mono WT;Andale Mono;Lucida Console;Lucida Sans Typewriter;DejaVu Sans Mono;Bitstream Vera Sans Mono;Liberation Mono;Nimbus Mono L;Monaco;Courier New;Courier;monospace"/>
+          <w:b w:val="false"/>
+          <w:b w:val="false"/>
+          <w:i w:val="false"/>
+          <w:i w:val="false"/>
+          <w:caps w:val="false"/>
+          <w:smallCaps w:val="false"/>
+          <w:color w:val="404040"/>
+          <w:spacing w:val="0"/>
+          <w:sz w:val="18"/>
+          <w:szCs w:val="36"/>
+          <w:lang w:val="es-HN"/>
+        </w:rPr>
+      </w:pPr>
+      <w:r>
+        <w:rPr>
+          <w:rFonts w:ascii="Consolas;Andale Mono WT;Andale Mono;Lucida Console;Lucida Sans Typewriter;DejaVu Sans Mono;Bitstream Vera Sans Mono;Liberation Mono;Nimbus Mono L;Monaco;Courier New;Courier;monospace" w:hAnsi="Consolas;Andale Mono WT;Andale Mono;Lucida Console;Lucida Sans Typewriter;DejaVu Sans Mono;Bitstream Vera Sans Mono;Liberation Mono;Nimbus Mono L;Monaco;Courier New;Courier;monospace"/>
+          <w:b w:val="false"/>
+          <w:bCs w:val="false"/>
+          <w:i w:val="false"/>
+          <w:caps w:val="false"/>
+          <w:smallCaps w:val="false"/>
+          <w:color w:val="404040"/>
+          <w:spacing w:val="0"/>
+          <w:sz w:val="18"/>
+          <w:szCs w:val="36"/>
+          <w:lang w:val="es-ES"/>
+        </w:rPr>
+        <w:t>{/</w:t>
+      </w:r>
+      <w:r>
+        <w:rPr>
+          <w:rFonts w:ascii="Consolas;Andale Mono WT;Andale Mono;Lucida Console;Lucida Sans Typewriter;DejaVu Sans Mono;Bitstream Vera Sans Mono;Liberation Mono;Nimbus Mono L;Monaco;Courier New;Courier;monospace" w:hAnsi="Consolas;Andale Mono WT;Andale Mono;Lucida Console;Lucida Sans Typewriter;DejaVu Sans Mono;Bitstream Vera Sans Mono;Liberation Mono;Nimbus Mono L;Monaco;Courier New;Courier;monospace"/>
+          <w:b w:val="false"/>
+          <w:bCs w:val="false"/>
+          <w:i w:val="false"/>
+          <w:caps w:val="false"/>
+          <w:smallCaps w:val="false"/>
+          <w:color w:val="404040"/>
+          <w:spacing w:val="0"/>
+          <w:sz w:val="18"/>
+          <w:szCs w:val="36"/>
+          <w:lang w:val="en-CA"/>
+        </w:rPr>
+        <w:t>semanas</w:t>
+      </w:r>
+      <w:r>
+        <w:rPr>
+          <w:rFonts w:ascii="Consolas;Andale Mono WT;Andale Mono;Lucida Console;Lucida Sans Typewriter;DejaVu Sans Mono;Bitstream Vera Sans Mono;Liberation Mono;Nimbus Mono L;Monaco;Courier New;Courier;monospace" w:hAnsi="Consolas;Andale Mono WT;Andale Mono;Lucida Console;Lucida Sans Typewriter;DejaVu Sans Mono;Bitstream Vera Sans Mono;Liberation Mono;Nimbus Mono L;Monaco;Courier New;Courier;monospace"/>
+          <w:b w:val="false"/>
+          <w:bCs w:val="false"/>
+          <w:i w:val="false"/>
+          <w:caps w:val="false"/>
+          <w:smallCaps w:val="false"/>
+          <w:color w:val="404040"/>
+          <w:spacing w:val="0"/>
+          <w:sz w:val="18"/>
+          <w:szCs w:val="36"/>
+          <w:lang w:val="es-ES"/>
+        </w:rPr>
+        <w:t>}</w:t>
       </w:r>
       <w:r>
         <w:br w:type="page"/>
@@ -7656,6 +7669,203 @@
       <w:rFonts w:cs="Wingdings"/>
     </w:rPr>
   </w:style>
+  <w:style w:type="character" w:styleId="ListLabel112">
+    <w:name w:val="ListLabel 112"/>
+    <w:qFormat/>
+    <w:rPr>
+      <w:rFonts w:cs="Symbol"/>
+      <w:color w:val="575A5D"/>
+      <w:sz w:val="24"/>
+    </w:rPr>
+  </w:style>
+  <w:style w:type="character" w:styleId="ListLabel113">
+    <w:name w:val="ListLabel 113"/>
+    <w:qFormat/>
+    <w:rPr>
+      <w:rFonts w:cs="Courier New"/>
+    </w:rPr>
+  </w:style>
+  <w:style w:type="character" w:styleId="ListLabel114">
+    <w:name w:val="ListLabel 114"/>
+    <w:qFormat/>
+    <w:rPr>
+      <w:rFonts w:cs="Wingdings"/>
+    </w:rPr>
+  </w:style>
+  <w:style w:type="character" w:styleId="ListLabel115">
+    <w:name w:val="ListLabel 115"/>
+    <w:qFormat/>
+    <w:rPr>
+      <w:rFonts w:cs="Symbol"/>
+    </w:rPr>
+  </w:style>
+  <w:style w:type="character" w:styleId="ListLabel116">
+    <w:name w:val="ListLabel 116"/>
+    <w:qFormat/>
+    <w:rPr>
+      <w:rFonts w:cs="Courier New"/>
+    </w:rPr>
+  </w:style>
+  <w:style w:type="character" w:styleId="ListLabel117">
+    <w:name w:val="ListLabel 117"/>
+    <w:qFormat/>
+    <w:rPr>
+      <w:rFonts w:cs="Wingdings"/>
+    </w:rPr>
+  </w:style>
+  <w:style w:type="character" w:styleId="ListLabel118">
+    <w:name w:val="ListLabel 118"/>
+    <w:qFormat/>
+    <w:rPr>
+      <w:rFonts w:cs="Symbol"/>
+    </w:rPr>
+  </w:style>
+  <w:style w:type="character" w:styleId="ListLabel119">
+    <w:name w:val="ListLabel 119"/>
+    <w:qFormat/>
+    <w:rPr>
+      <w:rFonts w:cs="Courier New"/>
+    </w:rPr>
+  </w:style>
+  <w:style w:type="character" w:styleId="ListLabel120">
+    <w:name w:val="ListLabel 120"/>
+    <w:qFormat/>
+    <w:rPr>
+      <w:rFonts w:cs="Wingdings"/>
+    </w:rPr>
+  </w:style>
+  <w:style w:type="character" w:styleId="ListLabel121">
+    <w:name w:val="ListLabel 121"/>
+    <w:qFormat/>
+    <w:rPr>
+      <w:rFonts w:cs="Symbol"/>
+      <w:b/>
+      <w:color w:val="BE8900"/>
+      <w:sz w:val="24"/>
+    </w:rPr>
+  </w:style>
+  <w:style w:type="character" w:styleId="ListLabel122">
+    <w:name w:val="ListLabel 122"/>
+    <w:qFormat/>
+    <w:rPr>
+      <w:rFonts w:cs="Courier New"/>
+    </w:rPr>
+  </w:style>
+  <w:style w:type="character" w:styleId="ListLabel123">
+    <w:name w:val="ListLabel 123"/>
+    <w:qFormat/>
+    <w:rPr>
+      <w:rFonts w:cs="Wingdings"/>
+    </w:rPr>
+  </w:style>
+  <w:style w:type="character" w:styleId="ListLabel124">
+    <w:name w:val="ListLabel 124"/>
+    <w:qFormat/>
+    <w:rPr>
+      <w:rFonts w:cs="Symbol"/>
+    </w:rPr>
+  </w:style>
+  <w:style w:type="character" w:styleId="ListLabel125">
+    <w:name w:val="ListLabel 125"/>
+    <w:qFormat/>
+    <w:rPr>
+      <w:rFonts w:cs="Courier New"/>
+    </w:rPr>
+  </w:style>
+  <w:style w:type="character" w:styleId="ListLabel126">
+    <w:name w:val="ListLabel 126"/>
+    <w:qFormat/>
+    <w:rPr>
+      <w:rFonts w:cs="Wingdings"/>
+    </w:rPr>
+  </w:style>
+  <w:style w:type="character" w:styleId="ListLabel127">
+    <w:name w:val="ListLabel 127"/>
+    <w:qFormat/>
+    <w:rPr>
+      <w:rFonts w:cs="Symbol"/>
+    </w:rPr>
+  </w:style>
+  <w:style w:type="character" w:styleId="ListLabel128">
+    <w:name w:val="ListLabel 128"/>
+    <w:qFormat/>
+    <w:rPr>
+      <w:rFonts w:cs="Courier New"/>
+    </w:rPr>
+  </w:style>
+  <w:style w:type="character" w:styleId="ListLabel129">
+    <w:name w:val="ListLabel 129"/>
+    <w:qFormat/>
+    <w:rPr>
+      <w:rFonts w:cs="Wingdings"/>
+    </w:rPr>
+  </w:style>
+  <w:style w:type="character" w:styleId="ListLabel130">
+    <w:name w:val="ListLabel 130"/>
+    <w:qFormat/>
+    <w:rPr>
+      <w:rFonts w:cs="Symbol"/>
+      <w:color w:val="7E0024"/>
+      <w:sz w:val="24"/>
+      <w:szCs w:val="22"/>
+    </w:rPr>
+  </w:style>
+  <w:style w:type="character" w:styleId="ListLabel131">
+    <w:name w:val="ListLabel 131"/>
+    <w:qFormat/>
+    <w:rPr>
+      <w:rFonts w:cs="Courier New"/>
+    </w:rPr>
+  </w:style>
+  <w:style w:type="character" w:styleId="ListLabel132">
+    <w:name w:val="ListLabel 132"/>
+    <w:qFormat/>
+    <w:rPr>
+      <w:rFonts w:cs="Wingdings"/>
+    </w:rPr>
+  </w:style>
+  <w:style w:type="character" w:styleId="ListLabel133">
+    <w:name w:val="ListLabel 133"/>
+    <w:qFormat/>
+    <w:rPr>
+      <w:rFonts w:cs="Symbol"/>
+    </w:rPr>
+  </w:style>
+  <w:style w:type="character" w:styleId="ListLabel134">
+    <w:name w:val="ListLabel 134"/>
+    <w:qFormat/>
+    <w:rPr>
+      <w:rFonts w:cs="Courier New"/>
+    </w:rPr>
+  </w:style>
+  <w:style w:type="character" w:styleId="ListLabel135">
+    <w:name w:val="ListLabel 135"/>
+    <w:qFormat/>
+    <w:rPr>
+      <w:rFonts w:cs="Wingdings"/>
+    </w:rPr>
+  </w:style>
+  <w:style w:type="character" w:styleId="ListLabel136">
+    <w:name w:val="ListLabel 136"/>
+    <w:qFormat/>
+    <w:rPr>
+      <w:rFonts w:cs="Symbol"/>
+    </w:rPr>
+  </w:style>
+  <w:style w:type="character" w:styleId="ListLabel137">
+    <w:name w:val="ListLabel 137"/>
+    <w:qFormat/>
+    <w:rPr>
+      <w:rFonts w:cs="Courier New"/>
+    </w:rPr>
+  </w:style>
+  <w:style w:type="character" w:styleId="ListLabel138">
+    <w:name w:val="ListLabel 138"/>
+    <w:qFormat/>
+    <w:rPr>
+      <w:rFonts w:cs="Wingdings"/>
+    </w:rPr>
+  </w:style>
   <w:style w:type="paragraph" w:styleId="Heading">
     <w:name w:val="Heading"/>
     <w:basedOn w:val="Normal"/>

</xml_diff>

<commit_message>
Add counsel sheet to each on own page
</commit_message>
<xml_diff>
--- a/src/assets/examples/S-140-S-template.docx
+++ b/src/assets/examples/S-140-S-template.docx
@@ -71,7 +71,7 @@
         <w:tblInd w:w="0" w:type="dxa"/>
         <w:tblCellMar>
           <w:top w:w="0" w:type="dxa"/>
-          <w:left w:w="128" w:type="dxa"/>
+          <w:left w:w="133" w:type="dxa"/>
           <w:bottom w:w="0" w:type="dxa"/>
           <w:right w:w="108" w:type="dxa"/>
         </w:tblCellMar>
@@ -208,7 +208,7 @@
         <w:tblInd w:w="0" w:type="dxa"/>
         <w:tblCellMar>
           <w:top w:w="0" w:type="dxa"/>
-          <w:left w:w="128" w:type="dxa"/>
+          <w:left w:w="133" w:type="dxa"/>
           <w:bottom w:w="0" w:type="dxa"/>
           <w:right w:w="108" w:type="dxa"/>
         </w:tblCellMar>
@@ -216,8 +216,8 @@
       </w:tblPr>
       <w:tblGrid>
         <w:gridCol w:w="1814"/>
-        <w:gridCol w:w="1364"/>
-        <w:gridCol w:w="1"/>
+        <w:gridCol w:w="1363"/>
+        <w:gridCol w:w="2"/>
         <w:gridCol w:w="4470"/>
         <w:gridCol w:w="819"/>
         <w:gridCol w:w="2307"/>
@@ -228,7 +228,7 @@
         </w:trPr>
         <w:tc>
           <w:tcPr>
-            <w:tcW w:w="3178" w:type="dxa"/>
+            <w:tcW w:w="3177" w:type="dxa"/>
             <w:gridSpan w:val="2"/>
             <w:tcBorders>
               <w:top w:val="nil"/>
@@ -260,7 +260,7 @@
         </w:tc>
         <w:tc>
           <w:tcPr>
-            <w:tcW w:w="7597" w:type="dxa"/>
+            <w:tcW w:w="7598" w:type="dxa"/>
             <w:gridSpan w:val="4"/>
             <w:tcBorders>
               <w:top w:val="nil"/>
@@ -490,7 +490,7 @@
         <w:tblInd w:w="0" w:type="dxa"/>
         <w:tblCellMar>
           <w:top w:w="0" w:type="dxa"/>
-          <w:left w:w="128" w:type="dxa"/>
+          <w:left w:w="133" w:type="dxa"/>
           <w:bottom w:w="0" w:type="dxa"/>
           <w:right w:w="108" w:type="dxa"/>
         </w:tblCellMar>
@@ -781,7 +781,7 @@
         <w:tblInd w:w="0" w:type="dxa"/>
         <w:tblCellMar>
           <w:top w:w="0" w:type="dxa"/>
-          <w:left w:w="128" w:type="dxa"/>
+          <w:left w:w="133" w:type="dxa"/>
           <w:bottom w:w="0" w:type="dxa"/>
           <w:right w:w="108" w:type="dxa"/>
         </w:tblCellMar>
@@ -792,8 +792,8 @@
         <w:gridCol w:w="4025"/>
         <w:gridCol w:w="2426"/>
         <w:gridCol w:w="1"/>
-        <w:gridCol w:w="2"/>
-        <w:gridCol w:w="3357"/>
+        <w:gridCol w:w="3"/>
+        <w:gridCol w:w="3356"/>
       </w:tblGrid>
       <w:tr>
         <w:trPr>
@@ -1200,7 +1200,7 @@
         </w:tc>
         <w:tc>
           <w:tcPr>
-            <w:tcW w:w="2429" w:type="dxa"/>
+            <w:tcW w:w="2430" w:type="dxa"/>
             <w:gridSpan w:val="3"/>
             <w:tcBorders>
               <w:top w:val="nil"/>
@@ -1240,7 +1240,7 @@
         </w:tc>
         <w:tc>
           <w:tcPr>
-            <w:tcW w:w="3357" w:type="dxa"/>
+            <w:tcW w:w="3356" w:type="dxa"/>
             <w:tcBorders>
               <w:top w:val="nil"/>
               <w:left w:val="nil"/>
@@ -1343,7 +1343,7 @@
         <w:tblInd w:w="0" w:type="dxa"/>
         <w:tblCellMar>
           <w:top w:w="0" w:type="dxa"/>
-          <w:left w:w="128" w:type="dxa"/>
+          <w:left w:w="133" w:type="dxa"/>
           <w:bottom w:w="0" w:type="dxa"/>
           <w:right w:w="108" w:type="dxa"/>
         </w:tblCellMar>
@@ -1352,11 +1352,11 @@
       <w:tblGrid>
         <w:gridCol w:w="963"/>
         <w:gridCol w:w="3062"/>
-        <w:gridCol w:w="990"/>
+        <w:gridCol w:w="989"/>
         <w:gridCol w:w="3"/>
         <w:gridCol w:w="1040"/>
         <w:gridCol w:w="2"/>
-        <w:gridCol w:w="4715"/>
+        <w:gridCol w:w="4716"/>
       </w:tblGrid>
       <w:tr>
         <w:trPr>
@@ -1364,7 +1364,7 @@
         </w:trPr>
         <w:tc>
           <w:tcPr>
-            <w:tcW w:w="5015" w:type="dxa"/>
+            <w:tcW w:w="5014" w:type="dxa"/>
             <w:gridSpan w:val="3"/>
             <w:tcBorders>
               <w:top w:val="nil"/>
@@ -1439,7 +1439,7 @@
         </w:tc>
         <w:tc>
           <w:tcPr>
-            <w:tcW w:w="4717" w:type="dxa"/>
+            <w:tcW w:w="4718" w:type="dxa"/>
             <w:gridSpan w:val="2"/>
             <w:tcBorders>
               <w:top w:val="nil"/>
@@ -1633,7 +1633,7 @@
         </w:tc>
         <w:tc>
           <w:tcPr>
-            <w:tcW w:w="993" w:type="dxa"/>
+            <w:tcW w:w="992" w:type="dxa"/>
             <w:gridSpan w:val="2"/>
             <w:tcBorders>
               <w:top w:val="nil"/>
@@ -1711,7 +1711,7 @@
         </w:tc>
         <w:tc>
           <w:tcPr>
-            <w:tcW w:w="4715" w:type="dxa"/>
+            <w:tcW w:w="4716" w:type="dxa"/>
             <w:tcBorders>
               <w:top w:val="nil"/>
               <w:left w:val="nil"/>
@@ -1890,7 +1890,7 @@
         </w:tc>
         <w:tc>
           <w:tcPr>
-            <w:tcW w:w="993" w:type="dxa"/>
+            <w:tcW w:w="992" w:type="dxa"/>
             <w:gridSpan w:val="2"/>
             <w:tcBorders>
               <w:top w:val="nil"/>
@@ -1968,7 +1968,7 @@
         </w:tc>
         <w:tc>
           <w:tcPr>
-            <w:tcW w:w="4715" w:type="dxa"/>
+            <w:tcW w:w="4716" w:type="dxa"/>
             <w:tcBorders>
               <w:top w:val="nil"/>
               <w:left w:val="nil"/>
@@ -2144,7 +2144,7 @@
         </w:tc>
         <w:tc>
           <w:tcPr>
-            <w:tcW w:w="993" w:type="dxa"/>
+            <w:tcW w:w="992" w:type="dxa"/>
             <w:gridSpan w:val="2"/>
             <w:tcBorders>
               <w:top w:val="nil"/>
@@ -2222,7 +2222,7 @@
         </w:tc>
         <w:tc>
           <w:tcPr>
-            <w:tcW w:w="4715" w:type="dxa"/>
+            <w:tcW w:w="4716" w:type="dxa"/>
             <w:tcBorders>
               <w:top w:val="nil"/>
               <w:left w:val="nil"/>
@@ -2389,7 +2389,7 @@
         <w:tblInd w:w="0" w:type="dxa"/>
         <w:tblCellMar>
           <w:top w:w="0" w:type="dxa"/>
-          <w:left w:w="128" w:type="dxa"/>
+          <w:left w:w="133" w:type="dxa"/>
           <w:bottom w:w="0" w:type="dxa"/>
           <w:right w:w="108" w:type="dxa"/>
         </w:tblCellMar>
@@ -2636,7 +2636,7 @@
         <w:tblInd w:w="12" w:type="dxa"/>
         <w:tblCellMar>
           <w:top w:w="0" w:type="dxa"/>
-          <w:left w:w="128" w:type="dxa"/>
+          <w:left w:w="133" w:type="dxa"/>
           <w:bottom w:w="0" w:type="dxa"/>
           <w:right w:w="108" w:type="dxa"/>
         </w:tblCellMar>
@@ -2648,8 +2648,8 @@
         <w:gridCol w:w="125"/>
         <w:gridCol w:w="99"/>
         <w:gridCol w:w="1591"/>
-        <w:gridCol w:w="1"/>
-        <w:gridCol w:w="3347"/>
+        <w:gridCol w:w="2"/>
+        <w:gridCol w:w="3346"/>
       </w:tblGrid>
       <w:tr>
         <w:trPr>
@@ -3318,7 +3318,7 @@
         </w:tc>
         <w:tc>
           <w:tcPr>
-            <w:tcW w:w="1691" w:type="dxa"/>
+            <w:tcW w:w="1692" w:type="dxa"/>
             <w:gridSpan w:val="3"/>
             <w:tcBorders>
               <w:top w:val="nil"/>
@@ -3354,7 +3354,7 @@
         </w:tc>
         <w:tc>
           <w:tcPr>
-            <w:tcW w:w="3347" w:type="dxa"/>
+            <w:tcW w:w="3346" w:type="dxa"/>
             <w:tcBorders>
               <w:top w:val="nil"/>
               <w:left w:val="nil"/>
@@ -4091,51 +4091,8 @@
       <w:pPr>
         <w:pStyle w:val="PreformattedText"/>
         <w:spacing w:lineRule="auto" w:line="240" w:before="0" w:after="0"/>
-        <w:rPr>
-          <w:rFonts w:ascii="Yu Gothic UI Semibold" w:hAnsi="Yu Gothic UI Semibold"/>
-          <w:b w:val="false"/>
-          <w:b w:val="false"/>
-          <w:bCs w:val="false"/>
-          <w:i w:val="false"/>
-          <w:i w:val="false"/>
-          <w:caps w:val="false"/>
-          <w:smallCaps w:val="false"/>
-          <w:color w:val="404040"/>
-          <w:spacing w:val="0"/>
-          <w:sz w:val="28"/>
-          <w:szCs w:val="28"/>
-          <w:lang w:val="es-HN"/>
-        </w:rPr>
-      </w:pPr>
-      <w:r>
-        <w:rPr>
-          <w:rFonts w:ascii="Yu Gothic UI Semibold" w:hAnsi="Yu Gothic UI Semibold"/>
-          <w:b w:val="false"/>
-          <w:bCs w:val="false"/>
-          <w:i w:val="false"/>
-          <w:caps w:val="false"/>
-          <w:smallCaps w:val="false"/>
-          <w:color w:val="404040"/>
-          <w:spacing w:val="0"/>
-          <w:sz w:val="28"/>
-          <w:szCs w:val="28"/>
-          <w:lang w:val="es-HN"/>
-        </w:rPr>
-      </w:r>
-    </w:p>
-    <w:p>
-      <w:pPr>
-        <w:pStyle w:val="PreformattedText"/>
-        <w:spacing w:lineRule="auto" w:line="240" w:before="0" w:after="0"/>
         <w:jc w:val="center"/>
-        <w:rPr>
-          <w:rFonts w:ascii="Candara" w:hAnsi="Candara"/>
-          <w:b/>
-          <w:b/>
-          <w:bCs/>
-          <w:sz w:val="44"/>
-          <w:szCs w:val="44"/>
-        </w:rPr>
+        <w:rPr/>
       </w:pPr>
       <w:r>
         <w:br w:type="column"/>
@@ -4419,7 +4376,7 @@
       <w:tblPr>
         <w:tblW w:w="10867" w:type="dxa"/>
         <w:jc w:val="left"/>
-        <w:tblInd w:w="182" w:type="dxa"/>
+        <w:tblInd w:w="180" w:type="dxa"/>
         <w:tblBorders>
           <w:top w:val="single" w:sz="2" w:space="0" w:color="000001"/>
           <w:left w:val="single" w:sz="2" w:space="0" w:color="000001"/>
@@ -4428,20 +4385,20 @@
         </w:tblBorders>
         <w:tblCellMar>
           <w:top w:w="55" w:type="dxa"/>
-          <w:left w:w="45" w:type="dxa"/>
+          <w:left w:w="42" w:type="dxa"/>
           <w:bottom w:w="55" w:type="dxa"/>
           <w:right w:w="55" w:type="dxa"/>
         </w:tblCellMar>
       </w:tblPr>
       <w:tblGrid>
         <w:gridCol w:w="1424"/>
-        <w:gridCol w:w="1577"/>
-        <w:gridCol w:w="2251"/>
-        <w:gridCol w:w="574"/>
+        <w:gridCol w:w="1578"/>
+        <w:gridCol w:w="2252"/>
+        <w:gridCol w:w="573"/>
         <w:gridCol w:w="525"/>
-        <w:gridCol w:w="2828"/>
+        <w:gridCol w:w="2829"/>
         <w:gridCol w:w="423"/>
-        <w:gridCol w:w="1263"/>
+        <w:gridCol w:w="1261"/>
       </w:tblGrid>
       <w:tr>
         <w:trPr/>
@@ -4456,7 +4413,7 @@
             </w:tcBorders>
             <w:shd w:fill="auto" w:val="clear"/>
             <w:tcMar>
-              <w:left w:w="45" w:type="dxa"/>
+              <w:left w:w="42" w:type="dxa"/>
             </w:tcMar>
           </w:tcPr>
           <w:p>
@@ -4487,7 +4444,7 @@
         </w:tc>
         <w:tc>
           <w:tcPr>
-            <w:tcW w:w="1577" w:type="dxa"/>
+            <w:tcW w:w="1578" w:type="dxa"/>
             <w:tcBorders>
               <w:top w:val="single" w:sz="2" w:space="0" w:color="000001"/>
               <w:left w:val="single" w:sz="2" w:space="0" w:color="000001"/>
@@ -4496,7 +4453,7 @@
             </w:tcBorders>
             <w:shd w:fill="auto" w:val="clear"/>
             <w:tcMar>
-              <w:left w:w="45" w:type="dxa"/>
+              <w:left w:w="42" w:type="dxa"/>
             </w:tcMar>
           </w:tcPr>
           <w:p>
@@ -4527,7 +4484,7 @@
         </w:tc>
         <w:tc>
           <w:tcPr>
-            <w:tcW w:w="2251" w:type="dxa"/>
+            <w:tcW w:w="2252" w:type="dxa"/>
             <w:tcBorders>
               <w:top w:val="single" w:sz="2" w:space="0" w:color="000001"/>
               <w:left w:val="single" w:sz="2" w:space="0" w:color="000001"/>
@@ -4536,7 +4493,7 @@
             </w:tcBorders>
             <w:shd w:fill="auto" w:val="clear"/>
             <w:tcMar>
-              <w:left w:w="45" w:type="dxa"/>
+              <w:left w:w="42" w:type="dxa"/>
             </w:tcMar>
           </w:tcPr>
           <w:p>
@@ -4567,7 +4524,7 @@
         </w:tc>
         <w:tc>
           <w:tcPr>
-            <w:tcW w:w="1099" w:type="dxa"/>
+            <w:tcW w:w="1098" w:type="dxa"/>
             <w:gridSpan w:val="2"/>
             <w:tcBorders>
               <w:top w:val="single" w:sz="2" w:space="0" w:color="000001"/>
@@ -4577,7 +4534,7 @@
             </w:tcBorders>
             <w:shd w:fill="auto" w:val="clear"/>
             <w:tcMar>
-              <w:left w:w="45" w:type="dxa"/>
+              <w:left w:w="42" w:type="dxa"/>
             </w:tcMar>
           </w:tcPr>
           <w:p>
@@ -4608,7 +4565,7 @@
         </w:tc>
         <w:tc>
           <w:tcPr>
-            <w:tcW w:w="2828" w:type="dxa"/>
+            <w:tcW w:w="2829" w:type="dxa"/>
             <w:tcBorders>
               <w:top w:val="single" w:sz="2" w:space="0" w:color="000001"/>
               <w:left w:val="single" w:sz="2" w:space="0" w:color="000001"/>
@@ -4617,7 +4574,7 @@
             </w:tcBorders>
             <w:shd w:fill="auto" w:val="clear"/>
             <w:tcMar>
-              <w:left w:w="45" w:type="dxa"/>
+              <w:left w:w="42" w:type="dxa"/>
             </w:tcMar>
           </w:tcPr>
           <w:p>
@@ -4657,7 +4614,7 @@
             </w:tcBorders>
             <w:shd w:fill="auto" w:val="clear"/>
             <w:tcMar>
-              <w:left w:w="45" w:type="dxa"/>
+              <w:left w:w="42" w:type="dxa"/>
             </w:tcMar>
           </w:tcPr>
           <w:p>
@@ -4702,7 +4659,7 @@
         </w:tc>
         <w:tc>
           <w:tcPr>
-            <w:tcW w:w="1263" w:type="dxa"/>
+            <w:tcW w:w="1261" w:type="dxa"/>
             <w:tcBorders>
               <w:top w:val="single" w:sz="2" w:space="0" w:color="000001"/>
               <w:left w:val="single" w:sz="2" w:space="0" w:color="000001"/>
@@ -4713,7 +4670,7 @@
             </w:tcBorders>
             <w:shd w:fill="auto" w:val="clear"/>
             <w:tcMar>
-              <w:left w:w="45" w:type="dxa"/>
+              <w:left w:w="42" w:type="dxa"/>
             </w:tcMar>
           </w:tcPr>
           <w:p>
@@ -4756,7 +4713,7 @@
             </w:tcBorders>
             <w:shd w:fill="auto" w:val="clear"/>
             <w:tcMar>
-              <w:left w:w="45" w:type="dxa"/>
+              <w:left w:w="42" w:type="dxa"/>
             </w:tcMar>
           </w:tcPr>
           <w:p>
@@ -4775,7 +4732,7 @@
         </w:tc>
         <w:tc>
           <w:tcPr>
-            <w:tcW w:w="1577" w:type="dxa"/>
+            <w:tcW w:w="1578" w:type="dxa"/>
             <w:tcBorders>
               <w:top w:val="single" w:sz="2" w:space="0" w:color="000001"/>
               <w:left w:val="single" w:sz="2" w:space="0" w:color="000001"/>
@@ -4784,7 +4741,7 @@
             </w:tcBorders>
             <w:shd w:fill="auto" w:val="clear"/>
             <w:tcMar>
-              <w:left w:w="45" w:type="dxa"/>
+              <w:left w:w="42" w:type="dxa"/>
             </w:tcMar>
           </w:tcPr>
           <w:p>
@@ -4805,7 +4762,7 @@
         </w:tc>
         <w:tc>
           <w:tcPr>
-            <w:tcW w:w="2251" w:type="dxa"/>
+            <w:tcW w:w="2252" w:type="dxa"/>
             <w:tcBorders>
               <w:top w:val="single" w:sz="2" w:space="0" w:color="000001"/>
               <w:left w:val="single" w:sz="2" w:space="0" w:color="000001"/>
@@ -4814,7 +4771,7 @@
             </w:tcBorders>
             <w:shd w:fill="auto" w:val="clear"/>
             <w:tcMar>
-              <w:left w:w="45" w:type="dxa"/>
+              <w:left w:w="42" w:type="dxa"/>
             </w:tcMar>
           </w:tcPr>
           <w:p>
@@ -4835,7 +4792,7 @@
         </w:tc>
         <w:tc>
           <w:tcPr>
-            <w:tcW w:w="574" w:type="dxa"/>
+            <w:tcW w:w="573" w:type="dxa"/>
             <w:tcBorders>
               <w:top w:val="single" w:sz="2" w:space="0" w:color="000001"/>
               <w:left w:val="single" w:sz="2" w:space="0" w:color="000001"/>
@@ -4844,7 +4801,7 @@
             </w:tcBorders>
             <w:shd w:fill="auto" w:val="clear"/>
             <w:tcMar>
-              <w:left w:w="45" w:type="dxa"/>
+              <w:left w:w="42" w:type="dxa"/>
             </w:tcMar>
           </w:tcPr>
           <w:p>
@@ -4869,7 +4826,7 @@
             </w:tcBorders>
             <w:shd w:fill="auto" w:val="clear"/>
             <w:tcMar>
-              <w:left w:w="45" w:type="dxa"/>
+              <w:left w:w="42" w:type="dxa"/>
             </w:tcMar>
           </w:tcPr>
           <w:p>
@@ -4885,7 +4842,7 @@
         </w:tc>
         <w:tc>
           <w:tcPr>
-            <w:tcW w:w="2828" w:type="dxa"/>
+            <w:tcW w:w="2829" w:type="dxa"/>
             <w:tcBorders>
               <w:top w:val="single" w:sz="2" w:space="0" w:color="000001"/>
               <w:left w:val="single" w:sz="2" w:space="0" w:color="000001"/>
@@ -4894,7 +4851,7 @@
             </w:tcBorders>
             <w:shd w:fill="auto" w:val="clear"/>
             <w:tcMar>
-              <w:left w:w="45" w:type="dxa"/>
+              <w:left w:w="42" w:type="dxa"/>
             </w:tcMar>
           </w:tcPr>
           <w:p>
@@ -4919,7 +4876,7 @@
             </w:tcBorders>
             <w:shd w:fill="auto" w:val="clear"/>
             <w:tcMar>
-              <w:left w:w="45" w:type="dxa"/>
+              <w:left w:w="42" w:type="dxa"/>
             </w:tcMar>
           </w:tcPr>
           <w:p>
@@ -4935,7 +4892,7 @@
         </w:tc>
         <w:tc>
           <w:tcPr>
-            <w:tcW w:w="1263" w:type="dxa"/>
+            <w:tcW w:w="1261" w:type="dxa"/>
             <w:tcBorders>
               <w:top w:val="single" w:sz="2" w:space="0" w:color="000001"/>
               <w:left w:val="single" w:sz="2" w:space="0" w:color="000001"/>
@@ -4946,7 +4903,7 @@
             </w:tcBorders>
             <w:shd w:fill="auto" w:val="clear"/>
             <w:tcMar>
-              <w:left w:w="45" w:type="dxa"/>
+              <w:left w:w="42" w:type="dxa"/>
             </w:tcMar>
           </w:tcPr>
           <w:p>
@@ -4974,7 +4931,7 @@
             </w:tcBorders>
             <w:shd w:fill="auto" w:val="clear"/>
             <w:tcMar>
-              <w:left w:w="45" w:type="dxa"/>
+              <w:left w:w="42" w:type="dxa"/>
             </w:tcMar>
           </w:tcPr>
           <w:p>
@@ -4995,7 +4952,7 @@
         </w:tc>
         <w:tc>
           <w:tcPr>
-            <w:tcW w:w="1577" w:type="dxa"/>
+            <w:tcW w:w="1578" w:type="dxa"/>
             <w:tcBorders>
               <w:top w:val="single" w:sz="2" w:space="0" w:color="000001"/>
               <w:left w:val="single" w:sz="2" w:space="0" w:color="000001"/>
@@ -5004,7 +4961,7 @@
             </w:tcBorders>
             <w:shd w:fill="auto" w:val="clear"/>
             <w:tcMar>
-              <w:left w:w="45" w:type="dxa"/>
+              <w:left w:w="42" w:type="dxa"/>
             </w:tcMar>
           </w:tcPr>
           <w:p>
@@ -5025,7 +4982,7 @@
         </w:tc>
         <w:tc>
           <w:tcPr>
-            <w:tcW w:w="2251" w:type="dxa"/>
+            <w:tcW w:w="2252" w:type="dxa"/>
             <w:tcBorders>
               <w:top w:val="single" w:sz="2" w:space="0" w:color="000001"/>
               <w:left w:val="single" w:sz="2" w:space="0" w:color="000001"/>
@@ -5034,7 +4991,7 @@
             </w:tcBorders>
             <w:shd w:fill="auto" w:val="clear"/>
             <w:tcMar>
-              <w:left w:w="45" w:type="dxa"/>
+              <w:left w:w="42" w:type="dxa"/>
             </w:tcMar>
           </w:tcPr>
           <w:p>
@@ -5055,7 +5012,7 @@
         </w:tc>
         <w:tc>
           <w:tcPr>
-            <w:tcW w:w="574" w:type="dxa"/>
+            <w:tcW w:w="573" w:type="dxa"/>
             <w:tcBorders>
               <w:top w:val="single" w:sz="2" w:space="0" w:color="000001"/>
               <w:left w:val="single" w:sz="2" w:space="0" w:color="000001"/>
@@ -5064,7 +5021,7 @@
             </w:tcBorders>
             <w:shd w:fill="auto" w:val="clear"/>
             <w:tcMar>
-              <w:left w:w="45" w:type="dxa"/>
+              <w:left w:w="42" w:type="dxa"/>
             </w:tcMar>
           </w:tcPr>
           <w:p>
@@ -5089,7 +5046,7 @@
             </w:tcBorders>
             <w:shd w:fill="auto" w:val="clear"/>
             <w:tcMar>
-              <w:left w:w="45" w:type="dxa"/>
+              <w:left w:w="42" w:type="dxa"/>
             </w:tcMar>
           </w:tcPr>
           <w:p>
@@ -5105,7 +5062,7 @@
         </w:tc>
         <w:tc>
           <w:tcPr>
-            <w:tcW w:w="2828" w:type="dxa"/>
+            <w:tcW w:w="2829" w:type="dxa"/>
             <w:tcBorders>
               <w:top w:val="single" w:sz="2" w:space="0" w:color="000001"/>
               <w:left w:val="single" w:sz="2" w:space="0" w:color="000001"/>
@@ -5114,7 +5071,7 @@
             </w:tcBorders>
             <w:shd w:fill="auto" w:val="clear"/>
             <w:tcMar>
-              <w:left w:w="45" w:type="dxa"/>
+              <w:left w:w="42" w:type="dxa"/>
             </w:tcMar>
           </w:tcPr>
           <w:p>
@@ -5139,7 +5096,7 @@
             </w:tcBorders>
             <w:shd w:fill="auto" w:val="clear"/>
             <w:tcMar>
-              <w:left w:w="45" w:type="dxa"/>
+              <w:left w:w="42" w:type="dxa"/>
             </w:tcMar>
           </w:tcPr>
           <w:p>
@@ -5155,7 +5112,7 @@
         </w:tc>
         <w:tc>
           <w:tcPr>
-            <w:tcW w:w="1263" w:type="dxa"/>
+            <w:tcW w:w="1261" w:type="dxa"/>
             <w:tcBorders>
               <w:top w:val="single" w:sz="2" w:space="0" w:color="000001"/>
               <w:left w:val="single" w:sz="2" w:space="0" w:color="000001"/>
@@ -5166,7 +5123,7 @@
             </w:tcBorders>
             <w:shd w:fill="auto" w:val="clear"/>
             <w:tcMar>
-              <w:left w:w="45" w:type="dxa"/>
+              <w:left w:w="42" w:type="dxa"/>
             </w:tcMar>
           </w:tcPr>
           <w:p>
@@ -5194,7 +5151,7 @@
             </w:tcBorders>
             <w:shd w:fill="auto" w:val="clear"/>
             <w:tcMar>
-              <w:left w:w="45" w:type="dxa"/>
+              <w:left w:w="42" w:type="dxa"/>
             </w:tcMar>
           </w:tcPr>
           <w:p>
@@ -5215,7 +5172,7 @@
         </w:tc>
         <w:tc>
           <w:tcPr>
-            <w:tcW w:w="1577" w:type="dxa"/>
+            <w:tcW w:w="1578" w:type="dxa"/>
             <w:tcBorders>
               <w:top w:val="single" w:sz="2" w:space="0" w:color="000001"/>
               <w:left w:val="single" w:sz="2" w:space="0" w:color="000001"/>
@@ -5224,7 +5181,7 @@
             </w:tcBorders>
             <w:shd w:fill="auto" w:val="clear"/>
             <w:tcMar>
-              <w:left w:w="45" w:type="dxa"/>
+              <w:left w:w="42" w:type="dxa"/>
             </w:tcMar>
           </w:tcPr>
           <w:p>
@@ -5245,7 +5202,7 @@
         </w:tc>
         <w:tc>
           <w:tcPr>
-            <w:tcW w:w="2251" w:type="dxa"/>
+            <w:tcW w:w="2252" w:type="dxa"/>
             <w:tcBorders>
               <w:top w:val="single" w:sz="2" w:space="0" w:color="000001"/>
               <w:left w:val="single" w:sz="2" w:space="0" w:color="000001"/>
@@ -5254,7 +5211,7 @@
             </w:tcBorders>
             <w:shd w:fill="auto" w:val="clear"/>
             <w:tcMar>
-              <w:left w:w="45" w:type="dxa"/>
+              <w:left w:w="42" w:type="dxa"/>
             </w:tcMar>
           </w:tcPr>
           <w:p>
@@ -5275,7 +5232,7 @@
         </w:tc>
         <w:tc>
           <w:tcPr>
-            <w:tcW w:w="574" w:type="dxa"/>
+            <w:tcW w:w="573" w:type="dxa"/>
             <w:tcBorders>
               <w:top w:val="single" w:sz="2" w:space="0" w:color="000001"/>
               <w:left w:val="single" w:sz="2" w:space="0" w:color="000001"/>
@@ -5284,7 +5241,7 @@
             </w:tcBorders>
             <w:shd w:fill="auto" w:val="clear"/>
             <w:tcMar>
-              <w:left w:w="45" w:type="dxa"/>
+              <w:left w:w="42" w:type="dxa"/>
             </w:tcMar>
           </w:tcPr>
           <w:p>
@@ -5309,7 +5266,7 @@
             </w:tcBorders>
             <w:shd w:fill="auto" w:val="clear"/>
             <w:tcMar>
-              <w:left w:w="45" w:type="dxa"/>
+              <w:left w:w="42" w:type="dxa"/>
             </w:tcMar>
           </w:tcPr>
           <w:p>
@@ -5325,7 +5282,7 @@
         </w:tc>
         <w:tc>
           <w:tcPr>
-            <w:tcW w:w="2828" w:type="dxa"/>
+            <w:tcW w:w="2829" w:type="dxa"/>
             <w:tcBorders>
               <w:top w:val="single" w:sz="2" w:space="0" w:color="000001"/>
               <w:left w:val="single" w:sz="2" w:space="0" w:color="000001"/>
@@ -5334,7 +5291,7 @@
             </w:tcBorders>
             <w:shd w:fill="auto" w:val="clear"/>
             <w:tcMar>
-              <w:left w:w="45" w:type="dxa"/>
+              <w:left w:w="42" w:type="dxa"/>
             </w:tcMar>
           </w:tcPr>
           <w:p>
@@ -5359,7 +5316,7 @@
             </w:tcBorders>
             <w:shd w:fill="auto" w:val="clear"/>
             <w:tcMar>
-              <w:left w:w="45" w:type="dxa"/>
+              <w:left w:w="42" w:type="dxa"/>
             </w:tcMar>
           </w:tcPr>
           <w:p>
@@ -5375,7 +5332,7 @@
         </w:tc>
         <w:tc>
           <w:tcPr>
-            <w:tcW w:w="1263" w:type="dxa"/>
+            <w:tcW w:w="1261" w:type="dxa"/>
             <w:tcBorders>
               <w:top w:val="single" w:sz="2" w:space="0" w:color="000001"/>
               <w:left w:val="single" w:sz="2" w:space="0" w:color="000001"/>
@@ -5386,7 +5343,7 @@
             </w:tcBorders>
             <w:shd w:fill="auto" w:val="clear"/>
             <w:tcMar>
-              <w:left w:w="45" w:type="dxa"/>
+              <w:left w:w="42" w:type="dxa"/>
             </w:tcMar>
           </w:tcPr>
           <w:p>
@@ -5414,7 +5371,7 @@
             </w:tcBorders>
             <w:shd w:fill="auto" w:val="clear"/>
             <w:tcMar>
-              <w:left w:w="45" w:type="dxa"/>
+              <w:left w:w="42" w:type="dxa"/>
             </w:tcMar>
           </w:tcPr>
           <w:p>
@@ -5437,13 +5394,24 @@
               </w:rPr>
             </w:pPr>
             <w:r>
-              <w:rPr/>
-            </w:r>
-          </w:p>
-        </w:tc>
-        <w:tc>
-          <w:tcPr>
-            <w:tcW w:w="1577" w:type="dxa"/>
+              <w:rPr>
+                <w:rFonts w:ascii="Consolas;Andale Mono WT;Andale Mono;Lucida Console;Lucida Sans Typewriter;DejaVu Sans Mono;Bitstream Vera Sans Mono;Liberation Mono;Nimbus Mono L;Monaco;Courier New;Courier;monospace" w:hAnsi="Consolas;Andale Mono WT;Andale Mono;Lucida Console;Lucida Sans Typewriter;DejaVu Sans Mono;Bitstream Vera Sans Mono;Liberation Mono;Nimbus Mono L;Monaco;Courier New;Courier;monospace"/>
+                <w:b w:val="false"/>
+                <w:i w:val="false"/>
+                <w:caps w:val="false"/>
+                <w:smallCaps w:val="false"/>
+                <w:color w:val="404040"/>
+                <w:spacing w:val="0"/>
+                <w:sz w:val="18"/>
+                <w:szCs w:val="36"/>
+                <w:lang w:val="es-ES"/>
+              </w:rPr>
+            </w:r>
+          </w:p>
+        </w:tc>
+        <w:tc>
+          <w:tcPr>
+            <w:tcW w:w="1578" w:type="dxa"/>
             <w:tcBorders>
               <w:top w:val="single" w:sz="2" w:space="0" w:color="000001"/>
               <w:left w:val="single" w:sz="2" w:space="0" w:color="000001"/>
@@ -5452,7 +5420,7 @@
             </w:tcBorders>
             <w:shd w:fill="auto" w:val="clear"/>
             <w:tcMar>
-              <w:left w:w="45" w:type="dxa"/>
+              <w:left w:w="42" w:type="dxa"/>
             </w:tcMar>
           </w:tcPr>
           <w:p>
@@ -5468,7 +5436,7 @@
         </w:tc>
         <w:tc>
           <w:tcPr>
-            <w:tcW w:w="2251" w:type="dxa"/>
+            <w:tcW w:w="2252" w:type="dxa"/>
             <w:tcBorders>
               <w:top w:val="single" w:sz="2" w:space="0" w:color="000001"/>
               <w:left w:val="single" w:sz="2" w:space="0" w:color="000001"/>
@@ -5477,7 +5445,7 @@
             </w:tcBorders>
             <w:shd w:fill="auto" w:val="clear"/>
             <w:tcMar>
-              <w:left w:w="45" w:type="dxa"/>
+              <w:left w:w="42" w:type="dxa"/>
             </w:tcMar>
           </w:tcPr>
           <w:p>
@@ -5493,7 +5461,7 @@
         </w:tc>
         <w:tc>
           <w:tcPr>
-            <w:tcW w:w="574" w:type="dxa"/>
+            <w:tcW w:w="573" w:type="dxa"/>
             <w:tcBorders>
               <w:top w:val="single" w:sz="2" w:space="0" w:color="000001"/>
               <w:left w:val="single" w:sz="2" w:space="0" w:color="000001"/>
@@ -5502,7 +5470,7 @@
             </w:tcBorders>
             <w:shd w:fill="auto" w:val="clear"/>
             <w:tcMar>
-              <w:left w:w="45" w:type="dxa"/>
+              <w:left w:w="42" w:type="dxa"/>
             </w:tcMar>
           </w:tcPr>
           <w:p>
@@ -5527,7 +5495,7 @@
             </w:tcBorders>
             <w:shd w:fill="auto" w:val="clear"/>
             <w:tcMar>
-              <w:left w:w="45" w:type="dxa"/>
+              <w:left w:w="42" w:type="dxa"/>
             </w:tcMar>
           </w:tcPr>
           <w:p>
@@ -5543,7 +5511,7 @@
         </w:tc>
         <w:tc>
           <w:tcPr>
-            <w:tcW w:w="2828" w:type="dxa"/>
+            <w:tcW w:w="2829" w:type="dxa"/>
             <w:tcBorders>
               <w:top w:val="single" w:sz="2" w:space="0" w:color="000001"/>
               <w:left w:val="single" w:sz="2" w:space="0" w:color="000001"/>
@@ -5552,7 +5520,7 @@
             </w:tcBorders>
             <w:shd w:fill="auto" w:val="clear"/>
             <w:tcMar>
-              <w:left w:w="45" w:type="dxa"/>
+              <w:left w:w="42" w:type="dxa"/>
             </w:tcMar>
           </w:tcPr>
           <w:p>
@@ -5577,7 +5545,7 @@
             </w:tcBorders>
             <w:shd w:fill="auto" w:val="clear"/>
             <w:tcMar>
-              <w:left w:w="45" w:type="dxa"/>
+              <w:left w:w="42" w:type="dxa"/>
             </w:tcMar>
           </w:tcPr>
           <w:p>
@@ -5593,7 +5561,7 @@
         </w:tc>
         <w:tc>
           <w:tcPr>
-            <w:tcW w:w="1263" w:type="dxa"/>
+            <w:tcW w:w="1261" w:type="dxa"/>
             <w:tcBorders>
               <w:top w:val="single" w:sz="2" w:space="0" w:color="000001"/>
               <w:left w:val="single" w:sz="2" w:space="0" w:color="000001"/>
@@ -5604,7 +5572,7 @@
             </w:tcBorders>
             <w:shd w:fill="auto" w:val="clear"/>
             <w:tcMar>
-              <w:left w:w="45" w:type="dxa"/>
+              <w:left w:w="42" w:type="dxa"/>
             </w:tcMar>
           </w:tcPr>
           <w:p>
@@ -5695,6 +5663,7 @@
           <w:rFonts w:ascii="Consolas;Andale Mono WT;Andale Mono;Lucida Console;Lucida Sans Typewriter;DejaVu Sans Mono;Bitstream Vera Sans Mono;Liberation Mono;Nimbus Mono L;Monaco;Courier New;Courier;monospace" w:hAnsi="Consolas;Andale Mono WT;Andale Mono;Lucida Console;Lucida Sans Typewriter;DejaVu Sans Mono;Bitstream Vera Sans Mono;Liberation Mono;Nimbus Mono L;Monaco;Courier New;Courier;monospace"/>
           <w:b w:val="false"/>
           <w:b w:val="false"/>
+          <w:bCs w:val="false"/>
           <w:i w:val="false"/>
           <w:i w:val="false"/>
           <w:caps w:val="false"/>
@@ -5703,8 +5672,22 @@
           <w:spacing w:val="0"/>
           <w:sz w:val="18"/>
           <w:szCs w:val="36"/>
-          <w:lang w:val="es-HN"/>
+          <w:lang w:val="es-ES"/>
         </w:rPr>
+      </w:pPr>
+      <w:r>
+        <w:rPr/>
+      </w:r>
+      <w:r>
+        <w:br w:type="page"/>
+      </w:r>
+    </w:p>
+    <w:p>
+      <w:pPr>
+        <w:pStyle w:val="PreformattedText"/>
+        <w:spacing w:lineRule="auto" w:line="240" w:before="0" w:after="0"/>
+        <w:jc w:val="center"/>
+        <w:rPr/>
       </w:pPr>
       <w:r>
         <w:rPr>
@@ -7866,6 +7849,203 @@
       <w:rFonts w:cs="Wingdings"/>
     </w:rPr>
   </w:style>
+  <w:style w:type="character" w:styleId="ListLabel139">
+    <w:name w:val="ListLabel 139"/>
+    <w:qFormat/>
+    <w:rPr>
+      <w:rFonts w:cs="Symbol"/>
+      <w:color w:val="575A5D"/>
+      <w:sz w:val="24"/>
+    </w:rPr>
+  </w:style>
+  <w:style w:type="character" w:styleId="ListLabel140">
+    <w:name w:val="ListLabel 140"/>
+    <w:qFormat/>
+    <w:rPr>
+      <w:rFonts w:cs="Courier New"/>
+    </w:rPr>
+  </w:style>
+  <w:style w:type="character" w:styleId="ListLabel141">
+    <w:name w:val="ListLabel 141"/>
+    <w:qFormat/>
+    <w:rPr>
+      <w:rFonts w:cs="Wingdings"/>
+    </w:rPr>
+  </w:style>
+  <w:style w:type="character" w:styleId="ListLabel142">
+    <w:name w:val="ListLabel 142"/>
+    <w:qFormat/>
+    <w:rPr>
+      <w:rFonts w:cs="Symbol"/>
+    </w:rPr>
+  </w:style>
+  <w:style w:type="character" w:styleId="ListLabel143">
+    <w:name w:val="ListLabel 143"/>
+    <w:qFormat/>
+    <w:rPr>
+      <w:rFonts w:cs="Courier New"/>
+    </w:rPr>
+  </w:style>
+  <w:style w:type="character" w:styleId="ListLabel144">
+    <w:name w:val="ListLabel 144"/>
+    <w:qFormat/>
+    <w:rPr>
+      <w:rFonts w:cs="Wingdings"/>
+    </w:rPr>
+  </w:style>
+  <w:style w:type="character" w:styleId="ListLabel145">
+    <w:name w:val="ListLabel 145"/>
+    <w:qFormat/>
+    <w:rPr>
+      <w:rFonts w:cs="Symbol"/>
+    </w:rPr>
+  </w:style>
+  <w:style w:type="character" w:styleId="ListLabel146">
+    <w:name w:val="ListLabel 146"/>
+    <w:qFormat/>
+    <w:rPr>
+      <w:rFonts w:cs="Courier New"/>
+    </w:rPr>
+  </w:style>
+  <w:style w:type="character" w:styleId="ListLabel147">
+    <w:name w:val="ListLabel 147"/>
+    <w:qFormat/>
+    <w:rPr>
+      <w:rFonts w:cs="Wingdings"/>
+    </w:rPr>
+  </w:style>
+  <w:style w:type="character" w:styleId="ListLabel148">
+    <w:name w:val="ListLabel 148"/>
+    <w:qFormat/>
+    <w:rPr>
+      <w:rFonts w:cs="Symbol"/>
+      <w:b/>
+      <w:color w:val="BE8900"/>
+      <w:sz w:val="24"/>
+    </w:rPr>
+  </w:style>
+  <w:style w:type="character" w:styleId="ListLabel149">
+    <w:name w:val="ListLabel 149"/>
+    <w:qFormat/>
+    <w:rPr>
+      <w:rFonts w:cs="Courier New"/>
+    </w:rPr>
+  </w:style>
+  <w:style w:type="character" w:styleId="ListLabel150">
+    <w:name w:val="ListLabel 150"/>
+    <w:qFormat/>
+    <w:rPr>
+      <w:rFonts w:cs="Wingdings"/>
+    </w:rPr>
+  </w:style>
+  <w:style w:type="character" w:styleId="ListLabel151">
+    <w:name w:val="ListLabel 151"/>
+    <w:qFormat/>
+    <w:rPr>
+      <w:rFonts w:cs="Symbol"/>
+    </w:rPr>
+  </w:style>
+  <w:style w:type="character" w:styleId="ListLabel152">
+    <w:name w:val="ListLabel 152"/>
+    <w:qFormat/>
+    <w:rPr>
+      <w:rFonts w:cs="Courier New"/>
+    </w:rPr>
+  </w:style>
+  <w:style w:type="character" w:styleId="ListLabel153">
+    <w:name w:val="ListLabel 153"/>
+    <w:qFormat/>
+    <w:rPr>
+      <w:rFonts w:cs="Wingdings"/>
+    </w:rPr>
+  </w:style>
+  <w:style w:type="character" w:styleId="ListLabel154">
+    <w:name w:val="ListLabel 154"/>
+    <w:qFormat/>
+    <w:rPr>
+      <w:rFonts w:cs="Symbol"/>
+    </w:rPr>
+  </w:style>
+  <w:style w:type="character" w:styleId="ListLabel155">
+    <w:name w:val="ListLabel 155"/>
+    <w:qFormat/>
+    <w:rPr>
+      <w:rFonts w:cs="Courier New"/>
+    </w:rPr>
+  </w:style>
+  <w:style w:type="character" w:styleId="ListLabel156">
+    <w:name w:val="ListLabel 156"/>
+    <w:qFormat/>
+    <w:rPr>
+      <w:rFonts w:cs="Wingdings"/>
+    </w:rPr>
+  </w:style>
+  <w:style w:type="character" w:styleId="ListLabel157">
+    <w:name w:val="ListLabel 157"/>
+    <w:qFormat/>
+    <w:rPr>
+      <w:rFonts w:cs="Symbol"/>
+      <w:color w:val="7E0024"/>
+      <w:sz w:val="24"/>
+      <w:szCs w:val="22"/>
+    </w:rPr>
+  </w:style>
+  <w:style w:type="character" w:styleId="ListLabel158">
+    <w:name w:val="ListLabel 158"/>
+    <w:qFormat/>
+    <w:rPr>
+      <w:rFonts w:cs="Courier New"/>
+    </w:rPr>
+  </w:style>
+  <w:style w:type="character" w:styleId="ListLabel159">
+    <w:name w:val="ListLabel 159"/>
+    <w:qFormat/>
+    <w:rPr>
+      <w:rFonts w:cs="Wingdings"/>
+    </w:rPr>
+  </w:style>
+  <w:style w:type="character" w:styleId="ListLabel160">
+    <w:name w:val="ListLabel 160"/>
+    <w:qFormat/>
+    <w:rPr>
+      <w:rFonts w:cs="Symbol"/>
+    </w:rPr>
+  </w:style>
+  <w:style w:type="character" w:styleId="ListLabel161">
+    <w:name w:val="ListLabel 161"/>
+    <w:qFormat/>
+    <w:rPr>
+      <w:rFonts w:cs="Courier New"/>
+    </w:rPr>
+  </w:style>
+  <w:style w:type="character" w:styleId="ListLabel162">
+    <w:name w:val="ListLabel 162"/>
+    <w:qFormat/>
+    <w:rPr>
+      <w:rFonts w:cs="Wingdings"/>
+    </w:rPr>
+  </w:style>
+  <w:style w:type="character" w:styleId="ListLabel163">
+    <w:name w:val="ListLabel 163"/>
+    <w:qFormat/>
+    <w:rPr>
+      <w:rFonts w:cs="Symbol"/>
+    </w:rPr>
+  </w:style>
+  <w:style w:type="character" w:styleId="ListLabel164">
+    <w:name w:val="ListLabel 164"/>
+    <w:qFormat/>
+    <w:rPr>
+      <w:rFonts w:cs="Courier New"/>
+    </w:rPr>
+  </w:style>
+  <w:style w:type="character" w:styleId="ListLabel165">
+    <w:name w:val="ListLabel 165"/>
+    <w:qFormat/>
+    <w:rPr>
+      <w:rFonts w:cs="Wingdings"/>
+    </w:rPr>
+  </w:style>
   <w:style w:type="paragraph" w:styleId="Heading">
     <w:name w:val="Heading"/>
     <w:basedOn w:val="Normal"/>

</xml_diff>

<commit_message>
Update template remove Atalaya lectura
</commit_message>
<xml_diff>
--- a/src/assets/examples/S-140-S-template.docx
+++ b/src/assets/examples/S-140-S-template.docx
@@ -68,10 +68,10 @@
         <w:tblStyle w:val="Tablaconcuadrcula"/>
         <w:tblW w:w="10775" w:type="dxa"/>
         <w:jc w:val="left"/>
-        <w:tblInd w:w="-31" w:type="dxa"/>
+        <w:tblInd w:w="-36" w:type="dxa"/>
         <w:tblCellMar>
           <w:top w:w="0" w:type="dxa"/>
-          <w:left w:w="68" w:type="dxa"/>
+          <w:left w:w="58" w:type="dxa"/>
           <w:bottom w:w="0" w:type="dxa"/>
           <w:right w:w="108" w:type="dxa"/>
         </w:tblCellMar>
@@ -98,7 +98,7 @@
             </w:tcBorders>
             <w:shd w:fill="auto" w:val="clear"/>
             <w:tcMar>
-              <w:left w:w="68" w:type="dxa"/>
+              <w:left w:w="58" w:type="dxa"/>
             </w:tcMar>
             <w:vAlign w:val="center"/>
           </w:tcPr>
@@ -131,7 +131,7 @@
             </w:tcBorders>
             <w:shd w:fill="auto" w:val="clear"/>
             <w:tcMar>
-              <w:left w:w="68" w:type="dxa"/>
+              <w:left w:w="58" w:type="dxa"/>
             </w:tcMar>
             <w:vAlign w:val="center"/>
           </w:tcPr>
@@ -205,10 +205,10 @@
         <w:tblStyle w:val="Tablaconcuadrcula"/>
         <w:tblW w:w="10770" w:type="dxa"/>
         <w:jc w:val="left"/>
-        <w:tblInd w:w="-31" w:type="dxa"/>
+        <w:tblInd w:w="-36" w:type="dxa"/>
         <w:tblCellMar>
           <w:top w:w="0" w:type="dxa"/>
-          <w:left w:w="68" w:type="dxa"/>
+          <w:left w:w="58" w:type="dxa"/>
           <w:bottom w:w="0" w:type="dxa"/>
           <w:right w:w="108" w:type="dxa"/>
         </w:tblCellMar>
@@ -236,7 +236,7 @@
             </w:tcBorders>
             <w:shd w:fill="auto" w:val="clear"/>
             <w:tcMar>
-              <w:left w:w="68" w:type="dxa"/>
+              <w:left w:w="58" w:type="dxa"/>
             </w:tcMar>
             <w:vAlign w:val="center"/>
           </w:tcPr>
@@ -269,7 +269,7 @@
             </w:tcBorders>
             <w:shd w:fill="auto" w:val="clear"/>
             <w:tcMar>
-              <w:left w:w="68" w:type="dxa"/>
+              <w:left w:w="58" w:type="dxa"/>
             </w:tcMar>
             <w:vAlign w:val="center"/>
           </w:tcPr>
@@ -303,7 +303,7 @@
             </w:tcBorders>
             <w:shd w:fill="auto" w:val="clear"/>
             <w:tcMar>
-              <w:left w:w="68" w:type="dxa"/>
+              <w:left w:w="58" w:type="dxa"/>
             </w:tcMar>
             <w:vAlign w:val="center"/>
           </w:tcPr>
@@ -348,7 +348,7 @@
             </w:tcBorders>
             <w:shd w:fill="auto" w:val="clear"/>
             <w:tcMar>
-              <w:left w:w="68" w:type="dxa"/>
+              <w:left w:w="58" w:type="dxa"/>
             </w:tcMar>
             <w:vAlign w:val="center"/>
           </w:tcPr>
@@ -385,7 +385,7 @@
             </w:tcBorders>
             <w:shd w:fill="auto" w:val="clear"/>
             <w:tcMar>
-              <w:left w:w="68" w:type="dxa"/>
+              <w:left w:w="58" w:type="dxa"/>
             </w:tcMar>
             <w:vAlign w:val="center"/>
           </w:tcPr>
@@ -421,7 +421,7 @@
             </w:tcBorders>
             <w:shd w:fill="auto" w:val="clear"/>
             <w:tcMar>
-              <w:left w:w="68" w:type="dxa"/>
+              <w:left w:w="58" w:type="dxa"/>
             </w:tcMar>
             <w:vAlign w:val="center"/>
           </w:tcPr>
@@ -458,7 +458,7 @@
             </w:tcBorders>
             <w:shd w:fill="auto" w:val="clear"/>
             <w:tcMar>
-              <w:left w:w="68" w:type="dxa"/>
+              <w:left w:w="58" w:type="dxa"/>
             </w:tcMar>
             <w:vAlign w:val="center"/>
           </w:tcPr>
@@ -501,10 +501,10 @@
         <w:tblStyle w:val="Tablaconcuadrcula"/>
         <w:tblW w:w="10775" w:type="dxa"/>
         <w:jc w:val="left"/>
-        <w:tblInd w:w="-31" w:type="dxa"/>
+        <w:tblInd w:w="-36" w:type="dxa"/>
         <w:tblCellMar>
           <w:top w:w="0" w:type="dxa"/>
-          <w:left w:w="68" w:type="dxa"/>
+          <w:left w:w="58" w:type="dxa"/>
           <w:bottom w:w="0" w:type="dxa"/>
           <w:right w:w="108" w:type="dxa"/>
         </w:tblCellMar>
@@ -532,7 +532,7 @@
             </w:tcBorders>
             <w:shd w:fill="auto" w:val="clear"/>
             <w:tcMar>
-              <w:left w:w="68" w:type="dxa"/>
+              <w:left w:w="58" w:type="dxa"/>
             </w:tcMar>
             <w:vAlign w:val="center"/>
           </w:tcPr>
@@ -569,7 +569,7 @@
             </w:tcBorders>
             <w:shd w:fill="auto" w:val="clear"/>
             <w:tcMar>
-              <w:left w:w="68" w:type="dxa"/>
+              <w:left w:w="58" w:type="dxa"/>
             </w:tcMar>
             <w:vAlign w:val="center"/>
           </w:tcPr>
@@ -618,7 +618,7 @@
             </w:tcBorders>
             <w:shd w:fill="auto" w:val="clear"/>
             <w:tcMar>
-              <w:left w:w="68" w:type="dxa"/>
+              <w:left w:w="58" w:type="dxa"/>
             </w:tcMar>
             <w:vAlign w:val="center"/>
           </w:tcPr>
@@ -656,7 +656,7 @@
             </w:tcBorders>
             <w:shd w:fill="auto" w:val="clear"/>
             <w:tcMar>
-              <w:left w:w="68" w:type="dxa"/>
+              <w:left w:w="58" w:type="dxa"/>
             </w:tcMar>
             <w:vAlign w:val="center"/>
           </w:tcPr>
@@ -694,7 +694,7 @@
             </w:tcBorders>
             <w:shd w:fill="auto" w:val="clear"/>
             <w:tcMar>
-              <w:left w:w="68" w:type="dxa"/>
+              <w:left w:w="58" w:type="dxa"/>
             </w:tcMar>
             <w:vAlign w:val="center"/>
           </w:tcPr>
@@ -761,10 +761,10 @@
         <w:tblStyle w:val="Tablaconcuadrcula"/>
         <w:tblW w:w="10775" w:type="dxa"/>
         <w:jc w:val="left"/>
-        <w:tblInd w:w="-31" w:type="dxa"/>
+        <w:tblInd w:w="-36" w:type="dxa"/>
         <w:tblCellMar>
           <w:top w:w="0" w:type="dxa"/>
-          <w:left w:w="68" w:type="dxa"/>
+          <w:left w:w="58" w:type="dxa"/>
           <w:bottom w:w="0" w:type="dxa"/>
           <w:right w:w="108" w:type="dxa"/>
         </w:tblCellMar>
@@ -794,7 +794,7 @@
             </w:tcBorders>
             <w:shd w:color="auto" w:fill="575A5D" w:val="clear"/>
             <w:tcMar>
-              <w:left w:w="68" w:type="dxa"/>
+              <w:left w:w="58" w:type="dxa"/>
             </w:tcMar>
             <w:vAlign w:val="center"/>
           </w:tcPr>
@@ -832,7 +832,7 @@
             </w:tcBorders>
             <w:shd w:color="auto" w:fill="575A5D" w:val="clear"/>
             <w:tcMar>
-              <w:left w:w="68" w:type="dxa"/>
+              <w:left w:w="58" w:type="dxa"/>
             </w:tcMar>
             <w:vAlign w:val="center"/>
           </w:tcPr>
@@ -876,7 +876,7 @@
             </w:tcBorders>
             <w:shd w:fill="575A5D" w:val="clear"/>
             <w:tcMar>
-              <w:left w:w="68" w:type="dxa"/>
+              <w:left w:w="58" w:type="dxa"/>
             </w:tcMar>
             <w:vAlign w:val="center"/>
           </w:tcPr>
@@ -919,7 +919,7 @@
             </w:tcBorders>
             <w:shd w:fill="auto" w:val="clear"/>
             <w:tcMar>
-              <w:left w:w="68" w:type="dxa"/>
+              <w:left w:w="58" w:type="dxa"/>
             </w:tcMar>
             <w:vAlign w:val="center"/>
           </w:tcPr>
@@ -957,7 +957,7 @@
             </w:tcBorders>
             <w:shd w:fill="auto" w:val="clear"/>
             <w:tcMar>
-              <w:left w:w="68" w:type="dxa"/>
+              <w:left w:w="58" w:type="dxa"/>
             </w:tcMar>
             <w:vAlign w:val="center"/>
           </w:tcPr>
@@ -1010,7 +1010,7 @@
             </w:tcBorders>
             <w:shd w:fill="auto" w:val="clear"/>
             <w:tcMar>
-              <w:left w:w="68" w:type="dxa"/>
+              <w:left w:w="58" w:type="dxa"/>
             </w:tcMar>
             <w:vAlign w:val="center"/>
           </w:tcPr>
@@ -1048,7 +1048,7 @@
             </w:tcBorders>
             <w:shd w:fill="auto" w:val="clear"/>
             <w:tcMar>
-              <w:left w:w="68" w:type="dxa"/>
+              <w:left w:w="58" w:type="dxa"/>
             </w:tcMar>
             <w:vAlign w:val="center"/>
           </w:tcPr>
@@ -1086,7 +1086,7 @@
             </w:tcBorders>
             <w:shd w:fill="auto" w:val="clear"/>
             <w:tcMar>
-              <w:left w:w="68" w:type="dxa"/>
+              <w:left w:w="58" w:type="dxa"/>
             </w:tcMar>
             <w:vAlign w:val="center"/>
           </w:tcPr>
@@ -1141,7 +1141,7 @@
             </w:tcBorders>
             <w:shd w:fill="auto" w:val="clear"/>
             <w:tcMar>
-              <w:left w:w="68" w:type="dxa"/>
+              <w:left w:w="58" w:type="dxa"/>
             </w:tcMar>
             <w:vAlign w:val="center"/>
           </w:tcPr>
@@ -1179,7 +1179,7 @@
             </w:tcBorders>
             <w:shd w:fill="auto" w:val="clear"/>
             <w:tcMar>
-              <w:left w:w="68" w:type="dxa"/>
+              <w:left w:w="58" w:type="dxa"/>
             </w:tcMar>
             <w:vAlign w:val="center"/>
           </w:tcPr>
@@ -1216,7 +1216,7 @@
             </w:tcBorders>
             <w:shd w:fill="auto" w:val="clear"/>
             <w:tcMar>
-              <w:left w:w="68" w:type="dxa"/>
+              <w:left w:w="58" w:type="dxa"/>
             </w:tcMar>
             <w:vAlign w:val="center"/>
           </w:tcPr>
@@ -1268,7 +1268,7 @@
             </w:tcBorders>
             <w:shd w:fill="auto" w:val="clear"/>
             <w:tcMar>
-              <w:left w:w="68" w:type="dxa"/>
+              <w:left w:w="58" w:type="dxa"/>
             </w:tcMar>
             <w:vAlign w:val="center"/>
           </w:tcPr>
@@ -1319,7 +1319,7 @@
             </w:tcBorders>
             <w:shd w:fill="auto" w:val="clear"/>
             <w:tcMar>
-              <w:left w:w="68" w:type="dxa"/>
+              <w:left w:w="58" w:type="dxa"/>
             </w:tcMar>
             <w:vAlign w:val="center"/>
           </w:tcPr>
@@ -1380,10 +1380,10 @@
         <w:tblStyle w:val="Tablaconcuadrcula"/>
         <w:tblW w:w="10775" w:type="dxa"/>
         <w:jc w:val="left"/>
-        <w:tblInd w:w="-31" w:type="dxa"/>
+        <w:tblInd w:w="-36" w:type="dxa"/>
         <w:tblCellMar>
           <w:top w:w="0" w:type="dxa"/>
-          <w:left w:w="68" w:type="dxa"/>
+          <w:left w:w="58" w:type="dxa"/>
           <w:bottom w:w="0" w:type="dxa"/>
           <w:right w:w="108" w:type="dxa"/>
         </w:tblCellMar>
@@ -1415,7 +1415,7 @@
             </w:tcBorders>
             <w:shd w:color="auto" w:fill="BE8900" w:val="clear"/>
             <w:tcMar>
-              <w:left w:w="68" w:type="dxa"/>
+              <w:left w:w="58" w:type="dxa"/>
             </w:tcMar>
             <w:vAlign w:val="center"/>
           </w:tcPr>
@@ -1451,7 +1451,7 @@
             </w:tcBorders>
             <w:shd w:fill="BE8900" w:val="clear"/>
             <w:tcMar>
-              <w:left w:w="68" w:type="dxa"/>
+              <w:left w:w="58" w:type="dxa"/>
             </w:tcMar>
             <w:vAlign w:val="center"/>
           </w:tcPr>
@@ -1496,7 +1496,7 @@
             </w:tcBorders>
             <w:shd w:fill="BE8900" w:val="clear"/>
             <w:tcMar>
-              <w:left w:w="68" w:type="dxa"/>
+              <w:left w:w="58" w:type="dxa"/>
             </w:tcMar>
             <w:vAlign w:val="center"/>
           </w:tcPr>
@@ -1548,7 +1548,7 @@
             </w:tcBorders>
             <w:shd w:fill="auto" w:val="clear"/>
             <w:tcMar>
-              <w:left w:w="68" w:type="dxa"/>
+              <w:left w:w="58" w:type="dxa"/>
             </w:tcMar>
             <w:vAlign w:val="center"/>
           </w:tcPr>
@@ -1636,7 +1636,7 @@
             </w:tcBorders>
             <w:shd w:fill="auto" w:val="clear"/>
             <w:tcMar>
-              <w:left w:w="68" w:type="dxa"/>
+              <w:left w:w="58" w:type="dxa"/>
             </w:tcMar>
             <w:vAlign w:val="center"/>
           </w:tcPr>
@@ -1682,7 +1682,7 @@
             </w:tcBorders>
             <w:shd w:fill="auto" w:val="clear"/>
             <w:tcMar>
-              <w:left w:w="68" w:type="dxa"/>
+              <w:left w:w="58" w:type="dxa"/>
             </w:tcMar>
             <w:vAlign w:val="center"/>
           </w:tcPr>
@@ -1728,7 +1728,7 @@
             </w:tcBorders>
             <w:shd w:fill="auto" w:val="clear"/>
             <w:tcMar>
-              <w:left w:w="68" w:type="dxa"/>
+              <w:left w:w="58" w:type="dxa"/>
             </w:tcMar>
             <w:vAlign w:val="center"/>
           </w:tcPr>
@@ -1783,7 +1783,7 @@
             </w:tcBorders>
             <w:shd w:fill="auto" w:val="clear"/>
             <w:tcMar>
-              <w:left w:w="68" w:type="dxa"/>
+              <w:left w:w="58" w:type="dxa"/>
             </w:tcMar>
             <w:vAlign w:val="center"/>
           </w:tcPr>
@@ -1871,7 +1871,7 @@
             </w:tcBorders>
             <w:shd w:fill="auto" w:val="clear"/>
             <w:tcMar>
-              <w:left w:w="68" w:type="dxa"/>
+              <w:left w:w="58" w:type="dxa"/>
             </w:tcMar>
             <w:vAlign w:val="center"/>
           </w:tcPr>
@@ -1917,7 +1917,7 @@
             </w:tcBorders>
             <w:shd w:fill="auto" w:val="clear"/>
             <w:tcMar>
-              <w:left w:w="68" w:type="dxa"/>
+              <w:left w:w="58" w:type="dxa"/>
             </w:tcMar>
             <w:vAlign w:val="center"/>
           </w:tcPr>
@@ -1963,7 +1963,7 @@
             </w:tcBorders>
             <w:shd w:fill="auto" w:val="clear"/>
             <w:tcMar>
-              <w:left w:w="68" w:type="dxa"/>
+              <w:left w:w="58" w:type="dxa"/>
             </w:tcMar>
             <w:vAlign w:val="center"/>
           </w:tcPr>
@@ -2026,7 +2026,7 @@
             </w:tcBorders>
             <w:shd w:fill="auto" w:val="clear"/>
             <w:tcMar>
-              <w:left w:w="68" w:type="dxa"/>
+              <w:left w:w="58" w:type="dxa"/>
             </w:tcMar>
             <w:vAlign w:val="center"/>
           </w:tcPr>
@@ -2094,7 +2094,7 @@
             </w:tcBorders>
             <w:shd w:fill="auto" w:val="clear"/>
             <w:tcMar>
-              <w:left w:w="68" w:type="dxa"/>
+              <w:left w:w="58" w:type="dxa"/>
             </w:tcMar>
             <w:vAlign w:val="center"/>
           </w:tcPr>
@@ -2140,7 +2140,7 @@
             </w:tcBorders>
             <w:shd w:fill="auto" w:val="clear"/>
             <w:tcMar>
-              <w:left w:w="68" w:type="dxa"/>
+              <w:left w:w="58" w:type="dxa"/>
             </w:tcMar>
             <w:vAlign w:val="center"/>
           </w:tcPr>
@@ -2186,7 +2186,7 @@
             </w:tcBorders>
             <w:shd w:fill="auto" w:val="clear"/>
             <w:tcMar>
-              <w:left w:w="68" w:type="dxa"/>
+              <w:left w:w="58" w:type="dxa"/>
             </w:tcMar>
             <w:vAlign w:val="center"/>
           </w:tcPr>
@@ -2287,10 +2287,10 @@
         <w:tblStyle w:val="Tablaconcuadrcula"/>
         <w:tblW w:w="10770" w:type="dxa"/>
         <w:jc w:val="left"/>
-        <w:tblInd w:w="-18" w:type="dxa"/>
+        <w:tblInd w:w="-23" w:type="dxa"/>
         <w:tblCellMar>
           <w:top w:w="0" w:type="dxa"/>
-          <w:left w:w="68" w:type="dxa"/>
+          <w:left w:w="58" w:type="dxa"/>
           <w:bottom w:w="0" w:type="dxa"/>
           <w:right w:w="108" w:type="dxa"/>
         </w:tblCellMar>
@@ -2298,12 +2298,12 @@
       </w:tblPr>
       <w:tblGrid>
         <w:gridCol w:w="1183"/>
-        <w:gridCol w:w="5057"/>
-        <w:gridCol w:w="1183"/>
+        <w:gridCol w:w="5058"/>
+        <w:gridCol w:w="1182"/>
         <w:gridCol w:w="2"/>
-        <w:gridCol w:w="4"/>
+        <w:gridCol w:w="5"/>
         <w:gridCol w:w="3"/>
-        <w:gridCol w:w="3337"/>
+        <w:gridCol w:w="3336"/>
       </w:tblGrid>
       <w:tr>
         <w:trPr>
@@ -2323,7 +2323,7 @@
             </w:tcBorders>
             <w:shd w:color="auto" w:fill="7E0024" w:val="clear"/>
             <w:tcMar>
-              <w:left w:w="68" w:type="dxa"/>
+              <w:left w:w="58" w:type="dxa"/>
             </w:tcMar>
             <w:vAlign w:val="center"/>
           </w:tcPr>
@@ -2365,7 +2365,7 @@
             </w:tcBorders>
             <w:shd w:fill="auto" w:val="clear"/>
             <w:tcMar>
-              <w:left w:w="68" w:type="dxa"/>
+              <w:left w:w="58" w:type="dxa"/>
             </w:tcMar>
             <w:vAlign w:val="center"/>
           </w:tcPr>
@@ -2391,7 +2391,7 @@
         </w:tc>
         <w:tc>
           <w:tcPr>
-            <w:tcW w:w="6246" w:type="dxa"/>
+            <w:tcW w:w="6247" w:type="dxa"/>
             <w:gridSpan w:val="4"/>
             <w:tcBorders>
               <w:top w:val="nil"/>
@@ -2403,7 +2403,7 @@
             </w:tcBorders>
             <w:shd w:fill="auto" w:val="clear"/>
             <w:tcMar>
-              <w:left w:w="68" w:type="dxa"/>
+              <w:left w:w="58" w:type="dxa"/>
             </w:tcMar>
             <w:vAlign w:val="center"/>
           </w:tcPr>
@@ -2441,7 +2441,7 @@
         </w:tc>
         <w:tc>
           <w:tcPr>
-            <w:tcW w:w="3340" w:type="dxa"/>
+            <w:tcW w:w="3339" w:type="dxa"/>
             <w:gridSpan w:val="2"/>
             <w:tcBorders>
               <w:top w:val="nil"/>
@@ -2453,7 +2453,7 @@
             </w:tcBorders>
             <w:shd w:fill="auto" w:val="clear"/>
             <w:tcMar>
-              <w:left w:w="68" w:type="dxa"/>
+              <w:left w:w="58" w:type="dxa"/>
             </w:tcMar>
             <w:vAlign w:val="center"/>
           </w:tcPr>
@@ -2491,7 +2491,7 @@
             </w:tcBorders>
             <w:shd w:fill="auto" w:val="clear"/>
             <w:tcMar>
-              <w:left w:w="68" w:type="dxa"/>
+              <w:left w:w="58" w:type="dxa"/>
             </w:tcMar>
             <w:vAlign w:val="center"/>
           </w:tcPr>
@@ -2529,7 +2529,7 @@
             </w:tcBorders>
             <w:shd w:fill="auto" w:val="clear"/>
             <w:tcMar>
-              <w:left w:w="68" w:type="dxa"/>
+              <w:left w:w="58" w:type="dxa"/>
             </w:tcMar>
             <w:vAlign w:val="center"/>
           </w:tcPr>
@@ -2603,7 +2603,7 @@
             </w:tcBorders>
             <w:shd w:fill="auto" w:val="clear"/>
             <w:tcMar>
-              <w:left w:w="68" w:type="dxa"/>
+              <w:left w:w="58" w:type="dxa"/>
             </w:tcMar>
             <w:vAlign w:val="center"/>
           </w:tcPr>
@@ -2641,7 +2641,7 @@
             </w:tcBorders>
             <w:shd w:fill="auto" w:val="clear"/>
             <w:tcMar>
-              <w:left w:w="68" w:type="dxa"/>
+              <w:left w:w="58" w:type="dxa"/>
             </w:tcMar>
             <w:vAlign w:val="center"/>
           </w:tcPr>
@@ -2724,7 +2724,7 @@
             </w:tcBorders>
             <w:shd w:fill="auto" w:val="clear"/>
             <w:tcMar>
-              <w:left w:w="68" w:type="dxa"/>
+              <w:left w:w="58" w:type="dxa"/>
             </w:tcMar>
             <w:vAlign w:val="center"/>
           </w:tcPr>
@@ -2798,7 +2798,7 @@
             </w:tcBorders>
             <w:shd w:fill="auto" w:val="clear"/>
             <w:tcMar>
-              <w:left w:w="68" w:type="dxa"/>
+              <w:left w:w="58" w:type="dxa"/>
             </w:tcMar>
             <w:vAlign w:val="center"/>
           </w:tcPr>
@@ -2881,7 +2881,7 @@
             </w:tcBorders>
             <w:shd w:fill="auto" w:val="clear"/>
             <w:tcMar>
-              <w:left w:w="68" w:type="dxa"/>
+              <w:left w:w="58" w:type="dxa"/>
             </w:tcMar>
             <w:vAlign w:val="center"/>
           </w:tcPr>
@@ -2907,7 +2907,7 @@
         </w:tc>
         <w:tc>
           <w:tcPr>
-            <w:tcW w:w="5057" w:type="dxa"/>
+            <w:tcW w:w="5058" w:type="dxa"/>
             <w:tcBorders>
               <w:top w:val="nil"/>
               <w:left w:val="single" w:sz="8" w:space="0" w:color="000001"/>
@@ -2918,7 +2918,7 @@
             </w:tcBorders>
             <w:shd w:fill="auto" w:val="clear"/>
             <w:tcMar>
-              <w:left w:w="68" w:type="dxa"/>
+              <w:left w:w="58" w:type="dxa"/>
             </w:tcMar>
             <w:vAlign w:val="center"/>
           </w:tcPr>
@@ -2974,7 +2974,7 @@
             </w:tcBorders>
             <w:shd w:fill="auto" w:val="clear"/>
             <w:tcMar>
-              <w:left w:w="68" w:type="dxa"/>
+              <w:left w:w="58" w:type="dxa"/>
             </w:tcMar>
             <w:vAlign w:val="center"/>
           </w:tcPr>
@@ -3019,7 +3019,7 @@
         </w:tc>
         <w:tc>
           <w:tcPr>
-            <w:tcW w:w="3337" w:type="dxa"/>
+            <w:tcW w:w="3336" w:type="dxa"/>
             <w:tcBorders>
               <w:top w:val="nil"/>
               <w:left w:val="single" w:sz="8" w:space="0" w:color="000001"/>
@@ -3030,7 +3030,7 @@
             </w:tcBorders>
             <w:shd w:fill="auto" w:val="clear"/>
             <w:tcMar>
-              <w:left w:w="68" w:type="dxa"/>
+              <w:left w:w="58" w:type="dxa"/>
             </w:tcMar>
             <w:vAlign w:val="center"/>
           </w:tcPr>
@@ -3087,7 +3087,7 @@
             </w:tcBorders>
             <w:shd w:fill="auto" w:val="clear"/>
             <w:tcMar>
-              <w:left w:w="68" w:type="dxa"/>
+              <w:left w:w="58" w:type="dxa"/>
             </w:tcMar>
             <w:vAlign w:val="center"/>
           </w:tcPr>
@@ -3125,7 +3125,7 @@
             </w:tcBorders>
             <w:shd w:fill="auto" w:val="clear"/>
             <w:tcMar>
-              <w:left w:w="68" w:type="dxa"/>
+              <w:left w:w="58" w:type="dxa"/>
             </w:tcMar>
             <w:vAlign w:val="center"/>
           </w:tcPr>
@@ -3181,7 +3181,7 @@
             </w:tcBorders>
             <w:shd w:fill="auto" w:val="clear"/>
             <w:tcMar>
-              <w:left w:w="68" w:type="dxa"/>
+              <w:left w:w="58" w:type="dxa"/>
             </w:tcMar>
             <w:vAlign w:val="center"/>
           </w:tcPr>
@@ -3219,7 +3219,7 @@
             </w:tcBorders>
             <w:shd w:fill="auto" w:val="clear"/>
             <w:tcMar>
-              <w:left w:w="68" w:type="dxa"/>
+              <w:left w:w="58" w:type="dxa"/>
             </w:tcMar>
             <w:vAlign w:val="center"/>
           </w:tcPr>
@@ -3257,7 +3257,7 @@
             </w:tcBorders>
             <w:shd w:fill="auto" w:val="clear"/>
             <w:tcMar>
-              <w:left w:w="68" w:type="dxa"/>
+              <w:left w:w="58" w:type="dxa"/>
             </w:tcMar>
             <w:vAlign w:val="center"/>
           </w:tcPr>
@@ -3319,7 +3319,7 @@
             </w:tcBorders>
             <w:shd w:fill="auto" w:val="clear"/>
             <w:tcMar>
-              <w:left w:w="68" w:type="dxa"/>
+              <w:left w:w="58" w:type="dxa"/>
             </w:tcMar>
             <w:vAlign w:val="center"/>
           </w:tcPr>
@@ -3357,7 +3357,7 @@
             </w:tcBorders>
             <w:shd w:fill="auto" w:val="clear"/>
             <w:tcMar>
-              <w:left w:w="68" w:type="dxa"/>
+              <w:left w:w="58" w:type="dxa"/>
             </w:tcMar>
             <w:vAlign w:val="center"/>
           </w:tcPr>
@@ -3412,7 +3412,7 @@
             </w:tcBorders>
             <w:shd w:fill="auto" w:val="clear"/>
             <w:tcMar>
-              <w:left w:w="68" w:type="dxa"/>
+              <w:left w:w="58" w:type="dxa"/>
             </w:tcMar>
             <w:vAlign w:val="center"/>
           </w:tcPr>
@@ -3458,7 +3458,7 @@
             </w:tcBorders>
             <w:shd w:fill="auto" w:val="clear"/>
             <w:tcMar>
-              <w:left w:w="68" w:type="dxa"/>
+              <w:left w:w="58" w:type="dxa"/>
             </w:tcMar>
             <w:vAlign w:val="center"/>
           </w:tcPr>
@@ -3508,7 +3508,7 @@
             </w:tcBorders>
             <w:shd w:fill="auto" w:val="clear"/>
             <w:tcMar>
-              <w:left w:w="68" w:type="dxa"/>
+              <w:left w:w="58" w:type="dxa"/>
             </w:tcMar>
             <w:vAlign w:val="center"/>
           </w:tcPr>
@@ -3560,7 +3560,7 @@
             </w:tcBorders>
             <w:shd w:fill="auto" w:val="clear"/>
             <w:tcMar>
-              <w:left w:w="68" w:type="dxa"/>
+              <w:left w:w="58" w:type="dxa"/>
             </w:tcMar>
             <w:vAlign w:val="center"/>
           </w:tcPr>
@@ -3610,7 +3610,7 @@
             </w:tcBorders>
             <w:shd w:fill="auto" w:val="clear"/>
             <w:tcMar>
-              <w:left w:w="68" w:type="dxa"/>
+              <w:left w:w="58" w:type="dxa"/>
             </w:tcMar>
             <w:vAlign w:val="center"/>
           </w:tcPr>
@@ -3661,7 +3661,7 @@
             </w:tcBorders>
             <w:shd w:fill="auto" w:val="clear"/>
             <w:tcMar>
-              <w:left w:w="68" w:type="dxa"/>
+              <w:left w:w="58" w:type="dxa"/>
             </w:tcMar>
             <w:vAlign w:val="center"/>
           </w:tcPr>
@@ -3711,7 +3711,7 @@
             </w:tcBorders>
             <w:shd w:fill="auto" w:val="clear"/>
             <w:tcMar>
-              <w:left w:w="68" w:type="dxa"/>
+              <w:left w:w="58" w:type="dxa"/>
             </w:tcMar>
             <w:vAlign w:val="center"/>
           </w:tcPr>
@@ -4056,90 +4056,6 @@
           <w:lang w:val="en-CA" w:eastAsia="en-US" w:bidi="ar-SA"/>
         </w:rPr>
         <w:t xml:space="preserve"> {domcancion1} {domtemacancion1}</w:t>
-      </w:r>
-    </w:p>
-    <w:p>
-      <w:pPr>
-        <w:pStyle w:val="Normal"/>
-        <w:spacing w:lineRule="auto" w:line="240" w:before="0" w:after="0"/>
-        <w:ind w:left="708" w:firstLine="708"/>
-        <w:rPr>
-          <w:rFonts w:ascii="Consolas;Andale Mono WT;Andale Mono;Lucida Console;Lucida Sans Typewriter;DejaVu Sans Mono;Bitstream Vera Sans Mono;Liberation Mono;Nimbus Mono L;Monaco;Courier New;Courier;monospace" w:hAnsi="Consolas;Andale Mono WT;Andale Mono;Lucida Console;Lucida Sans Typewriter;DejaVu Sans Mono;Bitstream Vera Sans Mono;Liberation Mono;Nimbus Mono L;Monaco;Courier New;Courier;monospace"/>
-          <w:b/>
-          <w:b/>
-          <w:i/>
-          <w:i/>
-          <w:iCs w:val="false"/>
-          <w:caps w:val="false"/>
-          <w:smallCaps w:val="false"/>
-          <w:color w:val="404040"/>
-          <w:spacing w:val="0"/>
-          <w:sz w:val="18"/>
-          <w:szCs w:val="36"/>
-          <w:lang w:val="en-CA"/>
-        </w:rPr>
-      </w:pPr>
-      <w:r>
-        <w:rPr>
-          <w:rFonts w:ascii="Consolas;Andale Mono WT;Andale Mono;Lucida Console;Lucida Sans Typewriter;DejaVu Sans Mono;Bitstream Vera Sans Mono;Liberation Mono;Nimbus Mono L;Monaco;Courier New;Courier;monospace" w:hAnsi="Consolas;Andale Mono WT;Andale Mono;Lucida Console;Lucida Sans Typewriter;DejaVu Sans Mono;Bitstream Vera Sans Mono;Liberation Mono;Nimbus Mono L;Monaco;Courier New;Courier;monospace"/>
-          <w:b/>
-          <w:i/>
-          <w:iCs w:val="false"/>
-          <w:caps w:val="false"/>
-          <w:smallCaps w:val="false"/>
-          <w:color w:val="404040"/>
-          <w:spacing w:val="0"/>
-          <w:sz w:val="18"/>
-          <w:szCs w:val="36"/>
-          <w:lang w:val="en-CA"/>
-        </w:rPr>
-      </w:r>
-    </w:p>
-    <w:p>
-      <w:pPr>
-        <w:pStyle w:val="Normal"/>
-        <w:spacing w:lineRule="auto" w:line="240" w:before="0" w:after="0"/>
-        <w:ind w:left="708" w:firstLine="708"/>
-        <w:rPr/>
-      </w:pPr>
-      <w:r>
-        <w:rPr>
-          <w:lang w:val="es-CO"/>
-        </w:rPr>
-        <w:t>Lectura Atalaya:</w:t>
-        <w:tab/>
-        <w:t xml:space="preserve"> </w:t>
-      </w:r>
-      <w:r>
-        <w:rPr>
-          <w:i/>
-          <w:lang w:val="en-CA"/>
-        </w:rPr>
-        <w:tab/>
-      </w:r>
-      <w:r>
-        <w:rPr>
-          <w:i w:val="false"/>
-          <w:iCs w:val="false"/>
-          <w:lang w:val="en-CA"/>
-        </w:rPr>
-        <w:t>{domlectura}</w:t>
-      </w:r>
-      <w:r>
-        <w:rPr>
-          <w:rFonts w:ascii="Consolas;Andale Mono WT;Andale Mono;Lucida Console;Lucida Sans Typewriter;DejaVu Sans Mono;Bitstream Vera Sans Mono;Liberation Mono;Nimbus Mono L;Monaco;Courier New;Courier;monospace" w:hAnsi="Consolas;Andale Mono WT;Andale Mono;Lucida Console;Lucida Sans Typewriter;DejaVu Sans Mono;Bitstream Vera Sans Mono;Liberation Mono;Nimbus Mono L;Monaco;Courier New;Courier;monospace"/>
-          <w:b/>
-          <w:i/>
-          <w:iCs w:val="false"/>
-          <w:caps w:val="false"/>
-          <w:smallCaps w:val="false"/>
-          <w:color w:val="404040"/>
-          <w:spacing w:val="0"/>
-          <w:sz w:val="18"/>
-          <w:szCs w:val="36"/>
-          <w:lang w:val="en-CA"/>
-        </w:rPr>
-        <w:t xml:space="preserve"> </w:t>
       </w:r>
     </w:p>
     <w:p>
@@ -4708,7 +4624,7 @@
       <w:tblPr>
         <w:tblW w:w="10867" w:type="dxa"/>
         <w:jc w:val="left"/>
-        <w:tblInd w:w="164" w:type="dxa"/>
+        <w:tblInd w:w="162" w:type="dxa"/>
         <w:tblBorders>
           <w:top w:val="single" w:sz="2" w:space="0" w:color="000001"/>
           <w:left w:val="single" w:sz="2" w:space="0" w:color="000001"/>
@@ -4717,7 +4633,7 @@
         </w:tblBorders>
         <w:tblCellMar>
           <w:top w:w="55" w:type="dxa"/>
-          <w:left w:w="21" w:type="dxa"/>
+          <w:left w:w="18" w:type="dxa"/>
           <w:bottom w:w="55" w:type="dxa"/>
           <w:right w:w="55" w:type="dxa"/>
         </w:tblCellMar>
@@ -4745,7 +4661,7 @@
             </w:tcBorders>
             <w:shd w:fill="auto" w:val="clear"/>
             <w:tcMar>
-              <w:left w:w="21" w:type="dxa"/>
+              <w:left w:w="18" w:type="dxa"/>
             </w:tcMar>
           </w:tcPr>
           <w:p>
@@ -4778,7 +4694,7 @@
             </w:tcBorders>
             <w:shd w:fill="auto" w:val="clear"/>
             <w:tcMar>
-              <w:left w:w="21" w:type="dxa"/>
+              <w:left w:w="18" w:type="dxa"/>
             </w:tcMar>
           </w:tcPr>
           <w:p>
@@ -4811,7 +4727,7 @@
             </w:tcBorders>
             <w:shd w:fill="auto" w:val="clear"/>
             <w:tcMar>
-              <w:left w:w="21" w:type="dxa"/>
+              <w:left w:w="18" w:type="dxa"/>
             </w:tcMar>
           </w:tcPr>
           <w:p>
@@ -4845,7 +4761,7 @@
             </w:tcBorders>
             <w:shd w:fill="auto" w:val="clear"/>
             <w:tcMar>
-              <w:left w:w="21" w:type="dxa"/>
+              <w:left w:w="18" w:type="dxa"/>
             </w:tcMar>
           </w:tcPr>
           <w:p>
@@ -4878,7 +4794,7 @@
             </w:tcBorders>
             <w:shd w:fill="auto" w:val="clear"/>
             <w:tcMar>
-              <w:left w:w="21" w:type="dxa"/>
+              <w:left w:w="18" w:type="dxa"/>
             </w:tcMar>
           </w:tcPr>
           <w:p>
@@ -4911,7 +4827,7 @@
             </w:tcBorders>
             <w:shd w:fill="auto" w:val="clear"/>
             <w:tcMar>
-              <w:left w:w="21" w:type="dxa"/>
+              <w:left w:w="18" w:type="dxa"/>
             </w:tcMar>
           </w:tcPr>
           <w:p>
@@ -4967,7 +4883,7 @@
             </w:tcBorders>
             <w:shd w:fill="auto" w:val="clear"/>
             <w:tcMar>
-              <w:left w:w="21" w:type="dxa"/>
+              <w:left w:w="18" w:type="dxa"/>
             </w:tcMar>
           </w:tcPr>
           <w:p>
@@ -5003,7 +4919,7 @@
             </w:tcBorders>
             <w:shd w:fill="auto" w:val="clear"/>
             <w:tcMar>
-              <w:left w:w="21" w:type="dxa"/>
+              <w:left w:w="18" w:type="dxa"/>
             </w:tcMar>
           </w:tcPr>
           <w:p>
@@ -5031,7 +4947,7 @@
             </w:tcBorders>
             <w:shd w:fill="auto" w:val="clear"/>
             <w:tcMar>
-              <w:left w:w="21" w:type="dxa"/>
+              <w:left w:w="18" w:type="dxa"/>
             </w:tcMar>
           </w:tcPr>
           <w:p>
@@ -5059,7 +4975,7 @@
             </w:tcBorders>
             <w:shd w:fill="auto" w:val="clear"/>
             <w:tcMar>
-              <w:left w:w="21" w:type="dxa"/>
+              <w:left w:w="18" w:type="dxa"/>
             </w:tcMar>
           </w:tcPr>
           <w:p>
@@ -5088,7 +5004,7 @@
             </w:tcBorders>
             <w:shd w:fill="auto" w:val="clear"/>
             <w:tcMar>
-              <w:left w:w="21" w:type="dxa"/>
+              <w:left w:w="18" w:type="dxa"/>
             </w:tcMar>
           </w:tcPr>
           <w:p>
@@ -5113,7 +5029,7 @@
             </w:tcBorders>
             <w:shd w:fill="auto" w:val="clear"/>
             <w:tcMar>
-              <w:left w:w="21" w:type="dxa"/>
+              <w:left w:w="18" w:type="dxa"/>
             </w:tcMar>
           </w:tcPr>
           <w:p>
@@ -5138,7 +5054,7 @@
             </w:tcBorders>
             <w:shd w:fill="auto" w:val="clear"/>
             <w:tcMar>
-              <w:left w:w="21" w:type="dxa"/>
+              <w:left w:w="18" w:type="dxa"/>
             </w:tcMar>
           </w:tcPr>
           <w:p>
@@ -5163,7 +5079,7 @@
             </w:tcBorders>
             <w:shd w:fill="auto" w:val="clear"/>
             <w:tcMar>
-              <w:left w:w="21" w:type="dxa"/>
+              <w:left w:w="18" w:type="dxa"/>
             </w:tcMar>
           </w:tcPr>
           <w:p>
@@ -5190,7 +5106,7 @@
             </w:tcBorders>
             <w:shd w:fill="auto" w:val="clear"/>
             <w:tcMar>
-              <w:left w:w="21" w:type="dxa"/>
+              <w:left w:w="18" w:type="dxa"/>
             </w:tcMar>
           </w:tcPr>
           <w:p>
@@ -5218,7 +5134,7 @@
             </w:tcBorders>
             <w:shd w:fill="auto" w:val="clear"/>
             <w:tcMar>
-              <w:left w:w="21" w:type="dxa"/>
+              <w:left w:w="18" w:type="dxa"/>
             </w:tcMar>
           </w:tcPr>
           <w:p>
@@ -5246,7 +5162,7 @@
             </w:tcBorders>
             <w:shd w:fill="auto" w:val="clear"/>
             <w:tcMar>
-              <w:left w:w="21" w:type="dxa"/>
+              <w:left w:w="18" w:type="dxa"/>
             </w:tcMar>
           </w:tcPr>
           <w:p>
@@ -5274,7 +5190,7 @@
             </w:tcBorders>
             <w:shd w:fill="auto" w:val="clear"/>
             <w:tcMar>
-              <w:left w:w="21" w:type="dxa"/>
+              <w:left w:w="18" w:type="dxa"/>
             </w:tcMar>
           </w:tcPr>
           <w:p>
@@ -5303,7 +5219,7 @@
             </w:tcBorders>
             <w:shd w:fill="auto" w:val="clear"/>
             <w:tcMar>
-              <w:left w:w="21" w:type="dxa"/>
+              <w:left w:w="18" w:type="dxa"/>
             </w:tcMar>
           </w:tcPr>
           <w:p>
@@ -5328,7 +5244,7 @@
             </w:tcBorders>
             <w:shd w:fill="auto" w:val="clear"/>
             <w:tcMar>
-              <w:left w:w="21" w:type="dxa"/>
+              <w:left w:w="18" w:type="dxa"/>
             </w:tcMar>
           </w:tcPr>
           <w:p>
@@ -5353,7 +5269,7 @@
             </w:tcBorders>
             <w:shd w:fill="auto" w:val="clear"/>
             <w:tcMar>
-              <w:left w:w="21" w:type="dxa"/>
+              <w:left w:w="18" w:type="dxa"/>
             </w:tcMar>
           </w:tcPr>
           <w:p>
@@ -5378,7 +5294,7 @@
             </w:tcBorders>
             <w:shd w:fill="auto" w:val="clear"/>
             <w:tcMar>
-              <w:left w:w="21" w:type="dxa"/>
+              <w:left w:w="18" w:type="dxa"/>
             </w:tcMar>
           </w:tcPr>
           <w:p>
@@ -5405,7 +5321,7 @@
             </w:tcBorders>
             <w:shd w:fill="auto" w:val="clear"/>
             <w:tcMar>
-              <w:left w:w="21" w:type="dxa"/>
+              <w:left w:w="18" w:type="dxa"/>
             </w:tcMar>
           </w:tcPr>
           <w:p>
@@ -5426,13 +5342,14 @@
           <w:tcPr>
             <w:tcW w:w="1424" w:type="dxa"/>
             <w:tcBorders>
+              <w:top w:val="single" w:sz="2" w:space="0" w:color="000001"/>
               <w:left w:val="single" w:sz="2" w:space="0" w:color="000001"/>
               <w:bottom w:val="single" w:sz="2" w:space="0" w:color="000001"/>
               <w:insideH w:val="single" w:sz="2" w:space="0" w:color="000001"/>
             </w:tcBorders>
             <w:shd w:fill="auto" w:val="clear"/>
             <w:tcMar>
-              <w:left w:w="21" w:type="dxa"/>
+              <w:left w:w="18" w:type="dxa"/>
             </w:tcMar>
           </w:tcPr>
           <w:p>
@@ -5453,13 +5370,14 @@
           <w:tcPr>
             <w:tcW w:w="2821" w:type="dxa"/>
             <w:tcBorders>
+              <w:top w:val="single" w:sz="2" w:space="0" w:color="000001"/>
               <w:left w:val="single" w:sz="2" w:space="0" w:color="000001"/>
               <w:bottom w:val="single" w:sz="2" w:space="0" w:color="000001"/>
               <w:insideH w:val="single" w:sz="2" w:space="0" w:color="000001"/>
             </w:tcBorders>
             <w:shd w:fill="auto" w:val="clear"/>
             <w:tcMar>
-              <w:left w:w="21" w:type="dxa"/>
+              <w:left w:w="18" w:type="dxa"/>
             </w:tcMar>
           </w:tcPr>
           <w:p>
@@ -5472,19 +5390,7 @@
               <w:rPr>
                 <w:lang w:val="en-CA"/>
               </w:rPr>
-              <w:t>{</w:t>
-            </w:r>
-            <w:r>
-              <w:rPr>
-                <w:lang w:val="en-CA"/>
-              </w:rPr>
-              <w:t>smmrevisitaes</w:t>
-            </w:r>
-            <w:r>
-              <w:rPr>
-                <w:lang w:val="en-CA"/>
-              </w:rPr>
-              <w:t>}</w:t>
+              <w:t>{smmrevisitaes}</w:t>
             </w:r>
           </w:p>
         </w:tc>
@@ -5492,13 +5398,14 @@
           <w:tcPr>
             <w:tcW w:w="1140" w:type="dxa"/>
             <w:tcBorders>
+              <w:top w:val="single" w:sz="2" w:space="0" w:color="000001"/>
               <w:left w:val="single" w:sz="2" w:space="0" w:color="000001"/>
               <w:bottom w:val="single" w:sz="2" w:space="0" w:color="000001"/>
               <w:insideH w:val="single" w:sz="2" w:space="0" w:color="000001"/>
             </w:tcBorders>
             <w:shd w:fill="auto" w:val="clear"/>
             <w:tcMar>
-              <w:left w:w="21" w:type="dxa"/>
+              <w:left w:w="18" w:type="dxa"/>
             </w:tcMar>
           </w:tcPr>
           <w:p>
@@ -5512,150 +5419,13 @@
               <w:rPr>
                 <w:lang w:val="en-CA"/>
               </w:rPr>
-              <w:t>{</w:t>
-            </w:r>
-            <w:r>
-              <w:rPr>
-                <w:lang w:val="en-CA"/>
-              </w:rPr>
-              <w:t>consejorevisita</w:t>
-            </w:r>
-            <w:r>
-              <w:rPr>
-                <w:lang w:val="en-CA"/>
-              </w:rPr>
-              <w:t>}</w:t>
+              <w:t>{consejorevisita}</w:t>
             </w:r>
           </w:p>
         </w:tc>
         <w:tc>
           <w:tcPr>
             <w:tcW w:w="450" w:type="dxa"/>
-            <w:tcBorders>
-              <w:left w:val="single" w:sz="2" w:space="0" w:color="000001"/>
-              <w:bottom w:val="single" w:sz="2" w:space="0" w:color="000001"/>
-              <w:insideH w:val="single" w:sz="2" w:space="0" w:color="000001"/>
-            </w:tcBorders>
-            <w:shd w:fill="auto" w:val="clear"/>
-            <w:tcMar>
-              <w:left w:w="21" w:type="dxa"/>
-            </w:tcMar>
-          </w:tcPr>
-          <w:p>
-            <w:pPr>
-              <w:pStyle w:val="TableContents"/>
-              <w:spacing w:before="0" w:after="200"/>
-              <w:rPr/>
-            </w:pPr>
-            <w:r>
-              <w:rPr/>
-            </w:r>
-          </w:p>
-        </w:tc>
-        <w:tc>
-          <w:tcPr>
-            <w:tcW w:w="518" w:type="dxa"/>
-            <w:tcBorders>
-              <w:left w:val="single" w:sz="2" w:space="0" w:color="000001"/>
-              <w:bottom w:val="single" w:sz="2" w:space="0" w:color="000001"/>
-              <w:insideH w:val="single" w:sz="2" w:space="0" w:color="000001"/>
-            </w:tcBorders>
-            <w:shd w:fill="auto" w:val="clear"/>
-            <w:tcMar>
-              <w:left w:w="21" w:type="dxa"/>
-            </w:tcMar>
-          </w:tcPr>
-          <w:p>
-            <w:pPr>
-              <w:pStyle w:val="TableContents"/>
-              <w:spacing w:before="0" w:after="200"/>
-              <w:rPr/>
-            </w:pPr>
-            <w:r>
-              <w:rPr/>
-            </w:r>
-          </w:p>
-        </w:tc>
-        <w:tc>
-          <w:tcPr>
-            <w:tcW w:w="2832" w:type="dxa"/>
-            <w:tcBorders>
-              <w:left w:val="single" w:sz="2" w:space="0" w:color="000001"/>
-              <w:bottom w:val="single" w:sz="2" w:space="0" w:color="000001"/>
-              <w:insideH w:val="single" w:sz="2" w:space="0" w:color="000001"/>
-            </w:tcBorders>
-            <w:shd w:fill="auto" w:val="clear"/>
-            <w:tcMar>
-              <w:left w:w="21" w:type="dxa"/>
-            </w:tcMar>
-          </w:tcPr>
-          <w:p>
-            <w:pPr>
-              <w:pStyle w:val="TableContents"/>
-              <w:spacing w:before="0" w:after="200"/>
-              <w:rPr/>
-            </w:pPr>
-            <w:r>
-              <w:rPr/>
-            </w:r>
-          </w:p>
-        </w:tc>
-        <w:tc>
-          <w:tcPr>
-            <w:tcW w:w="423" w:type="dxa"/>
-            <w:tcBorders>
-              <w:left w:val="single" w:sz="2" w:space="0" w:color="000001"/>
-              <w:bottom w:val="single" w:sz="2" w:space="0" w:color="000001"/>
-              <w:insideH w:val="single" w:sz="2" w:space="0" w:color="000001"/>
-            </w:tcBorders>
-            <w:shd w:fill="auto" w:val="clear"/>
-            <w:tcMar>
-              <w:left w:w="21" w:type="dxa"/>
-            </w:tcMar>
-          </w:tcPr>
-          <w:p>
-            <w:pPr>
-              <w:pStyle w:val="TableContents"/>
-              <w:spacing w:before="0" w:after="200"/>
-              <w:rPr/>
-            </w:pPr>
-            <w:r>
-              <w:rPr/>
-            </w:r>
-          </w:p>
-        </w:tc>
-        <w:tc>
-          <w:tcPr>
-            <w:tcW w:w="1257" w:type="dxa"/>
-            <w:tcBorders>
-              <w:left w:val="single" w:sz="2" w:space="0" w:color="000001"/>
-              <w:bottom w:val="single" w:sz="2" w:space="0" w:color="000001"/>
-              <w:right w:val="single" w:sz="2" w:space="0" w:color="000001"/>
-              <w:insideH w:val="single" w:sz="2" w:space="0" w:color="000001"/>
-              <w:insideV w:val="single" w:sz="2" w:space="0" w:color="000001"/>
-            </w:tcBorders>
-            <w:shd w:fill="auto" w:val="clear"/>
-            <w:tcMar>
-              <w:left w:w="21" w:type="dxa"/>
-            </w:tcMar>
-          </w:tcPr>
-          <w:p>
-            <w:pPr>
-              <w:pStyle w:val="TableContents"/>
-              <w:spacing w:before="0" w:after="200"/>
-              <w:rPr/>
-            </w:pPr>
-            <w:r>
-              <w:rPr/>
-            </w:r>
-          </w:p>
-        </w:tc>
-      </w:tr>
-      <w:tr>
-        <w:trPr/>
-        <w:tc>
-          <w:tcPr>
-            <w:tcW w:w="1424" w:type="dxa"/>
             <w:tcBorders>
               <w:top w:val="single" w:sz="2" w:space="0" w:color="000001"/>
               <w:left w:val="single" w:sz="2" w:space="0" w:color="000001"/>
@@ -5664,7 +5434,7 @@
             </w:tcBorders>
             <w:shd w:fill="auto" w:val="clear"/>
             <w:tcMar>
-              <w:left w:w="21" w:type="dxa"/>
+              <w:left w:w="18" w:type="dxa"/>
             </w:tcMar>
           </w:tcPr>
           <w:p>
@@ -5674,16 +5444,13 @@
               <w:rPr/>
             </w:pPr>
             <w:r>
-              <w:rPr>
-                <w:lang w:val="en-CA"/>
-              </w:rPr>
-              <w:t>{resfecha}</w:t>
-            </w:r>
-          </w:p>
-        </w:tc>
-        <w:tc>
-          <w:tcPr>
-            <w:tcW w:w="2821" w:type="dxa"/>
+              <w:rPr/>
+            </w:r>
+          </w:p>
+        </w:tc>
+        <w:tc>
+          <w:tcPr>
+            <w:tcW w:w="518" w:type="dxa"/>
             <w:tcBorders>
               <w:top w:val="single" w:sz="2" w:space="0" w:color="000001"/>
               <w:left w:val="single" w:sz="2" w:space="0" w:color="000001"/>
@@ -5692,7 +5459,7 @@
             </w:tcBorders>
             <w:shd w:fill="auto" w:val="clear"/>
             <w:tcMar>
-              <w:left w:w="21" w:type="dxa"/>
+              <w:left w:w="18" w:type="dxa"/>
             </w:tcMar>
           </w:tcPr>
           <w:p>
@@ -5702,16 +5469,13 @@
               <w:rPr/>
             </w:pPr>
             <w:r>
-              <w:rPr>
-                <w:lang w:val="en-CA"/>
-              </w:rPr>
-              <w:t>{smmcbes}</w:t>
-            </w:r>
-          </w:p>
-        </w:tc>
-        <w:tc>
-          <w:tcPr>
-            <w:tcW w:w="1140" w:type="dxa"/>
+              <w:rPr/>
+            </w:r>
+          </w:p>
+        </w:tc>
+        <w:tc>
+          <w:tcPr>
+            <w:tcW w:w="2832" w:type="dxa"/>
             <w:tcBorders>
               <w:top w:val="single" w:sz="2" w:space="0" w:color="000001"/>
               <w:left w:val="single" w:sz="2" w:space="0" w:color="000001"/>
@@ -5720,27 +5484,23 @@
             </w:tcBorders>
             <w:shd w:fill="auto" w:val="clear"/>
             <w:tcMar>
-              <w:left w:w="21" w:type="dxa"/>
+              <w:left w:w="18" w:type="dxa"/>
             </w:tcMar>
           </w:tcPr>
           <w:p>
             <w:pPr>
               <w:pStyle w:val="TableContents"/>
               <w:spacing w:before="0" w:after="200"/>
-              <w:jc w:val="center"/>
               <w:rPr/>
             </w:pPr>
             <w:r>
-              <w:rPr>
-                <w:lang w:val="en-CA"/>
-              </w:rPr>
-              <w:t>{consejocb}</w:t>
-            </w:r>
-          </w:p>
-        </w:tc>
-        <w:tc>
-          <w:tcPr>
-            <w:tcW w:w="450" w:type="dxa"/>
+              <w:rPr/>
+            </w:r>
+          </w:p>
+        </w:tc>
+        <w:tc>
+          <w:tcPr>
+            <w:tcW w:w="423" w:type="dxa"/>
             <w:tcBorders>
               <w:top w:val="single" w:sz="2" w:space="0" w:color="000001"/>
               <w:left w:val="single" w:sz="2" w:space="0" w:color="000001"/>
@@ -5749,82 +5509,7 @@
             </w:tcBorders>
             <w:shd w:fill="auto" w:val="clear"/>
             <w:tcMar>
-              <w:left w:w="21" w:type="dxa"/>
-            </w:tcMar>
-          </w:tcPr>
-          <w:p>
-            <w:pPr>
-              <w:pStyle w:val="TableContents"/>
-              <w:spacing w:before="0" w:after="200"/>
-              <w:rPr/>
-            </w:pPr>
-            <w:r>
-              <w:rPr/>
-            </w:r>
-          </w:p>
-        </w:tc>
-        <w:tc>
-          <w:tcPr>
-            <w:tcW w:w="518" w:type="dxa"/>
-            <w:tcBorders>
-              <w:top w:val="single" w:sz="2" w:space="0" w:color="000001"/>
-              <w:left w:val="single" w:sz="2" w:space="0" w:color="000001"/>
-              <w:bottom w:val="single" w:sz="2" w:space="0" w:color="000001"/>
-              <w:insideH w:val="single" w:sz="2" w:space="0" w:color="000001"/>
-            </w:tcBorders>
-            <w:shd w:fill="auto" w:val="clear"/>
-            <w:tcMar>
-              <w:left w:w="21" w:type="dxa"/>
-            </w:tcMar>
-          </w:tcPr>
-          <w:p>
-            <w:pPr>
-              <w:pStyle w:val="TableContents"/>
-              <w:spacing w:before="0" w:after="200"/>
-              <w:rPr/>
-            </w:pPr>
-            <w:r>
-              <w:rPr/>
-            </w:r>
-          </w:p>
-        </w:tc>
-        <w:tc>
-          <w:tcPr>
-            <w:tcW w:w="2832" w:type="dxa"/>
-            <w:tcBorders>
-              <w:top w:val="single" w:sz="2" w:space="0" w:color="000001"/>
-              <w:left w:val="single" w:sz="2" w:space="0" w:color="000001"/>
-              <w:bottom w:val="single" w:sz="2" w:space="0" w:color="000001"/>
-              <w:insideH w:val="single" w:sz="2" w:space="0" w:color="000001"/>
-            </w:tcBorders>
-            <w:shd w:fill="auto" w:val="clear"/>
-            <w:tcMar>
-              <w:left w:w="21" w:type="dxa"/>
-            </w:tcMar>
-          </w:tcPr>
-          <w:p>
-            <w:pPr>
-              <w:pStyle w:val="TableContents"/>
-              <w:spacing w:before="0" w:after="200"/>
-              <w:rPr/>
-            </w:pPr>
-            <w:r>
-              <w:rPr/>
-            </w:r>
-          </w:p>
-        </w:tc>
-        <w:tc>
-          <w:tcPr>
-            <w:tcW w:w="423" w:type="dxa"/>
-            <w:tcBorders>
-              <w:top w:val="single" w:sz="2" w:space="0" w:color="000001"/>
-              <w:left w:val="single" w:sz="2" w:space="0" w:color="000001"/>
-              <w:bottom w:val="single" w:sz="2" w:space="0" w:color="000001"/>
-              <w:insideH w:val="single" w:sz="2" w:space="0" w:color="000001"/>
-            </w:tcBorders>
-            <w:shd w:fill="auto" w:val="clear"/>
-            <w:tcMar>
-              <w:left w:w="21" w:type="dxa"/>
+              <w:left w:w="18" w:type="dxa"/>
             </w:tcMar>
           </w:tcPr>
           <w:p>
@@ -5851,7 +5536,7 @@
             </w:tcBorders>
             <w:shd w:fill="auto" w:val="clear"/>
             <w:tcMar>
-              <w:left w:w="21" w:type="dxa"/>
+              <w:left w:w="18" w:type="dxa"/>
             </w:tcMar>
           </w:tcPr>
           <w:p>
@@ -5879,7 +5564,222 @@
             </w:tcBorders>
             <w:shd w:fill="auto" w:val="clear"/>
             <w:tcMar>
-              <w:left w:w="21" w:type="dxa"/>
+              <w:left w:w="18" w:type="dxa"/>
+            </w:tcMar>
+          </w:tcPr>
+          <w:p>
+            <w:pPr>
+              <w:pStyle w:val="TableContents"/>
+              <w:spacing w:before="0" w:after="200"/>
+              <w:rPr/>
+            </w:pPr>
+            <w:r>
+              <w:rPr>
+                <w:lang w:val="en-CA"/>
+              </w:rPr>
+              <w:t>{resfecha}</w:t>
+            </w:r>
+          </w:p>
+        </w:tc>
+        <w:tc>
+          <w:tcPr>
+            <w:tcW w:w="2821" w:type="dxa"/>
+            <w:tcBorders>
+              <w:top w:val="single" w:sz="2" w:space="0" w:color="000001"/>
+              <w:left w:val="single" w:sz="2" w:space="0" w:color="000001"/>
+              <w:bottom w:val="single" w:sz="2" w:space="0" w:color="000001"/>
+              <w:insideH w:val="single" w:sz="2" w:space="0" w:color="000001"/>
+            </w:tcBorders>
+            <w:shd w:fill="auto" w:val="clear"/>
+            <w:tcMar>
+              <w:left w:w="18" w:type="dxa"/>
+            </w:tcMar>
+          </w:tcPr>
+          <w:p>
+            <w:pPr>
+              <w:pStyle w:val="TableContents"/>
+              <w:spacing w:before="0" w:after="200"/>
+              <w:rPr/>
+            </w:pPr>
+            <w:r>
+              <w:rPr>
+                <w:lang w:val="en-CA"/>
+              </w:rPr>
+              <w:t>{smmcbes}</w:t>
+            </w:r>
+          </w:p>
+        </w:tc>
+        <w:tc>
+          <w:tcPr>
+            <w:tcW w:w="1140" w:type="dxa"/>
+            <w:tcBorders>
+              <w:top w:val="single" w:sz="2" w:space="0" w:color="000001"/>
+              <w:left w:val="single" w:sz="2" w:space="0" w:color="000001"/>
+              <w:bottom w:val="single" w:sz="2" w:space="0" w:color="000001"/>
+              <w:insideH w:val="single" w:sz="2" w:space="0" w:color="000001"/>
+            </w:tcBorders>
+            <w:shd w:fill="auto" w:val="clear"/>
+            <w:tcMar>
+              <w:left w:w="18" w:type="dxa"/>
+            </w:tcMar>
+          </w:tcPr>
+          <w:p>
+            <w:pPr>
+              <w:pStyle w:val="TableContents"/>
+              <w:spacing w:before="0" w:after="200"/>
+              <w:jc w:val="center"/>
+              <w:rPr/>
+            </w:pPr>
+            <w:r>
+              <w:rPr>
+                <w:lang w:val="en-CA"/>
+              </w:rPr>
+              <w:t>{consejocb}</w:t>
+            </w:r>
+          </w:p>
+        </w:tc>
+        <w:tc>
+          <w:tcPr>
+            <w:tcW w:w="450" w:type="dxa"/>
+            <w:tcBorders>
+              <w:top w:val="single" w:sz="2" w:space="0" w:color="000001"/>
+              <w:left w:val="single" w:sz="2" w:space="0" w:color="000001"/>
+              <w:bottom w:val="single" w:sz="2" w:space="0" w:color="000001"/>
+              <w:insideH w:val="single" w:sz="2" w:space="0" w:color="000001"/>
+            </w:tcBorders>
+            <w:shd w:fill="auto" w:val="clear"/>
+            <w:tcMar>
+              <w:left w:w="18" w:type="dxa"/>
+            </w:tcMar>
+          </w:tcPr>
+          <w:p>
+            <w:pPr>
+              <w:pStyle w:val="TableContents"/>
+              <w:spacing w:before="0" w:after="200"/>
+              <w:rPr/>
+            </w:pPr>
+            <w:r>
+              <w:rPr/>
+            </w:r>
+          </w:p>
+        </w:tc>
+        <w:tc>
+          <w:tcPr>
+            <w:tcW w:w="518" w:type="dxa"/>
+            <w:tcBorders>
+              <w:top w:val="single" w:sz="2" w:space="0" w:color="000001"/>
+              <w:left w:val="single" w:sz="2" w:space="0" w:color="000001"/>
+              <w:bottom w:val="single" w:sz="2" w:space="0" w:color="000001"/>
+              <w:insideH w:val="single" w:sz="2" w:space="0" w:color="000001"/>
+            </w:tcBorders>
+            <w:shd w:fill="auto" w:val="clear"/>
+            <w:tcMar>
+              <w:left w:w="18" w:type="dxa"/>
+            </w:tcMar>
+          </w:tcPr>
+          <w:p>
+            <w:pPr>
+              <w:pStyle w:val="TableContents"/>
+              <w:spacing w:before="0" w:after="200"/>
+              <w:rPr/>
+            </w:pPr>
+            <w:r>
+              <w:rPr/>
+            </w:r>
+          </w:p>
+        </w:tc>
+        <w:tc>
+          <w:tcPr>
+            <w:tcW w:w="2832" w:type="dxa"/>
+            <w:tcBorders>
+              <w:top w:val="single" w:sz="2" w:space="0" w:color="000001"/>
+              <w:left w:val="single" w:sz="2" w:space="0" w:color="000001"/>
+              <w:bottom w:val="single" w:sz="2" w:space="0" w:color="000001"/>
+              <w:insideH w:val="single" w:sz="2" w:space="0" w:color="000001"/>
+            </w:tcBorders>
+            <w:shd w:fill="auto" w:val="clear"/>
+            <w:tcMar>
+              <w:left w:w="18" w:type="dxa"/>
+            </w:tcMar>
+          </w:tcPr>
+          <w:p>
+            <w:pPr>
+              <w:pStyle w:val="TableContents"/>
+              <w:spacing w:before="0" w:after="200"/>
+              <w:rPr/>
+            </w:pPr>
+            <w:r>
+              <w:rPr/>
+            </w:r>
+          </w:p>
+        </w:tc>
+        <w:tc>
+          <w:tcPr>
+            <w:tcW w:w="423" w:type="dxa"/>
+            <w:tcBorders>
+              <w:top w:val="single" w:sz="2" w:space="0" w:color="000001"/>
+              <w:left w:val="single" w:sz="2" w:space="0" w:color="000001"/>
+              <w:bottom w:val="single" w:sz="2" w:space="0" w:color="000001"/>
+              <w:insideH w:val="single" w:sz="2" w:space="0" w:color="000001"/>
+            </w:tcBorders>
+            <w:shd w:fill="auto" w:val="clear"/>
+            <w:tcMar>
+              <w:left w:w="18" w:type="dxa"/>
+            </w:tcMar>
+          </w:tcPr>
+          <w:p>
+            <w:pPr>
+              <w:pStyle w:val="TableContents"/>
+              <w:spacing w:before="0" w:after="200"/>
+              <w:rPr/>
+            </w:pPr>
+            <w:r>
+              <w:rPr/>
+            </w:r>
+          </w:p>
+        </w:tc>
+        <w:tc>
+          <w:tcPr>
+            <w:tcW w:w="1257" w:type="dxa"/>
+            <w:tcBorders>
+              <w:top w:val="single" w:sz="2" w:space="0" w:color="000001"/>
+              <w:left w:val="single" w:sz="2" w:space="0" w:color="000001"/>
+              <w:bottom w:val="single" w:sz="2" w:space="0" w:color="000001"/>
+              <w:right w:val="single" w:sz="2" w:space="0" w:color="000001"/>
+              <w:insideH w:val="single" w:sz="2" w:space="0" w:color="000001"/>
+              <w:insideV w:val="single" w:sz="2" w:space="0" w:color="000001"/>
+            </w:tcBorders>
+            <w:shd w:fill="auto" w:val="clear"/>
+            <w:tcMar>
+              <w:left w:w="18" w:type="dxa"/>
+            </w:tcMar>
+          </w:tcPr>
+          <w:p>
+            <w:pPr>
+              <w:pStyle w:val="TableContents"/>
+              <w:spacing w:before="0" w:after="200"/>
+              <w:rPr/>
+            </w:pPr>
+            <w:r>
+              <w:rPr/>
+            </w:r>
+          </w:p>
+        </w:tc>
+      </w:tr>
+      <w:tr>
+        <w:trPr/>
+        <w:tc>
+          <w:tcPr>
+            <w:tcW w:w="1424" w:type="dxa"/>
+            <w:tcBorders>
+              <w:top w:val="single" w:sz="2" w:space="0" w:color="000001"/>
+              <w:left w:val="single" w:sz="2" w:space="0" w:color="000001"/>
+              <w:bottom w:val="single" w:sz="2" w:space="0" w:color="000001"/>
+              <w:insideH w:val="single" w:sz="2" w:space="0" w:color="000001"/>
+            </w:tcBorders>
+            <w:shd w:fill="auto" w:val="clear"/>
+            <w:tcMar>
+              <w:left w:w="18" w:type="dxa"/>
             </w:tcMar>
           </w:tcPr>
           <w:p>
@@ -5928,7 +5828,7 @@
             </w:tcBorders>
             <w:shd w:fill="auto" w:val="clear"/>
             <w:tcMar>
-              <w:left w:w="21" w:type="dxa"/>
+              <w:left w:w="18" w:type="dxa"/>
             </w:tcMar>
           </w:tcPr>
           <w:p>
@@ -5953,7 +5853,7 @@
             </w:tcBorders>
             <w:shd w:fill="auto" w:val="clear"/>
             <w:tcMar>
-              <w:left w:w="21" w:type="dxa"/>
+              <w:left w:w="18" w:type="dxa"/>
             </w:tcMar>
           </w:tcPr>
           <w:p>
@@ -5979,7 +5879,7 @@
             </w:tcBorders>
             <w:shd w:fill="auto" w:val="clear"/>
             <w:tcMar>
-              <w:left w:w="21" w:type="dxa"/>
+              <w:left w:w="18" w:type="dxa"/>
             </w:tcMar>
           </w:tcPr>
           <w:p>
@@ -6004,7 +5904,7 @@
             </w:tcBorders>
             <w:shd w:fill="auto" w:val="clear"/>
             <w:tcMar>
-              <w:left w:w="21" w:type="dxa"/>
+              <w:left w:w="18" w:type="dxa"/>
             </w:tcMar>
           </w:tcPr>
           <w:p>
@@ -6029,7 +5929,7 @@
             </w:tcBorders>
             <w:shd w:fill="auto" w:val="clear"/>
             <w:tcMar>
-              <w:left w:w="21" w:type="dxa"/>
+              <w:left w:w="18" w:type="dxa"/>
             </w:tcMar>
           </w:tcPr>
           <w:p>
@@ -6054,7 +5954,7 @@
             </w:tcBorders>
             <w:shd w:fill="auto" w:val="clear"/>
             <w:tcMar>
-              <w:left w:w="21" w:type="dxa"/>
+              <w:left w:w="18" w:type="dxa"/>
             </w:tcMar>
           </w:tcPr>
           <w:p>
@@ -6081,7 +5981,7 @@
             </w:tcBorders>
             <w:shd w:fill="auto" w:val="clear"/>
             <w:tcMar>
-              <w:left w:w="21" w:type="dxa"/>
+              <w:left w:w="18" w:type="dxa"/>
             </w:tcMar>
           </w:tcPr>
           <w:p>
@@ -6291,7 +6191,7 @@
       <w:pgNumType w:fmt="decimal"/>
       <w:formProt w:val="false"/>
       <w:textDirection w:val="lrTb"/>
-      <w:docGrid w:type="default" w:linePitch="360" w:charSpace="4294965247"/>
+      <w:docGrid w:type="default" w:linePitch="360" w:charSpace="0"/>
     </w:sectPr>
   </w:body>
 </w:document>
@@ -6937,6 +6837,7 @@
     <w:rPr>
       <w:rFonts w:ascii="Calibri" w:hAnsi="Calibri" w:eastAsia="Calibri" w:cs="" w:asciiTheme="minorHAnsi" w:cstheme="minorBidi" w:eastAsiaTheme="minorHAnsi" w:hAnsiTheme="minorHAnsi"/>
       <w:color w:val="00000A"/>
+      <w:kern w:val="0"/>
       <w:sz w:val="22"/>
       <w:szCs w:val="22"/>
       <w:lang w:val="en-US" w:eastAsia="en-US" w:bidi="ar-SA"/>
@@ -9625,13 +9526,211 @@
       <w:rFonts w:cs="Wingdings"/>
     </w:rPr>
   </w:style>
+  <w:style w:type="character" w:styleId="ListLabel355">
+    <w:name w:val="ListLabel 355"/>
+    <w:qFormat/>
+    <w:rPr>
+      <w:rFonts w:cs="Symbol"/>
+      <w:b/>
+      <w:color w:val="575A5D"/>
+      <w:sz w:val="16"/>
+    </w:rPr>
+  </w:style>
+  <w:style w:type="character" w:styleId="ListLabel356">
+    <w:name w:val="ListLabel 356"/>
+    <w:qFormat/>
+    <w:rPr>
+      <w:rFonts w:cs="Courier New"/>
+    </w:rPr>
+  </w:style>
+  <w:style w:type="character" w:styleId="ListLabel357">
+    <w:name w:val="ListLabel 357"/>
+    <w:qFormat/>
+    <w:rPr>
+      <w:rFonts w:cs="Wingdings"/>
+    </w:rPr>
+  </w:style>
+  <w:style w:type="character" w:styleId="ListLabel358">
+    <w:name w:val="ListLabel 358"/>
+    <w:qFormat/>
+    <w:rPr>
+      <w:rFonts w:cs="Symbol"/>
+    </w:rPr>
+  </w:style>
+  <w:style w:type="character" w:styleId="ListLabel359">
+    <w:name w:val="ListLabel 359"/>
+    <w:qFormat/>
+    <w:rPr>
+      <w:rFonts w:cs="Courier New"/>
+    </w:rPr>
+  </w:style>
+  <w:style w:type="character" w:styleId="ListLabel360">
+    <w:name w:val="ListLabel 360"/>
+    <w:qFormat/>
+    <w:rPr>
+      <w:rFonts w:cs="Wingdings"/>
+    </w:rPr>
+  </w:style>
+  <w:style w:type="character" w:styleId="ListLabel361">
+    <w:name w:val="ListLabel 361"/>
+    <w:qFormat/>
+    <w:rPr>
+      <w:rFonts w:cs="Symbol"/>
+    </w:rPr>
+  </w:style>
+  <w:style w:type="character" w:styleId="ListLabel362">
+    <w:name w:val="ListLabel 362"/>
+    <w:qFormat/>
+    <w:rPr>
+      <w:rFonts w:cs="Courier New"/>
+    </w:rPr>
+  </w:style>
+  <w:style w:type="character" w:styleId="ListLabel363">
+    <w:name w:val="ListLabel 363"/>
+    <w:qFormat/>
+    <w:rPr>
+      <w:rFonts w:cs="Wingdings"/>
+    </w:rPr>
+  </w:style>
+  <w:style w:type="character" w:styleId="ListLabel364">
+    <w:name w:val="ListLabel 364"/>
+    <w:qFormat/>
+    <w:rPr>
+      <w:rFonts w:cs="Symbol"/>
+      <w:b/>
+      <w:color w:val="BE8900"/>
+      <w:sz w:val="24"/>
+    </w:rPr>
+  </w:style>
+  <w:style w:type="character" w:styleId="ListLabel365">
+    <w:name w:val="ListLabel 365"/>
+    <w:qFormat/>
+    <w:rPr>
+      <w:rFonts w:cs="Courier New"/>
+    </w:rPr>
+  </w:style>
+  <w:style w:type="character" w:styleId="ListLabel366">
+    <w:name w:val="ListLabel 366"/>
+    <w:qFormat/>
+    <w:rPr>
+      <w:rFonts w:cs="Wingdings"/>
+    </w:rPr>
+  </w:style>
+  <w:style w:type="character" w:styleId="ListLabel367">
+    <w:name w:val="ListLabel 367"/>
+    <w:qFormat/>
+    <w:rPr>
+      <w:rFonts w:cs="Symbol"/>
+    </w:rPr>
+  </w:style>
+  <w:style w:type="character" w:styleId="ListLabel368">
+    <w:name w:val="ListLabel 368"/>
+    <w:qFormat/>
+    <w:rPr>
+      <w:rFonts w:cs="Courier New"/>
+    </w:rPr>
+  </w:style>
+  <w:style w:type="character" w:styleId="ListLabel369">
+    <w:name w:val="ListLabel 369"/>
+    <w:qFormat/>
+    <w:rPr>
+      <w:rFonts w:cs="Wingdings"/>
+    </w:rPr>
+  </w:style>
+  <w:style w:type="character" w:styleId="ListLabel370">
+    <w:name w:val="ListLabel 370"/>
+    <w:qFormat/>
+    <w:rPr>
+      <w:rFonts w:cs="Symbol"/>
+    </w:rPr>
+  </w:style>
+  <w:style w:type="character" w:styleId="ListLabel371">
+    <w:name w:val="ListLabel 371"/>
+    <w:qFormat/>
+    <w:rPr>
+      <w:rFonts w:cs="Courier New"/>
+    </w:rPr>
+  </w:style>
+  <w:style w:type="character" w:styleId="ListLabel372">
+    <w:name w:val="ListLabel 372"/>
+    <w:qFormat/>
+    <w:rPr>
+      <w:rFonts w:cs="Wingdings"/>
+    </w:rPr>
+  </w:style>
+  <w:style w:type="character" w:styleId="ListLabel373">
+    <w:name w:val="ListLabel 373"/>
+    <w:qFormat/>
+    <w:rPr>
+      <w:rFonts w:cs="Symbol"/>
+      <w:color w:val="7E0024"/>
+      <w:sz w:val="24"/>
+      <w:szCs w:val="22"/>
+    </w:rPr>
+  </w:style>
+  <w:style w:type="character" w:styleId="ListLabel374">
+    <w:name w:val="ListLabel 374"/>
+    <w:qFormat/>
+    <w:rPr>
+      <w:rFonts w:cs="Courier New"/>
+    </w:rPr>
+  </w:style>
+  <w:style w:type="character" w:styleId="ListLabel375">
+    <w:name w:val="ListLabel 375"/>
+    <w:qFormat/>
+    <w:rPr>
+      <w:rFonts w:cs="Wingdings"/>
+    </w:rPr>
+  </w:style>
+  <w:style w:type="character" w:styleId="ListLabel376">
+    <w:name w:val="ListLabel 376"/>
+    <w:qFormat/>
+    <w:rPr>
+      <w:rFonts w:cs="Symbol"/>
+    </w:rPr>
+  </w:style>
+  <w:style w:type="character" w:styleId="ListLabel377">
+    <w:name w:val="ListLabel 377"/>
+    <w:qFormat/>
+    <w:rPr>
+      <w:rFonts w:cs="Courier New"/>
+    </w:rPr>
+  </w:style>
+  <w:style w:type="character" w:styleId="ListLabel378">
+    <w:name w:val="ListLabel 378"/>
+    <w:qFormat/>
+    <w:rPr>
+      <w:rFonts w:cs="Wingdings"/>
+    </w:rPr>
+  </w:style>
+  <w:style w:type="character" w:styleId="ListLabel379">
+    <w:name w:val="ListLabel 379"/>
+    <w:qFormat/>
+    <w:rPr>
+      <w:rFonts w:cs="Symbol"/>
+    </w:rPr>
+  </w:style>
+  <w:style w:type="character" w:styleId="ListLabel380">
+    <w:name w:val="ListLabel 380"/>
+    <w:qFormat/>
+    <w:rPr>
+      <w:rFonts w:cs="Courier New"/>
+    </w:rPr>
+  </w:style>
+  <w:style w:type="character" w:styleId="ListLabel381">
+    <w:name w:val="ListLabel 381"/>
+    <w:qFormat/>
+    <w:rPr>
+      <w:rFonts w:cs="Wingdings"/>
+    </w:rPr>
+  </w:style>
   <w:style w:type="paragraph" w:styleId="Heading">
     <w:name w:val="Heading"/>
     <w:basedOn w:val="Normal"/>
     <w:next w:val="TextBody"/>
     <w:qFormat/>
     <w:pPr>
-      <w:keepNext/>
+      <w:keepNext w:val="true"/>
       <w:spacing w:before="240" w:after="120"/>
     </w:pPr>
     <w:rPr>

</xml_diff>